<commit_message>
Upadted READMEs' input parameters.
</commit_message>
<xml_diff>
--- a/Readme.docx
+++ b/Readme.docx
@@ -2,8 +2,6 @@
 <file path=word/document.xml><?xml version="1.0" encoding="utf-8"?>
 <w:document xmlns:wpc="http://schemas.microsoft.com/office/word/2010/wordprocessingCanvas" xmlns:cx="http://schemas.microsoft.com/office/drawing/2014/chartex" xmlns:cx1="http://schemas.microsoft.com/office/drawing/2015/9/8/chartex" xmlns:cx2="http://schemas.microsoft.com/office/drawing/2015/10/21/chartex" xmlns:mc="http://schemas.openxmlformats.org/markup-compatibility/2006" xmlns:o="urn:schemas-microsoft-com:office:office" xmlns:r="http://schemas.openxmlformats.org/officeDocument/2006/relationships" xmlns:m="http://schemas.openxmlformats.org/officeDocument/2006/math" xmlns:v="urn:schemas-microsoft-com:vml" xmlns:wp14="http://schemas.microsoft.com/office/word/2010/wordprocessingDrawing" xmlns:wp="http://schemas.openxmlformats.org/drawingml/2006/wordprocessingDrawing" xmlns:w10="urn:schemas-microsoft-com:office:word" xmlns:w="http://schemas.openxmlformats.org/wordprocessingml/2006/main" xmlns:w14="http://schemas.microsoft.com/office/word/2010/wordml" xmlns:w15="http://schemas.microsoft.com/office/word/2012/wordml" xmlns:w16se="http://schemas.microsoft.com/office/word/2015/wordml/symex" xmlns:wpg="http://schemas.microsoft.com/office/word/2010/wordprocessingGroup" xmlns:wpi="http://schemas.microsoft.com/office/word/2010/wordprocessingInk" xmlns:wne="http://schemas.microsoft.com/office/word/2006/wordml" xmlns:wps="http://schemas.microsoft.com/office/word/2010/wordprocessingShape" mc:Ignorable="w14 w15 w16se wp14">
   <w:body>
-    <w:bookmarkStart w:id="0" w:name="_GoBack" w:displacedByCustomXml="next"/>
-    <w:bookmarkEnd w:id="0" w:displacedByCustomXml="next"/>
     <w:sdt>
       <w:sdtPr>
         <w:rPr>
@@ -541,7 +539,7 @@
           <w:sz w:val="32"/>
         </w:rPr>
       </w:pPr>
-      <w:bookmarkStart w:id="1" w:name="_Toc430172300"/>
+      <w:bookmarkStart w:id="0" w:name="_Toc430172300"/>
       <w:r>
         <w:rPr>
           <w:rFonts w:ascii="Courier New" w:hAnsi="Courier New" w:cs="Courier New"/>
@@ -558,7 +556,7 @@
         </w:rPr>
         <w:t>:</w:t>
       </w:r>
-      <w:bookmarkEnd w:id="1"/>
+      <w:bookmarkEnd w:id="0"/>
     </w:p>
     <w:p>
       <w:pPr>
@@ -854,8 +852,8 @@
           <w:sz w:val="32"/>
         </w:rPr>
       </w:pPr>
-      <w:bookmarkStart w:id="2" w:name="Installation"/>
-      <w:bookmarkStart w:id="3" w:name="_Toc430172301"/>
+      <w:bookmarkStart w:id="1" w:name="Installation"/>
+      <w:bookmarkStart w:id="2" w:name="_Toc430172301"/>
       <w:r>
         <w:rPr>
           <w:rFonts w:ascii="Courier New" w:hAnsi="Courier New" w:cs="Courier New"/>
@@ -864,15 +862,15 @@
         <w:lastRenderedPageBreak/>
         <w:t>Installation</w:t>
       </w:r>
+      <w:bookmarkEnd w:id="1"/>
+      <w:r>
+        <w:rPr>
+          <w:rFonts w:ascii="Courier New" w:hAnsi="Courier New" w:cs="Courier New"/>
+          <w:sz w:val="32"/>
+        </w:rPr>
+        <w:t>:</w:t>
+      </w:r>
       <w:bookmarkEnd w:id="2"/>
-      <w:r>
-        <w:rPr>
-          <w:rFonts w:ascii="Courier New" w:hAnsi="Courier New" w:cs="Courier New"/>
-          <w:sz w:val="32"/>
-        </w:rPr>
-        <w:t>:</w:t>
-      </w:r>
-      <w:bookmarkEnd w:id="3"/>
     </w:p>
     <w:p>
       <w:pPr>
@@ -1549,7 +1547,7 @@
           <w:szCs w:val="28"/>
         </w:rPr>
       </w:pPr>
-      <w:bookmarkStart w:id="4" w:name="Input"/>
+      <w:bookmarkStart w:id="3" w:name="Input"/>
     </w:p>
     <w:p>
       <w:pPr>
@@ -1583,7 +1581,7 @@
           <w:szCs w:val="28"/>
         </w:rPr>
       </w:pPr>
-      <w:bookmarkStart w:id="5" w:name="_Toc430172302"/>
+      <w:bookmarkStart w:id="4" w:name="_Toc430172302"/>
       <w:r>
         <w:rPr>
           <w:rFonts w:ascii="Courier New" w:hAnsi="Courier New" w:cs="Courier New"/>
@@ -1592,7 +1590,7 @@
         </w:rPr>
         <w:t>Input</w:t>
       </w:r>
-      <w:bookmarkEnd w:id="4"/>
+      <w:bookmarkEnd w:id="3"/>
       <w:r>
         <w:rPr>
           <w:rFonts w:ascii="Courier New" w:hAnsi="Courier New" w:cs="Courier New"/>
@@ -1601,58 +1599,52 @@
         </w:rPr>
         <w:t>:</w:t>
       </w:r>
-      <w:bookmarkEnd w:id="5"/>
-    </w:p>
-    <w:p>
-      <w:pPr>
-        <w:pStyle w:val="PlainText"/>
-        <w:rPr>
-          <w:rFonts w:ascii="Courier New" w:hAnsi="Courier New" w:cs="Courier New"/>
-        </w:rPr>
-      </w:pPr>
-    </w:p>
-    <w:p>
-      <w:pPr>
-        <w:pStyle w:val="PlainText"/>
-        <w:rPr>
-          <w:rFonts w:ascii="Courier New" w:hAnsi="Courier New" w:cs="Courier New"/>
-        </w:rPr>
-      </w:pPr>
-      <w:r>
-        <w:rPr>
-          <w:rFonts w:ascii="Courier New" w:hAnsi="Courier New" w:cs="Courier New"/>
-        </w:rPr>
-        <w:tab/>
-      </w:r>
-      <w:r>
-        <w:rPr>
-          <w:rFonts w:ascii="Courier New" w:hAnsi="Courier New" w:cs="Courier New"/>
-        </w:rPr>
-        <w:t>The contents of a sample slight.i</w:t>
-      </w:r>
-      <w:r>
-        <w:rPr>
-          <w:rFonts w:ascii="Courier New" w:hAnsi="Courier New" w:cs="Courier New"/>
-        </w:rPr>
-        <w:t xml:space="preserve">n file are listed below, with </w:t>
-      </w:r>
-      <w:r>
-        <w:rPr>
-          <w:rFonts w:ascii="Courier New" w:hAnsi="Courier New" w:cs="Courier New"/>
-        </w:rPr>
-        <w:t>explanation.  The user should modify thi</w:t>
-      </w:r>
-      <w:r>
-        <w:rPr>
-          <w:rFonts w:ascii="Courier New" w:hAnsi="Courier New" w:cs="Courier New"/>
-        </w:rPr>
-        <w:t xml:space="preserve">s file according to his or her </w:t>
-      </w:r>
-      <w:r>
-        <w:rPr>
-          <w:rFonts w:ascii="Courier New" w:hAnsi="Courier New" w:cs="Courier New"/>
-        </w:rPr>
-        <w:t>needs.</w:t>
+      <w:bookmarkEnd w:id="4"/>
+    </w:p>
+    <w:p>
+      <w:pPr>
+        <w:pStyle w:val="PlainText"/>
+        <w:rPr>
+          <w:rFonts w:ascii="Courier New" w:hAnsi="Courier New" w:cs="Courier New"/>
+        </w:rPr>
+      </w:pPr>
+    </w:p>
+    <w:p>
+      <w:pPr>
+        <w:pStyle w:val="PlainText"/>
+        <w:rPr>
+          <w:rFonts w:ascii="Courier New" w:hAnsi="Courier New" w:cs="Courier New"/>
+        </w:rPr>
+      </w:pPr>
+      <w:r>
+        <w:rPr>
+          <w:rFonts w:ascii="Courier New" w:hAnsi="Courier New" w:cs="Courier New"/>
+        </w:rPr>
+        <w:tab/>
+      </w:r>
+      <w:r>
+        <w:rPr>
+          <w:rFonts w:ascii="Courier New" w:hAnsi="Courier New" w:cs="Courier New"/>
+        </w:rPr>
+        <w:t>The input parameters are</w:t>
+      </w:r>
+      <w:r>
+        <w:rPr>
+          <w:rFonts w:ascii="Courier New" w:hAnsi="Courier New" w:cs="Courier New"/>
+        </w:rPr>
+        <w:t xml:space="preserve"> listed below</w:t>
+      </w:r>
+      <w:r>
+        <w:rPr>
+          <w:rFonts w:ascii="Courier New" w:hAnsi="Courier New" w:cs="Courier New"/>
+        </w:rPr>
+        <w:t xml:space="preserve"> with typical values for LHC Pb-Pb </w:t>
+      </w:r>
+      <w:r>
+        <w:rPr>
+          <w:rFonts w:ascii="Courier New" w:hAnsi="Courier New" w:cs="Courier New"/>
+        </w:rPr>
+        <w:t>running given in parentheses.  Optional parameters are denoted with *.</w:t>
       </w:r>
     </w:p>
     <w:p>
@@ -1682,43 +1674,13 @@
           <w:rFonts w:ascii="Courier New" w:hAnsi="Courier New" w:cs="Courier New"/>
         </w:rPr>
         <w:tab/>
-        <w:t xml:space="preserve">#The </w:t>
-      </w:r>
-      <w:r>
-        <w:rPr>
-          <w:rFonts w:ascii="Courier New" w:hAnsi="Courier New" w:cs="Courier New"/>
-        </w:rPr>
-        <w:t xml:space="preserve">output file </w:t>
-      </w:r>
-      <w:r>
-        <w:rPr>
-          <w:rFonts w:ascii="Courier New" w:hAnsi="Courier New" w:cs="Courier New"/>
-        </w:rPr>
-        <w:t>name. STARlight will copy the input slight.in to baseFileName.in, and produce output files baseFileName.txt and baseFileName.out (</w:t>
-      </w:r>
-      <w:r>
-        <w:rPr>
-          <w:rFonts w:ascii="Courier New" w:hAnsi="Courier New" w:cs="Courier New"/>
-        </w:rPr>
-        <w:t xml:space="preserve">formerly known as </w:t>
-      </w:r>
-      <w:r>
-        <w:rPr>
-          <w:rFonts w:ascii="Courier New" w:hAnsi="Courier New" w:cs="Courier New"/>
-        </w:rPr>
-        <w:t>slight</w:t>
-      </w:r>
-      <w:r>
-        <w:rPr>
-          <w:rFonts w:ascii="Courier New" w:hAnsi="Courier New" w:cs="Courier New"/>
-        </w:rPr>
-        <w:t>.txt and slight.out</w:t>
-      </w:r>
-      <w:r>
-        <w:rPr>
-          <w:rFonts w:ascii="Courier New" w:hAnsi="Courier New" w:cs="Courier New"/>
-        </w:rPr>
-        <w:t>)</w:t>
+        <w:t>#</w:t>
+      </w:r>
+      <w:r>
+        <w:rPr>
+          <w:rFonts w:ascii="Courier New" w:hAnsi="Courier New" w:cs="Courier New"/>
+        </w:rPr>
+        <w:t xml:space="preserve"> The name of the output files.  STARlight will copy the input slight.in to baseFileName.in, and produce output files baseFileName.txt and baseFileName.out. (slight)</w:t>
       </w:r>
     </w:p>
     <w:p>
@@ -1756,7 +1718,13 @@
         <w:rPr>
           <w:rFonts w:ascii="Courier New" w:hAnsi="Courier New" w:cs="Courier New"/>
         </w:rPr>
-        <w:t>#Z of projectile</w:t>
+        <w:t>#</w:t>
+      </w:r>
+      <w:r>
+        <w:rPr>
+          <w:rFonts w:ascii="Courier New" w:hAnsi="Courier New" w:cs="Courier New"/>
+        </w:rPr>
+        <w:t xml:space="preserve"> Charge of beam one projectile.  (82)</w:t>
       </w:r>
     </w:p>
     <w:p>
@@ -1788,7 +1756,13 @@
         <w:rPr>
           <w:rFonts w:ascii="Courier New" w:hAnsi="Courier New" w:cs="Courier New"/>
         </w:rPr>
-        <w:t>#A of projectile</w:t>
+        <w:t>#</w:t>
+      </w:r>
+      <w:r>
+        <w:rPr>
+          <w:rFonts w:ascii="Courier New" w:hAnsi="Courier New" w:cs="Courier New"/>
+        </w:rPr>
+        <w:t xml:space="preserve"> Atomic number of beam one projectile. (208)</w:t>
       </w:r>
     </w:p>
     <w:p>
@@ -1820,7 +1794,13 @@
         <w:rPr>
           <w:rFonts w:ascii="Courier New" w:hAnsi="Courier New" w:cs="Courier New"/>
         </w:rPr>
-        <w:t>#Z of target</w:t>
+        <w:t>#</w:t>
+      </w:r>
+      <w:r>
+        <w:rPr>
+          <w:rFonts w:ascii="Courier New" w:hAnsi="Courier New" w:cs="Courier New"/>
+        </w:rPr>
+        <w:t xml:space="preserve"> Charge of beam two projectile.  (82)</w:t>
       </w:r>
     </w:p>
     <w:p>
@@ -1852,21 +1832,40 @@
         <w:rPr>
           <w:rFonts w:ascii="Courier New" w:hAnsi="Courier New" w:cs="Courier New"/>
         </w:rPr>
-        <w:t>#A of target</w:t>
-      </w:r>
-    </w:p>
-    <w:p>
-      <w:pPr>
-        <w:pStyle w:val="PlainText"/>
-        <w:rPr>
-          <w:rFonts w:ascii="Courier New" w:hAnsi="Courier New" w:cs="Courier New"/>
-        </w:rPr>
-      </w:pPr>
-      <w:r>
-        <w:rPr>
-          <w:rFonts w:ascii="Courier New" w:hAnsi="Courier New" w:cs="Courier New"/>
-        </w:rPr>
-        <w:t>BEAM_GAMMA = 147</w:t>
+        <w:t>#</w:t>
+      </w:r>
+      <w:r>
+        <w:rPr>
+          <w:rFonts w:ascii="Courier New" w:hAnsi="Courier New" w:cs="Courier New"/>
+        </w:rPr>
+        <w:t xml:space="preserve"> Atomic number of beam two projectile. (208)</w:t>
+      </w:r>
+    </w:p>
+    <w:p>
+      <w:pPr>
+        <w:pStyle w:val="PlainText"/>
+        <w:ind w:left="2880" w:hanging="2880"/>
+        <w:rPr>
+          <w:rFonts w:ascii="Courier New" w:hAnsi="Courier New" w:cs="Courier New"/>
+        </w:rPr>
+      </w:pPr>
+      <w:r>
+        <w:rPr>
+          <w:rFonts w:ascii="Courier New" w:hAnsi="Courier New" w:cs="Courier New"/>
+        </w:rPr>
+        <w:t>BEAM_</w:t>
+      </w:r>
+      <w:r>
+        <w:rPr>
+          <w:rFonts w:ascii="Courier New" w:hAnsi="Courier New" w:cs="Courier New"/>
+        </w:rPr>
+        <w:t>1_</w:t>
+      </w:r>
+      <w:r>
+        <w:rPr>
+          <w:rFonts w:ascii="Courier New" w:hAnsi="Courier New" w:cs="Courier New"/>
+        </w:rPr>
+        <w:t>GAMMA = 147</w:t>
       </w:r>
       <w:r>
         <w:rPr>
@@ -1884,8 +1883,25 @@
         <w:rPr>
           <w:rFonts w:ascii="Courier New" w:hAnsi="Courier New" w:cs="Courier New"/>
         </w:rPr>
-        <w:tab/>
-        <w:t>#Gamma of the colliding ions</w:t>
+        <w:t>#</w:t>
+      </w:r>
+      <w:r>
+        <w:rPr>
+          <w:rFonts w:ascii="Courier New" w:hAnsi="Courier New" w:cs="Courier New"/>
+        </w:rPr>
+        <w:t xml:space="preserve"> Lorentz boost for bea</w:t>
+      </w:r>
+      <w:r>
+        <w:rPr>
+          <w:rFonts w:ascii="Courier New" w:hAnsi="Courier New" w:cs="Courier New"/>
+        </w:rPr>
+        <w:t>m one projectile(pz&gt;</w:t>
+      </w:r>
+      <w:r>
+        <w:rPr>
+          <w:rFonts w:ascii="Courier New" w:hAnsi="Courier New" w:cs="Courier New"/>
+        </w:rPr>
+        <w:t>0). (1470)</w:t>
       </w:r>
     </w:p>
     <w:p>
@@ -1900,14 +1916,32 @@
         <w:rPr>
           <w:rFonts w:ascii="Courier New" w:hAnsi="Courier New" w:cs="Courier New"/>
         </w:rPr>
-        <w:t>BEAM_1_GAMMA = 1470.0</w:t>
-      </w:r>
-      <w:r>
-        <w:rPr>
-          <w:rFonts w:ascii="Courier New" w:hAnsi="Courier New" w:cs="Courier New"/>
-        </w:rPr>
-        <w:tab/>
-        <w:t>#Gamma of the colliding ions in beam 1</w:t>
+        <w:t>BEAM_2_GAMMA = 1470.0</w:t>
+      </w:r>
+      <w:r>
+        <w:rPr>
+          <w:rFonts w:ascii="Courier New" w:hAnsi="Courier New" w:cs="Courier New"/>
+        </w:rPr>
+        <w:tab/>
+        <w:t>#</w:t>
+      </w:r>
+      <w:r>
+        <w:rPr>
+          <w:rFonts w:ascii="Courier New" w:hAnsi="Courier New" w:cs="Courier New"/>
+        </w:rPr>
+        <w:t xml:space="preserve"> Lorentz bo</w:t>
+      </w:r>
+      <w:r>
+        <w:rPr>
+          <w:rFonts w:ascii="Courier New" w:hAnsi="Courier New" w:cs="Courier New"/>
+        </w:rPr>
+        <w:t>ost for beam two projectile(pz&lt;</w:t>
+      </w:r>
+      <w:r>
+        <w:rPr>
+          <w:rFonts w:ascii="Courier New" w:hAnsi="Courier New" w:cs="Courier New"/>
+        </w:rPr>
+        <w:t>0). (1470)</w:t>
       </w:r>
     </w:p>
     <w:p>
@@ -1922,28 +1956,6 @@
         <w:rPr>
           <w:rFonts w:ascii="Courier New" w:hAnsi="Courier New" w:cs="Courier New"/>
         </w:rPr>
-        <w:t>BEAM_2_GAMMA = 1470.0</w:t>
-      </w:r>
-      <w:r>
-        <w:rPr>
-          <w:rFonts w:ascii="Courier New" w:hAnsi="Courier New" w:cs="Courier New"/>
-        </w:rPr>
-        <w:tab/>
-        <w:t>#Gamma of the colliding ions in beam 2</w:t>
-      </w:r>
-    </w:p>
-    <w:p>
-      <w:pPr>
-        <w:pStyle w:val="PlainText"/>
-        <w:ind w:left="2880" w:hanging="2880"/>
-        <w:rPr>
-          <w:rFonts w:ascii="Courier New" w:hAnsi="Courier New" w:cs="Courier New"/>
-        </w:rPr>
-      </w:pPr>
-      <w:r>
-        <w:rPr>
-          <w:rFonts w:ascii="Courier New" w:hAnsi="Courier New" w:cs="Courier New"/>
-        </w:rPr>
         <w:t xml:space="preserve">W_MAX = 12.0   </w:t>
       </w:r>
       <w:r>
@@ -1956,13 +1968,13 @@
         <w:rPr>
           <w:rFonts w:ascii="Courier New" w:hAnsi="Courier New" w:cs="Courier New"/>
         </w:rPr>
-        <w:t>#Max value of w</w:t>
-      </w:r>
-      <w:r>
-        <w:rPr>
-          <w:rFonts w:ascii="Courier New" w:hAnsi="Courier New" w:cs="Courier New"/>
-        </w:rPr>
-        <w:t>—</w:t>
+        <w:t>#</w:t>
+      </w:r>
+      <w:r>
+        <w:rPr>
+          <w:rFonts w:ascii="Courier New" w:hAnsi="Courier New" w:cs="Courier New"/>
+        </w:rPr>
+        <w:t xml:space="preserve"> </w:t>
       </w:r>
       <w:r>
         <w:rPr>
@@ -2018,13 +2030,19 @@
         <w:rPr>
           <w:rFonts w:ascii="Courier New" w:hAnsi="Courier New" w:cs="Courier New"/>
         </w:rPr>
-        <w:t xml:space="preserve">_MAX is the particle mass plus five times the width. </w:t>
-      </w:r>
-      <w:r>
-        <w:rPr>
-          <w:rFonts w:ascii="Courier New" w:hAnsi="Courier New" w:cs="Courier New"/>
-        </w:rPr>
-        <w:t xml:space="preserve">For lepton pairs, the default W_MAX is given by </w:t>
+        <w:t>_MAX is the particle mass plus five times the width. For lepton pair</w:t>
+      </w:r>
+      <w:r>
+        <w:rPr>
+          <w:rFonts w:ascii="Courier New" w:hAnsi="Courier New" w:cs="Courier New"/>
+        </w:rPr>
+        <w:t>s, the default W</w:t>
+      </w:r>
+      <w:r>
+        <w:rPr>
+          <w:rFonts w:ascii="Courier New" w:hAnsi="Courier New" w:cs="Courier New"/>
+        </w:rPr>
+        <w:t xml:space="preserve">_MAX is given by </w:t>
       </w:r>
       <w:r>
         <w:rPr>
@@ -2182,25 +2200,19 @@
         <w:rPr>
           <w:rFonts w:ascii="Courier New" w:hAnsi="Courier New" w:cs="Courier New"/>
         </w:rPr>
-        <w:t>.</w:t>
-      </w:r>
-      <w:r>
-        <w:rPr>
-          <w:rFonts w:ascii="Courier New" w:hAnsi="Courier New" w:cs="Courier New"/>
-        </w:rPr>
-        <w:t xml:space="preserve"> For other definitions, please check </w:t>
-      </w:r>
-      <w:r>
-        <w:rPr>
-          <w:rFonts w:ascii="Courier New" w:hAnsi="Courier New" w:cs="Courier New"/>
-        </w:rPr>
-        <w:t>src/</w:t>
-      </w:r>
-      <w:r>
-        <w:rPr>
-          <w:rFonts w:ascii="Courier New" w:hAnsi="Courier New" w:cs="Courier New"/>
-        </w:rPr>
-        <w:t>inputParameters.cpp.</w:t>
+        <w:t xml:space="preserve">. </w:t>
+      </w:r>
+      <w:r>
+        <w:rPr>
+          <w:rFonts w:ascii="Courier New" w:hAnsi="Courier New" w:cs="Courier New"/>
+        </w:rPr>
+        <w:t xml:space="preserve">These are defined in src/inputParameters.cpp </w:t>
+      </w:r>
+      <w:r>
+        <w:rPr>
+          <w:rFonts w:ascii="Courier New" w:hAnsi="Courier New" w:cs="Courier New"/>
+        </w:rPr>
+        <w:t xml:space="preserve">(-1) </w:t>
       </w:r>
     </w:p>
     <w:p>
@@ -2355,6 +2367,12 @@
         </w:rPr>
         <w:t>minus five times the width.</w:t>
       </w:r>
+      <w:r>
+        <w:rPr>
+          <w:rFonts w:ascii="Courier New" w:hAnsi="Courier New" w:cs="Courier New"/>
+        </w:rPr>
+        <w:t xml:space="preserve"> (-1)</w:t>
+      </w:r>
     </w:p>
     <w:p>
       <w:pPr>
@@ -2412,7 +2430,39 @@
         <w:rPr>
           <w:rFonts w:ascii="Courier New" w:hAnsi="Courier New" w:cs="Courier New"/>
         </w:rPr>
-        <w:t xml:space="preserve">energy, w = 4(E1)(E2), </w:t>
+        <w:t>energy, w = 4E</w:t>
+      </w:r>
+      <w:r>
+        <w:rPr>
+          <w:rFonts w:ascii="Courier New" w:hAnsi="Courier New" w:cs="Courier New"/>
+          <w:vertAlign w:val="subscript"/>
+        </w:rPr>
+        <w:t>1</w:t>
+      </w:r>
+      <w:r>
+        <w:rPr>
+          <w:rFonts w:ascii="Courier New" w:hAnsi="Courier New" w:cs="Courier New"/>
+        </w:rPr>
+        <w:t>E</w:t>
+      </w:r>
+      <w:r>
+        <w:rPr>
+          <w:rFonts w:ascii="Courier New" w:hAnsi="Courier New" w:cs="Courier New"/>
+          <w:vertAlign w:val="subscript"/>
+        </w:rPr>
+        <w:t>2</w:t>
+      </w:r>
+      <w:r>
+        <w:rPr>
+          <w:rFonts w:ascii="Courier New" w:hAnsi="Courier New" w:cs="Courier New"/>
+        </w:rPr>
+        <w:t>),</w:t>
+      </w:r>
+      <w:r>
+        <w:rPr>
+          <w:rFonts w:ascii="Courier New" w:hAnsi="Courier New" w:cs="Courier New"/>
+        </w:rPr>
+        <w:t xml:space="preserve"> </w:t>
       </w:r>
       <w:r>
         <w:rPr>
@@ -2426,6 +2476,12 @@
         </w:rPr>
         <w:t>of w bins in the lookup tables</w:t>
       </w:r>
+      <w:r>
+        <w:rPr>
+          <w:rFonts w:ascii="Courier New" w:hAnsi="Courier New" w:cs="Courier New"/>
+        </w:rPr>
+        <w:t xml:space="preserve">  (40)</w:t>
+      </w:r>
     </w:p>
     <w:p>
       <w:pPr>
@@ -2456,7 +2512,13 @@
         <w:rPr>
           <w:rFonts w:ascii="Courier New" w:hAnsi="Courier New" w:cs="Courier New"/>
         </w:rPr>
-        <w:t># max rapidity</w:t>
+        <w:t xml:space="preserve"># </w:t>
+      </w:r>
+      <w:r>
+        <w:rPr>
+          <w:rFonts w:ascii="Courier New" w:hAnsi="Courier New" w:cs="Courier New"/>
+        </w:rPr>
+        <w:t xml:space="preserve">Maximum rapidity of produced particle. (8) </w:t>
       </w:r>
     </w:p>
     <w:p>
@@ -2483,211 +2545,340 @@
         <w:rPr>
           <w:rFonts w:ascii="Courier New" w:hAnsi="Courier New" w:cs="Courier New"/>
         </w:rPr>
-        <w:t># Number of y bins used in the cross section calculation</w:t>
-      </w:r>
-    </w:p>
-    <w:p>
-      <w:pPr>
-        <w:pStyle w:val="PlainText"/>
-        <w:rPr>
-          <w:rFonts w:ascii="Courier New" w:hAnsi="Courier New" w:cs="Courier New"/>
-        </w:rPr>
-      </w:pPr>
-      <w:r>
-        <w:rPr>
-          <w:rFonts w:ascii="Courier New" w:hAnsi="Courier New" w:cs="Courier New"/>
-        </w:rPr>
-        <w:t xml:space="preserve">CUT_PT = 0   </w:t>
-      </w:r>
-      <w:r>
-        <w:rPr>
-          <w:rFonts w:ascii="Courier New" w:hAnsi="Courier New" w:cs="Courier New"/>
-        </w:rPr>
-        <w:tab/>
+        <w:t xml:space="preserve"># Number of </w:t>
+      </w:r>
+      <w:r>
+        <w:rPr>
+          <w:rFonts w:ascii="Courier New" w:hAnsi="Courier New" w:cs="Courier New"/>
+        </w:rPr>
+        <w:t>rapidity</w:t>
+      </w:r>
+      <w:r>
+        <w:rPr>
+          <w:rFonts w:ascii="Courier New" w:hAnsi="Courier New" w:cs="Courier New"/>
+        </w:rPr>
+        <w:t xml:space="preserve"> bins used in the cross section calculation</w:t>
+      </w:r>
+      <w:r>
+        <w:rPr>
+          <w:rFonts w:ascii="Courier New" w:hAnsi="Courier New" w:cs="Courier New"/>
+        </w:rPr>
+        <w:t xml:space="preserve"> (80)</w:t>
+      </w:r>
+    </w:p>
+    <w:p>
+      <w:pPr>
+        <w:pStyle w:val="PlainText"/>
+        <w:ind w:left="2880" w:hanging="2880"/>
+        <w:rPr>
+          <w:rFonts w:ascii="Courier New" w:hAnsi="Courier New" w:cs="Courier New"/>
+        </w:rPr>
+      </w:pPr>
+      <w:r>
+        <w:rPr>
+          <w:rFonts w:ascii="Courier New" w:hAnsi="Courier New" w:cs="Courier New"/>
+        </w:rPr>
+        <w:t>CUT_PT</w:t>
+      </w:r>
+      <w:r>
+        <w:rPr>
+          <w:rFonts w:ascii="Courier New" w:hAnsi="Courier New" w:cs="Courier New"/>
+        </w:rPr>
+        <w:t>*</w:t>
+      </w:r>
+      <w:r>
+        <w:rPr>
+          <w:rFonts w:ascii="Courier New" w:hAnsi="Courier New" w:cs="Courier New"/>
+        </w:rPr>
+        <w:t xml:space="preserve"> = 0   </w:t>
+      </w:r>
+      <w:r>
+        <w:rPr>
+          <w:rFonts w:ascii="Courier New" w:hAnsi="Courier New" w:cs="Courier New"/>
+        </w:rPr>
+        <w:tab/>
+      </w:r>
+      <w:r>
+        <w:rPr>
+          <w:rFonts w:ascii="Courier New" w:hAnsi="Courier New" w:cs="Courier New"/>
+        </w:rPr>
+        <w:t>#</w:t>
+      </w:r>
+      <w:r>
+        <w:rPr>
+          <w:rFonts w:ascii="Courier New" w:hAnsi="Courier New" w:cs="Courier New"/>
+        </w:rPr>
         <w:t xml:space="preserve"> </w:t>
       </w:r>
       <w:r>
         <w:rPr>
           <w:rFonts w:ascii="Courier New" w:hAnsi="Courier New" w:cs="Courier New"/>
         </w:rPr>
-        <w:tab/>
-      </w:r>
-      <w:r>
-        <w:rPr>
-          <w:rFonts w:ascii="Courier New" w:hAnsi="Courier New" w:cs="Courier New"/>
-        </w:rPr>
-        <w:t>#Cut in pT? 0 = (no, 1 = yes)</w:t>
-      </w:r>
-    </w:p>
-    <w:p>
-      <w:pPr>
-        <w:pStyle w:val="PlainText"/>
-        <w:rPr>
-          <w:rFonts w:ascii="Courier New" w:hAnsi="Courier New" w:cs="Courier New"/>
-        </w:rPr>
-      </w:pPr>
-      <w:r>
-        <w:rPr>
-          <w:rFonts w:ascii="Courier New" w:hAnsi="Courier New" w:cs="Courier New"/>
-        </w:rPr>
-        <w:t xml:space="preserve">PT_MIN = 1.0 </w:t>
-      </w:r>
-      <w:r>
-        <w:rPr>
-          <w:rFonts w:ascii="Courier New" w:hAnsi="Courier New" w:cs="Courier New"/>
-        </w:rPr>
-        <w:tab/>
+        <w:t>Specifies whether the user chooses to place restrictions on the transverse momentum of the decay products. 0= no, 1 = yes. (0)</w:t>
+      </w:r>
+    </w:p>
+    <w:p>
+      <w:pPr>
+        <w:pStyle w:val="PlainText"/>
+        <w:ind w:left="2880" w:hanging="2880"/>
+        <w:rPr>
+          <w:rFonts w:ascii="Courier New" w:hAnsi="Courier New" w:cs="Courier New"/>
+        </w:rPr>
+      </w:pPr>
+      <w:r>
+        <w:rPr>
+          <w:rFonts w:ascii="Courier New" w:hAnsi="Courier New" w:cs="Courier New"/>
+        </w:rPr>
+        <w:t>PT_MIN</w:t>
+      </w:r>
+      <w:r>
+        <w:rPr>
+          <w:rFonts w:ascii="Courier New" w:hAnsi="Courier New" w:cs="Courier New"/>
+        </w:rPr>
+        <w:t>*</w:t>
+      </w:r>
+      <w:r>
+        <w:rPr>
+          <w:rFonts w:ascii="Courier New" w:hAnsi="Courier New" w:cs="Courier New"/>
+        </w:rPr>
+        <w:t xml:space="preserve"> = 1.0 </w:t>
+      </w:r>
+      <w:r>
+        <w:rPr>
+          <w:rFonts w:ascii="Courier New" w:hAnsi="Courier New" w:cs="Courier New"/>
+        </w:rPr>
+        <w:tab/>
+      </w:r>
+      <w:r>
+        <w:rPr>
+          <w:rFonts w:ascii="Courier New" w:hAnsi="Courier New" w:cs="Courier New"/>
+        </w:rPr>
+        <w:t>#</w:t>
+      </w:r>
+      <w:r>
+        <w:rPr>
+          <w:rFonts w:ascii="Courier New" w:hAnsi="Courier New" w:cs="Courier New"/>
+        </w:rPr>
         <w:t xml:space="preserve"> </w:t>
       </w:r>
       <w:r>
         <w:rPr>
           <w:rFonts w:ascii="Courier New" w:hAnsi="Courier New" w:cs="Courier New"/>
         </w:rPr>
-        <w:tab/>
-      </w:r>
-      <w:r>
-        <w:rPr>
-          <w:rFonts w:ascii="Courier New" w:hAnsi="Courier New" w:cs="Courier New"/>
-        </w:rPr>
-        <w:t>#Minimum pT in GeV</w:t>
-      </w:r>
-    </w:p>
-    <w:p>
-      <w:pPr>
-        <w:pStyle w:val="PlainText"/>
-        <w:rPr>
-          <w:rFonts w:ascii="Courier New" w:hAnsi="Courier New" w:cs="Courier New"/>
-        </w:rPr>
-      </w:pPr>
-      <w:r>
-        <w:rPr>
-          <w:rFonts w:ascii="Courier New" w:hAnsi="Courier New" w:cs="Courier New"/>
-        </w:rPr>
-        <w:t xml:space="preserve">PT_MAX = 3.0 </w:t>
-      </w:r>
-      <w:r>
-        <w:rPr>
-          <w:rFonts w:ascii="Courier New" w:hAnsi="Courier New" w:cs="Courier New"/>
-        </w:rPr>
-        <w:tab/>
+        <w:t xml:space="preserve">If a transverse momentum cut is applied, this specifies the minimum value produced, in GeV/c. (1.0) </w:t>
+      </w:r>
+    </w:p>
+    <w:p>
+      <w:pPr>
+        <w:pStyle w:val="PlainText"/>
+        <w:ind w:left="2880" w:hanging="2880"/>
+        <w:rPr>
+          <w:rFonts w:ascii="Courier New" w:hAnsi="Courier New" w:cs="Courier New"/>
+        </w:rPr>
+      </w:pPr>
+      <w:r>
+        <w:rPr>
+          <w:rFonts w:ascii="Courier New" w:hAnsi="Courier New" w:cs="Courier New"/>
+        </w:rPr>
+        <w:t>PT_MAX</w:t>
+      </w:r>
+      <w:r>
+        <w:rPr>
+          <w:rFonts w:ascii="Courier New" w:hAnsi="Courier New" w:cs="Courier New"/>
+        </w:rPr>
+        <w:t>*</w:t>
+      </w:r>
+      <w:r>
+        <w:rPr>
+          <w:rFonts w:ascii="Courier New" w:hAnsi="Courier New" w:cs="Courier New"/>
+        </w:rPr>
+        <w:t xml:space="preserve"> = 3.0 </w:t>
+      </w:r>
+      <w:r>
+        <w:rPr>
+          <w:rFonts w:ascii="Courier New" w:hAnsi="Courier New" w:cs="Courier New"/>
+        </w:rPr>
+        <w:tab/>
+      </w:r>
+      <w:r>
+        <w:rPr>
+          <w:rFonts w:ascii="Courier New" w:hAnsi="Courier New" w:cs="Courier New"/>
+        </w:rPr>
+        <w:t>#</w:t>
+      </w:r>
+      <w:r>
+        <w:rPr>
+          <w:rFonts w:ascii="Courier New" w:hAnsi="Courier New" w:cs="Courier New"/>
+        </w:rPr>
         <w:t xml:space="preserve"> </w:t>
       </w:r>
       <w:r>
         <w:rPr>
           <w:rFonts w:ascii="Courier New" w:hAnsi="Courier New" w:cs="Courier New"/>
         </w:rPr>
-        <w:tab/>
-      </w:r>
-      <w:r>
-        <w:rPr>
-          <w:rFonts w:ascii="Courier New" w:hAnsi="Courier New" w:cs="Courier New"/>
-        </w:rPr>
-        <w:t>#Maximum pT in GeV</w:t>
-      </w:r>
-    </w:p>
-    <w:p>
-      <w:pPr>
-        <w:pStyle w:val="PlainText"/>
-        <w:rPr>
-          <w:rFonts w:ascii="Courier New" w:hAnsi="Courier New" w:cs="Courier New"/>
-        </w:rPr>
-      </w:pPr>
-      <w:r>
-        <w:rPr>
-          <w:rFonts w:ascii="Courier New" w:hAnsi="Courier New" w:cs="Courier New"/>
-        </w:rPr>
-        <w:t xml:space="preserve">CUT_ETA = 0  </w:t>
-      </w:r>
-      <w:r>
-        <w:rPr>
-          <w:rFonts w:ascii="Courier New" w:hAnsi="Courier New" w:cs="Courier New"/>
-        </w:rPr>
-        <w:tab/>
+        <w:t>If a transverse momentum cut is applied, this specifies the maximum value produced, in GeV/c. (3.0)</w:t>
+      </w:r>
+    </w:p>
+    <w:p>
+      <w:pPr>
+        <w:pStyle w:val="PlainText"/>
+        <w:ind w:left="2880" w:hanging="2880"/>
+        <w:rPr>
+          <w:rFonts w:ascii="Courier New" w:hAnsi="Courier New" w:cs="Courier New"/>
+        </w:rPr>
+      </w:pPr>
+      <w:r>
+        <w:rPr>
+          <w:rFonts w:ascii="Courier New" w:hAnsi="Courier New" w:cs="Courier New"/>
+        </w:rPr>
+        <w:lastRenderedPageBreak/>
+        <w:t>CUT_ETA</w:t>
+      </w:r>
+      <w:r>
+        <w:rPr>
+          <w:rFonts w:ascii="Courier New" w:hAnsi="Courier New" w:cs="Courier New"/>
+        </w:rPr>
+        <w:t>*</w:t>
+      </w:r>
+      <w:r>
+        <w:rPr>
+          <w:rFonts w:ascii="Courier New" w:hAnsi="Courier New" w:cs="Courier New"/>
+        </w:rPr>
+        <w:t xml:space="preserve"> = </w:t>
+      </w:r>
+      <w:proofErr w:type="gramStart"/>
+      <w:r>
+        <w:rPr>
+          <w:rFonts w:ascii="Courier New" w:hAnsi="Courier New" w:cs="Courier New"/>
+        </w:rPr>
+        <w:t xml:space="preserve">0  </w:t>
+      </w:r>
+      <w:r>
+        <w:rPr>
+          <w:rFonts w:ascii="Courier New" w:hAnsi="Courier New" w:cs="Courier New"/>
+        </w:rPr>
+        <w:tab/>
+      </w:r>
+      <w:proofErr w:type="gramEnd"/>
+      <w:r>
+        <w:rPr>
+          <w:rFonts w:ascii="Courier New" w:hAnsi="Courier New" w:cs="Courier New"/>
+        </w:rPr>
+        <w:t>#</w:t>
+      </w:r>
+      <w:r>
+        <w:rPr>
+          <w:rFonts w:ascii="Courier New" w:hAnsi="Courier New" w:cs="Courier New"/>
+        </w:rPr>
         <w:t xml:space="preserve"> </w:t>
       </w:r>
       <w:r>
         <w:rPr>
           <w:rFonts w:ascii="Courier New" w:hAnsi="Courier New" w:cs="Courier New"/>
         </w:rPr>
-        <w:tab/>
-      </w:r>
-      <w:r>
-        <w:rPr>
-          <w:rFonts w:ascii="Courier New" w:hAnsi="Courier New" w:cs="Courier New"/>
-        </w:rPr>
-        <w:t>#Cut in pseudorapidity</w:t>
-      </w:r>
-      <w:r>
-        <w:rPr>
-          <w:rFonts w:ascii="Courier New" w:hAnsi="Courier New" w:cs="Courier New"/>
-        </w:rPr>
-        <w:t xml:space="preserve"> (0 = no, 1 = yes)</w:t>
-      </w:r>
-    </w:p>
-    <w:p>
-      <w:pPr>
-        <w:pStyle w:val="PlainText"/>
-        <w:rPr>
-          <w:rFonts w:ascii="Courier New" w:hAnsi="Courier New" w:cs="Courier New"/>
-        </w:rPr>
-      </w:pPr>
-      <w:r>
-        <w:rPr>
-          <w:rFonts w:ascii="Courier New" w:hAnsi="Courier New" w:cs="Courier New"/>
-        </w:rPr>
-        <w:t xml:space="preserve">ETA_MIN = -10 </w:t>
-      </w:r>
-      <w:r>
-        <w:rPr>
-          <w:rFonts w:ascii="Courier New" w:hAnsi="Courier New" w:cs="Courier New"/>
-        </w:rPr>
-        <w:tab/>
+        <w:t>Specifies whether the user chooses to place restrictions on the pseudorapidity of the decay products. 0= no, 1 = yes. (0)</w:t>
+      </w:r>
+    </w:p>
+    <w:p>
+      <w:pPr>
+        <w:pStyle w:val="PlainText"/>
+        <w:ind w:left="2880" w:hanging="2880"/>
+        <w:rPr>
+          <w:rFonts w:ascii="Courier New" w:hAnsi="Courier New" w:cs="Courier New"/>
+        </w:rPr>
+      </w:pPr>
+      <w:r>
+        <w:rPr>
+          <w:rFonts w:ascii="Courier New" w:hAnsi="Courier New" w:cs="Courier New"/>
+        </w:rPr>
+        <w:t>ETA_MIN</w:t>
+      </w:r>
+      <w:r>
+        <w:rPr>
+          <w:rFonts w:ascii="Courier New" w:hAnsi="Courier New" w:cs="Courier New"/>
+        </w:rPr>
+        <w:t>*</w:t>
+      </w:r>
+      <w:r>
+        <w:rPr>
+          <w:rFonts w:ascii="Courier New" w:hAnsi="Courier New" w:cs="Courier New"/>
+        </w:rPr>
+        <w:t xml:space="preserve"> = -10 </w:t>
+      </w:r>
+      <w:r>
+        <w:rPr>
+          <w:rFonts w:ascii="Courier New" w:hAnsi="Courier New" w:cs="Courier New"/>
+        </w:rPr>
+        <w:tab/>
+      </w:r>
+      <w:r>
+        <w:rPr>
+          <w:rFonts w:ascii="Courier New" w:hAnsi="Courier New" w:cs="Courier New"/>
+        </w:rPr>
+        <w:t>#</w:t>
+      </w:r>
+      <w:r>
+        <w:rPr>
+          <w:rFonts w:ascii="Courier New" w:hAnsi="Courier New" w:cs="Courier New"/>
+        </w:rPr>
         <w:t xml:space="preserve"> </w:t>
       </w:r>
       <w:r>
         <w:rPr>
           <w:rFonts w:ascii="Courier New" w:hAnsi="Courier New" w:cs="Courier New"/>
         </w:rPr>
-        <w:tab/>
-      </w:r>
-      <w:r>
-        <w:rPr>
-          <w:rFonts w:ascii="Courier New" w:hAnsi="Courier New" w:cs="Courier New"/>
-        </w:rPr>
-        <w:t>#Minimum pseudorapidity</w:t>
-      </w:r>
-    </w:p>
-    <w:p>
-      <w:pPr>
-        <w:pStyle w:val="PlainText"/>
-        <w:rPr>
-          <w:rFonts w:ascii="Courier New" w:hAnsi="Courier New" w:cs="Courier New"/>
-        </w:rPr>
-      </w:pPr>
-      <w:r>
-        <w:rPr>
-          <w:rFonts w:ascii="Courier New" w:hAnsi="Courier New" w:cs="Courier New"/>
-        </w:rPr>
-        <w:t xml:space="preserve">ETA_MAX = 10 </w:t>
-      </w:r>
-      <w:r>
-        <w:rPr>
-          <w:rFonts w:ascii="Courier New" w:hAnsi="Courier New" w:cs="Courier New"/>
-        </w:rPr>
-        <w:tab/>
+        <w:t xml:space="preserve">If a pseudorapidity cut is applied, this specifies the minimum value produced. (-10) </w:t>
+      </w:r>
+    </w:p>
+    <w:p>
+      <w:pPr>
+        <w:pStyle w:val="PlainText"/>
+        <w:ind w:left="2880" w:hanging="2880"/>
+        <w:rPr>
+          <w:rFonts w:ascii="Courier New" w:hAnsi="Courier New" w:cs="Courier New"/>
+        </w:rPr>
+      </w:pPr>
+      <w:r>
+        <w:rPr>
+          <w:rFonts w:ascii="Courier New" w:hAnsi="Courier New" w:cs="Courier New"/>
+        </w:rPr>
+        <w:t>ETA_MAX</w:t>
+      </w:r>
+      <w:r>
+        <w:rPr>
+          <w:rFonts w:ascii="Courier New" w:hAnsi="Courier New" w:cs="Courier New"/>
+        </w:rPr>
+        <w:t>*</w:t>
+      </w:r>
+      <w:r>
+        <w:rPr>
+          <w:rFonts w:ascii="Courier New" w:hAnsi="Courier New" w:cs="Courier New"/>
+        </w:rPr>
+        <w:t xml:space="preserve"> = 10 </w:t>
+      </w:r>
+      <w:r>
+        <w:rPr>
+          <w:rFonts w:ascii="Courier New" w:hAnsi="Courier New" w:cs="Courier New"/>
+        </w:rPr>
+        <w:tab/>
+      </w:r>
+      <w:r>
+        <w:rPr>
+          <w:rFonts w:ascii="Courier New" w:hAnsi="Courier New" w:cs="Courier New"/>
+        </w:rPr>
+        <w:t>#</w:t>
+      </w:r>
+      <w:r>
+        <w:rPr>
+          <w:rFonts w:ascii="Courier New" w:hAnsi="Courier New" w:cs="Courier New"/>
+        </w:rPr>
         <w:t xml:space="preserve"> </w:t>
       </w:r>
       <w:r>
         <w:rPr>
           <w:rFonts w:ascii="Courier New" w:hAnsi="Courier New" w:cs="Courier New"/>
         </w:rPr>
-        <w:tab/>
-      </w:r>
-      <w:r>
-        <w:rPr>
-          <w:rFonts w:ascii="Courier New" w:hAnsi="Courier New" w:cs="Courier New"/>
-        </w:rPr>
-        <w:t>#Maximum pseudorapidity</w:t>
+        <w:t>If a pseudorapidity cut is applied, this specifies the maximum value produced. (10)</w:t>
       </w:r>
     </w:p>
     <w:p>
@@ -2714,112 +2905,590 @@
         <w:rPr>
           <w:rFonts w:ascii="Courier New" w:hAnsi="Courier New" w:cs="Courier New"/>
         </w:rPr>
-        <w:t>#gg or gP switch (</w:t>
-      </w:r>
-      <w:r>
-        <w:rPr>
-          <w:rFonts w:ascii="Courier New" w:hAnsi="Courier New" w:cs="Courier New"/>
-        </w:rPr>
-        <w:t xml:space="preserve">1 = Two-photon interaction. 2 = </w:t>
-      </w:r>
-      <w:r>
-        <w:rPr>
-          <w:rFonts w:ascii="Courier New" w:hAnsi="Courier New" w:cs="Courier New"/>
-        </w:rPr>
-        <w:t xml:space="preserve">Coherent photonuclear vector meson production. This option should also be used for exclusive vector meson production in pp collision. In pA collisions, this option means that the proton </w:t>
-      </w:r>
+        <w:t>#</w:t>
+      </w:r>
+      <w:r>
+        <w:rPr>
+          <w:rFonts w:ascii="Courier New" w:hAnsi="Courier New" w:cs="Courier New"/>
+          <w:b/>
+        </w:rPr>
+        <w:t>PROD</w:t>
+      </w:r>
+      <w:r>
+        <w:rPr>
+          <w:rFonts w:ascii="Courier New" w:hAnsi="Courier New" w:cs="Courier New"/>
+          <w:b/>
+        </w:rPr>
+        <w:t>_MODE=1</w:t>
+      </w:r>
+      <w:r>
+        <w:rPr>
+          <w:rFonts w:ascii="Courier New" w:hAnsi="Courier New" w:cs="Courier New"/>
+        </w:rPr>
+        <w:t xml:space="preserve">:  Two-photon interaction. </w:t>
+      </w:r>
+      <w:r>
+        <w:rPr>
+          <w:rFonts w:ascii="Courier New" w:hAnsi="Courier New" w:cs="Courier New"/>
+          <w:b/>
+        </w:rPr>
+        <w:t>PROD</w:t>
+      </w:r>
+      <w:r>
+        <w:rPr>
+          <w:rFonts w:ascii="Courier New" w:hAnsi="Courier New" w:cs="Courier New"/>
+          <w:b/>
+        </w:rPr>
+        <w:t>_MODE=2</w:t>
+      </w:r>
+      <w:r>
+        <w:rPr>
+          <w:rFonts w:ascii="Courier New" w:hAnsi="Courier New" w:cs="Courier New"/>
+        </w:rPr>
+        <w:t>:  Coherent photonuclear vector meson production assuming narrow resonances. This option should also be used for exclusive vector meson production in pp collision. In pA collisions, this option means that the proton emits the photon and that the ga</w:t>
+      </w:r>
+      <w:r>
+        <w:rPr>
+          <w:rFonts w:ascii="Courier New" w:hAnsi="Courier New" w:cs="Courier New"/>
+        </w:rPr>
+        <w:t xml:space="preserve">mma-A interaction is coherent. </w:t>
+      </w:r>
+      <w:r>
+        <w:rPr>
+          <w:rFonts w:ascii="Courier New" w:hAnsi="Courier New" w:cs="Courier New"/>
+          <w:b/>
+        </w:rPr>
+        <w:t>PROD</w:t>
+      </w:r>
+      <w:r>
+        <w:rPr>
+          <w:rFonts w:ascii="Courier New" w:hAnsi="Courier New" w:cs="Courier New"/>
+          <w:b/>
+        </w:rPr>
+        <w:t>_MODE=3</w:t>
+      </w:r>
+      <w:r>
+        <w:rPr>
+          <w:rFonts w:ascii="Courier New" w:hAnsi="Courier New" w:cs="Courier New"/>
+        </w:rPr>
+        <w:t xml:space="preserve">:  Coherent photonuclear vector meson production assuming wide resonances. This option should in be used for </w:t>
+      </w:r>
+      <w:r>
+        <w:rPr>
+          <w:rFonts w:ascii="Courier New" w:hAnsi="Courier New" w:cs="Courier New"/>
+        </w:rPr>
+        <w:t>exclusive $\rho^0$ production.</w:t>
+      </w:r>
+    </w:p>
+    <w:p>
+      <w:pPr>
+        <w:pStyle w:val="PlainText"/>
+        <w:ind w:left="2880"/>
+        <w:rPr>
+          <w:rFonts w:ascii="Courier New" w:hAnsi="Courier New" w:cs="Courier New"/>
+        </w:rPr>
+      </w:pPr>
+      <w:r>
+        <w:rPr>
+          <w:rFonts w:ascii="Courier New" w:hAnsi="Courier New" w:cs="Courier New"/>
+          <w:b/>
+        </w:rPr>
+        <w:t>PROD_MODE=4</w:t>
+      </w:r>
+      <w:r>
+        <w:rPr>
+          <w:rFonts w:ascii="Courier New" w:hAnsi="Courier New" w:cs="Courier New"/>
+        </w:rPr>
+        <w:t>:  Incoherent photonuclear vector meson production. In pA collisions, this option means tha</w:t>
+      </w:r>
+      <w:r>
+        <w:rPr>
+          <w:rFonts w:ascii="Courier New" w:hAnsi="Courier New" w:cs="Courier New"/>
+        </w:rPr>
+        <w:t>t the nucleus emits the photon.</w:t>
+      </w:r>
+    </w:p>
+    <w:p>
+      <w:pPr>
+        <w:pStyle w:val="PlainText"/>
+        <w:ind w:left="2880"/>
+        <w:rPr>
+          <w:rFonts w:ascii="Courier New" w:hAnsi="Courier New" w:cs="Courier New"/>
+        </w:rPr>
+      </w:pPr>
+      <w:r>
+        <w:rPr>
+          <w:rFonts w:ascii="Courier New" w:hAnsi="Courier New" w:cs="Courier New"/>
+          <w:b/>
+        </w:rPr>
+        <w:t>PROD_MODE=5</w:t>
+      </w:r>
+      <w:r>
+        <w:rPr>
+          <w:rFonts w:ascii="Courier New" w:hAnsi="Courier New" w:cs="Courier New"/>
+        </w:rPr>
+        <w:t>:  Photonuclear one photo</w:t>
+      </w:r>
+      <w:r>
+        <w:rPr>
+          <w:rFonts w:ascii="Courier New" w:hAnsi="Courier New" w:cs="Courier New"/>
+        </w:rPr>
+        <w:t xml:space="preserve">n exchange uses DPMJET single. </w:t>
+      </w:r>
+    </w:p>
+    <w:p>
+      <w:pPr>
+        <w:pStyle w:val="PlainText"/>
+        <w:ind w:left="2880"/>
+        <w:rPr>
+          <w:rFonts w:ascii="Courier New" w:hAnsi="Courier New" w:cs="Courier New"/>
+        </w:rPr>
+      </w:pPr>
+      <w:r>
+        <w:rPr>
+          <w:rFonts w:ascii="Courier New" w:hAnsi="Courier New" w:cs="Courier New"/>
+          <w:b/>
+        </w:rPr>
+        <w:t>PROD</w:t>
+      </w:r>
+      <w:r>
+        <w:rPr>
+          <w:rFonts w:ascii="Courier New" w:hAnsi="Courier New" w:cs="Courier New"/>
+          <w:b/>
+        </w:rPr>
+        <w:t>_MODE=6</w:t>
+      </w:r>
+      <w:r>
+        <w:rPr>
+          <w:rFonts w:ascii="Courier New" w:hAnsi="Courier New" w:cs="Courier New"/>
+        </w:rPr>
+        <w:t>:  Photonuclear two photon exchange (both nucl</w:t>
+      </w:r>
+      <w:r>
+        <w:rPr>
+          <w:rFonts w:ascii="Courier New" w:hAnsi="Courier New" w:cs="Courier New"/>
+        </w:rPr>
+        <w:t>ei excited) uses DPMJET double.</w:t>
+      </w:r>
+    </w:p>
+    <w:p>
+      <w:pPr>
+        <w:pStyle w:val="PlainText"/>
+        <w:ind w:left="2880"/>
+        <w:rPr>
+          <w:rFonts w:ascii="Courier New" w:hAnsi="Courier New" w:cs="Courier New"/>
+        </w:rPr>
+      </w:pPr>
+      <w:r>
+        <w:rPr>
+          <w:rFonts w:ascii="Courier New" w:hAnsi="Courier New" w:cs="Courier New"/>
+          <w:b/>
+        </w:rPr>
+        <w:t>PROD</w:t>
+      </w:r>
+      <w:r>
+        <w:rPr>
+          <w:rFonts w:ascii="Courier New" w:hAnsi="Courier New" w:cs="Courier New"/>
+          <w:b/>
+        </w:rPr>
+        <w:t>_MODE=7</w:t>
+      </w:r>
+      <w:r>
+        <w:rPr>
+          <w:rFonts w:ascii="Courier New" w:hAnsi="Courier New" w:cs="Courier New"/>
+        </w:rPr>
+        <w:t>:  Photonuclearsinglepa u</w:t>
+      </w:r>
+      <w:r>
+        <w:rPr>
+          <w:rFonts w:ascii="Courier New" w:hAnsi="Courier New" w:cs="Courier New"/>
+        </w:rPr>
+        <w:t>ses DPMJET Single, proton mode.</w:t>
+      </w:r>
+    </w:p>
+    <w:p>
+      <w:pPr>
+        <w:pStyle w:val="PlainText"/>
+        <w:ind w:left="2880"/>
+        <w:rPr>
+          <w:rFonts w:ascii="Courier New" w:hAnsi="Courier New" w:cs="Courier New"/>
+        </w:rPr>
+      </w:pPr>
+      <w:r>
+        <w:rPr>
+          <w:rFonts w:ascii="Courier New" w:hAnsi="Courier New" w:cs="Courier New"/>
+          <w:b/>
+        </w:rPr>
+        <w:t>PROD</w:t>
+      </w:r>
+      <w:r>
+        <w:rPr>
+          <w:rFonts w:ascii="Courier New" w:hAnsi="Courier New" w:cs="Courier New"/>
+          <w:b/>
+        </w:rPr>
+        <w:t>_MODE=8</w:t>
+      </w:r>
+      <w:r>
+        <w:rPr>
+          <w:rFonts w:ascii="Courier New" w:hAnsi="Courier New" w:cs="Courier New"/>
+        </w:rPr>
+        <w:t xml:space="preserve">: </w:t>
+      </w:r>
+      <w:r>
+        <w:rPr>
+          <w:rFonts w:ascii="Courier New" w:hAnsi="Courier New" w:cs="Courier New"/>
+        </w:rPr>
+        <w:t>[not supported/verified]</w:t>
+      </w:r>
+      <w:r>
+        <w:rPr>
+          <w:rFonts w:ascii="Courier New" w:hAnsi="Courier New" w:cs="Courier New"/>
+        </w:rPr>
+        <w:t xml:space="preserve"> Photon</w:t>
+      </w:r>
+      <w:r>
+        <w:rPr>
+          <w:rFonts w:ascii="Courier New" w:hAnsi="Courier New" w:cs="Courier New"/>
+        </w:rPr>
+        <w:t>uclear singlepapy uses Pythia 6</w:t>
+      </w:r>
+    </w:p>
+    <w:p>
+      <w:pPr>
+        <w:pStyle w:val="PlainText"/>
+        <w:rPr>
+          <w:rFonts w:ascii="Courier New" w:hAnsi="Courier New" w:cs="Courier New"/>
+        </w:rPr>
+      </w:pPr>
+      <w:r>
+        <w:rPr>
+          <w:rFonts w:ascii="Courier New" w:hAnsi="Courier New" w:cs="Courier New"/>
+        </w:rPr>
+        <w:t xml:space="preserve">N_EVENTS = 10    </w:t>
+      </w:r>
+      <w:r>
+        <w:rPr>
+          <w:rFonts w:ascii="Courier New" w:hAnsi="Courier New" w:cs="Courier New"/>
+        </w:rPr>
+        <w:tab/>
+      </w:r>
+      <w:r>
+        <w:rPr>
+          <w:rFonts w:ascii="Courier New" w:hAnsi="Courier New" w:cs="Courier New"/>
+        </w:rPr>
+        <w:tab/>
+      </w:r>
+      <w:r>
+        <w:rPr>
+          <w:rFonts w:ascii="Courier New" w:hAnsi="Courier New" w:cs="Courier New"/>
+        </w:rPr>
+        <w:t>#Number of events produced</w:t>
+      </w:r>
+      <w:r>
+        <w:rPr>
+          <w:rFonts w:ascii="Courier New" w:hAnsi="Courier New" w:cs="Courier New"/>
+        </w:rPr>
+        <w:t xml:space="preserve"> </w:t>
+      </w:r>
+      <w:r>
+        <w:rPr>
+          <w:rFonts w:ascii="Courier New" w:hAnsi="Courier New" w:cs="Courier New"/>
+        </w:rPr>
+        <w:t>(1000)</w:t>
+      </w:r>
+    </w:p>
+    <w:p>
+      <w:pPr>
+        <w:pStyle w:val="PlainText"/>
+        <w:ind w:left="2880" w:hanging="2880"/>
+        <w:rPr>
+          <w:rFonts w:ascii="Courier New" w:hAnsi="Courier New" w:cs="Courier New"/>
+        </w:rPr>
+      </w:pPr>
+      <w:r>
+        <w:rPr>
+          <w:rFonts w:ascii="Courier New" w:hAnsi="Courier New" w:cs="Courier New"/>
+        </w:rPr>
+        <w:t xml:space="preserve">PROD_PID = 443013   </w:t>
+      </w:r>
+      <w:r>
+        <w:rPr>
+          <w:rFonts w:ascii="Courier New" w:hAnsi="Courier New" w:cs="Courier New"/>
+        </w:rPr>
+        <w:tab/>
+      </w:r>
+      <w:r>
+        <w:rPr>
+          <w:rFonts w:ascii="Courier New" w:hAnsi="Courier New" w:cs="Courier New"/>
+        </w:rPr>
+        <w:t>#</w:t>
+      </w:r>
+      <w:r>
+        <w:rPr>
+          <w:rFonts w:ascii="Courier New" w:hAnsi="Courier New" w:cs="Courier New"/>
+        </w:rPr>
+        <w:t xml:space="preserve"> </w:t>
+      </w:r>
+      <w:r>
+        <w:rPr>
+          <w:rFonts w:ascii="Courier New" w:hAnsi="Courier New" w:cs="Courier New"/>
+        </w:rPr>
+        <w:t>For PROD\_MODE 1 through 4, this selects the channel to</w:t>
+      </w:r>
+      <w:r>
+        <w:rPr>
+          <w:rFonts w:ascii="Courier New" w:hAnsi="Courier New" w:cs="Courier New"/>
+        </w:rPr>
+        <w:t xml:space="preserve"> be produced, in PDG notation. </w:t>
+      </w:r>
+      <w:r>
+        <w:rPr>
+          <w:rFonts w:ascii="Courier New" w:hAnsi="Courier New" w:cs="Courier New"/>
+        </w:rPr>
+        <w:t>Curre</w:t>
+      </w:r>
+      <w:r>
+        <w:rPr>
+          <w:rFonts w:ascii="Courier New" w:hAnsi="Courier New" w:cs="Courier New"/>
+        </w:rPr>
+        <w:t>ntly supported options are list below</w:t>
+      </w:r>
+      <w:r>
+        <w:rPr>
+          <w:rFonts w:ascii="Courier New" w:hAnsi="Courier New" w:cs="Courier New"/>
+        </w:rPr>
+        <w:t>. (443013)</w:t>
+      </w:r>
+    </w:p>
+    <w:p>
+      <w:pPr>
+        <w:pStyle w:val="PlainText"/>
+        <w:rPr>
+          <w:rFonts w:ascii="Courier New" w:hAnsi="Courier New" w:cs="Courier New"/>
+        </w:rPr>
+      </w:pPr>
+      <w:r>
+        <w:rPr>
+          <w:rFonts w:ascii="Courier New" w:hAnsi="Courier New" w:cs="Courier New"/>
+        </w:rPr>
+        <w:t xml:space="preserve">RND_SEED = 34533    </w:t>
+      </w:r>
+      <w:r>
+        <w:rPr>
+          <w:rFonts w:ascii="Courier New" w:hAnsi="Courier New" w:cs="Courier New"/>
+        </w:rPr>
+        <w:tab/>
+      </w:r>
+      <w:r>
+        <w:rPr>
+          <w:rFonts w:ascii="Courier New" w:hAnsi="Courier New" w:cs="Courier New"/>
+        </w:rPr>
+        <w:t>#</w:t>
+      </w:r>
+      <w:r>
+        <w:rPr>
+          <w:rFonts w:ascii="Courier New" w:hAnsi="Courier New" w:cs="Courier New"/>
+        </w:rPr>
+        <w:t xml:space="preserve"> </w:t>
+      </w:r>
+      <w:r>
+        <w:rPr>
+          <w:rFonts w:ascii="Courier New" w:hAnsi="Courier New" w:cs="Courier New"/>
+        </w:rPr>
+        <w:t>Seed for random number generator.  (34533)</w:t>
+      </w:r>
+    </w:p>
+    <w:p>
+      <w:pPr>
+        <w:pStyle w:val="PlainText"/>
+        <w:ind w:left="2880" w:hanging="2880"/>
+        <w:rPr>
+          <w:rFonts w:ascii="Courier New" w:hAnsi="Courier New" w:cs="Courier New"/>
+        </w:rPr>
+      </w:pPr>
+      <w:r>
+        <w:rPr>
+          <w:rFonts w:ascii="Courier New" w:hAnsi="Courier New" w:cs="Courier New"/>
+        </w:rPr>
+        <w:t xml:space="preserve">BREAKUP_MODE = 5     </w:t>
+      </w:r>
+      <w:r>
+        <w:rPr>
+          <w:rFonts w:ascii="Courier New" w:hAnsi="Courier New" w:cs="Courier New"/>
+        </w:rPr>
+        <w:tab/>
+      </w:r>
+      <w:r>
+        <w:rPr>
+          <w:rFonts w:ascii="Courier New" w:hAnsi="Courier New" w:cs="Courier New"/>
+        </w:rPr>
+        <w:t>#</w:t>
+      </w:r>
+      <w:r>
+        <w:rPr>
+          <w:rFonts w:ascii="Courier New" w:hAnsi="Courier New" w:cs="Courier New"/>
+        </w:rPr>
+        <w:t xml:space="preserve"> </w:t>
+      </w:r>
+      <w:r>
+        <w:rPr>
+          <w:rFonts w:ascii="Courier New" w:hAnsi="Courier New" w:cs="Courier New"/>
+        </w:rPr>
+        <w:t xml:space="preserve">Specifies the way nuclear break-up is handled.  This option only works for lead or gold. It has no meaning in proton-proton or proton-nucleus collisions </w:t>
+      </w:r>
+    </w:p>
+    <w:p>
+      <w:pPr>
+        <w:pStyle w:val="PlainText"/>
+        <w:ind w:left="2880"/>
+        <w:rPr>
+          <w:rFonts w:ascii="Courier New" w:hAnsi="Courier New" w:cs="Courier New"/>
+        </w:rPr>
+      </w:pPr>
+      <w:r>
+        <w:rPr>
+          <w:rFonts w:ascii="Courier New" w:hAnsi="Courier New" w:cs="Courier New"/>
+        </w:rPr>
+        <w:t xml:space="preserve">1 = hard sphere nuclei (no hadronic break-up if impact parameter is greater than the sum of nuclear radii, no restriction on Coulomb break-up). </w:t>
+      </w:r>
+    </w:p>
+    <w:p>
+      <w:pPr>
+        <w:pStyle w:val="PlainText"/>
+        <w:ind w:left="2880"/>
+        <w:rPr>
+          <w:rFonts w:ascii="Courier New" w:hAnsi="Courier New" w:cs="Courier New"/>
+        </w:rPr>
+      </w:pPr>
+      <w:r>
+        <w:rPr>
+          <w:rFonts w:ascii="Courier New" w:hAnsi="Courier New" w:cs="Courier New"/>
+        </w:rPr>
+        <w:t>2 = requires Coulomb break-up of both nuclei, with no restriction on the number of neutrons emitted by ei</w:t>
+      </w:r>
+      <w:r>
+        <w:rPr>
+          <w:rFonts w:ascii="Courier New" w:hAnsi="Courier New" w:cs="Courier New"/>
+        </w:rPr>
+        <w:t>ther nucleus (XnXn).</w:t>
+      </w:r>
+    </w:p>
+    <w:p>
+      <w:pPr>
+        <w:pStyle w:val="PlainText"/>
+        <w:ind w:left="2880"/>
+        <w:rPr>
+          <w:rFonts w:ascii="Courier New" w:hAnsi="Courier New" w:cs="Courier New"/>
+        </w:rPr>
+      </w:pPr>
+      <w:r>
+        <w:rPr>
+          <w:rFonts w:ascii="Courier New" w:hAnsi="Courier New" w:cs="Courier New"/>
+        </w:rPr>
+        <w:t>3 = requires Coulomb break-up of both nuclei, but requires that a single neutron is emitted from e</w:t>
+      </w:r>
+      <w:r>
+        <w:rPr>
+          <w:rFonts w:ascii="Courier New" w:hAnsi="Courier New" w:cs="Courier New"/>
+        </w:rPr>
+        <w:t>ach nucleus (1n1n).</w:t>
+      </w:r>
+    </w:p>
+    <w:p>
+      <w:pPr>
+        <w:pStyle w:val="PlainText"/>
+        <w:ind w:left="2880"/>
+        <w:rPr>
+          <w:rFonts w:ascii="Courier New" w:hAnsi="Courier New" w:cs="Courier New"/>
+        </w:rPr>
+      </w:pPr>
+      <w:r>
+        <w:rPr>
+          <w:rFonts w:ascii="Courier New" w:hAnsi="Courier New" w:cs="Courier New"/>
+        </w:rPr>
+        <w:t>4 = requires Coulomb break-up of n</w:t>
+      </w:r>
+      <w:r>
+        <w:rPr>
+          <w:rFonts w:ascii="Courier New" w:hAnsi="Courier New" w:cs="Courier New"/>
+        </w:rPr>
+        <w:t>either nucleus. (0n0n)</w:t>
+      </w:r>
+    </w:p>
+    <w:p>
+      <w:pPr>
+        <w:pStyle w:val="PlainText"/>
+        <w:ind w:left="2880"/>
+        <w:rPr>
+          <w:rFonts w:ascii="Courier New" w:hAnsi="Courier New" w:cs="Courier New"/>
+        </w:rPr>
+      </w:pPr>
+      <w:r>
+        <w:rPr>
+          <w:rFonts w:ascii="Courier New" w:hAnsi="Courier New" w:cs="Courier New"/>
+        </w:rPr>
+        <w:t>5 = requires that there be no hadronic break up, no restriction on Coulomb break-up (This is similar to option 1, but with the actual hadronic inte</w:t>
+      </w:r>
+      <w:r>
+        <w:rPr>
+          <w:rFonts w:ascii="Courier New" w:hAnsi="Courier New" w:cs="Courier New"/>
+        </w:rPr>
+        <w:t xml:space="preserve">raction probability). </w:t>
+      </w:r>
+    </w:p>
+    <w:p>
+      <w:pPr>
+        <w:pStyle w:val="PlainText"/>
+        <w:ind w:left="2880"/>
+        <w:rPr>
+          <w:rFonts w:ascii="Courier New" w:hAnsi="Courier New" w:cs="Courier New"/>
+        </w:rPr>
+      </w:pPr>
       <w:r>
         <w:rPr>
           <w:rFonts w:ascii="Courier New" w:hAnsi="Courier New" w:cs="Courier New"/>
         </w:rPr>
         <w:lastRenderedPageBreak/>
-        <w:t>emits the photon and that the ga</w:t>
-      </w:r>
-      <w:r>
-        <w:rPr>
-          <w:rFonts w:ascii="Courier New" w:hAnsi="Courier New" w:cs="Courier New"/>
-        </w:rPr>
-        <w:t xml:space="preserve">mma-A interaction is coherent. 4 = </w:t>
-      </w:r>
-      <w:r>
-        <w:rPr>
-          <w:rFonts w:ascii="Courier New" w:hAnsi="Courier New" w:cs="Courier New"/>
-        </w:rPr>
-        <w:t>Incoherent photonuclear vector meson production. In pA collisions, this option means tha</w:t>
-      </w:r>
-      <w:r>
-        <w:rPr>
-          <w:rFonts w:ascii="Courier New" w:hAnsi="Courier New" w:cs="Courier New"/>
-        </w:rPr>
-        <w:t>t the nucleus emits the photon.  5 =</w:t>
-      </w:r>
-      <w:r>
-        <w:rPr>
-          <w:rFonts w:ascii="Courier New" w:hAnsi="Courier New" w:cs="Courier New"/>
-        </w:rPr>
-        <w:t xml:space="preserve"> Ph</w:t>
-      </w:r>
-      <w:r>
-        <w:rPr>
-          <w:rFonts w:ascii="Courier New" w:hAnsi="Courier New" w:cs="Courier New"/>
-        </w:rPr>
-        <w:t>otonuclear one photon exchange uses DPMJET single. 6 =</w:t>
-      </w:r>
-      <w:r>
-        <w:rPr>
-          <w:rFonts w:ascii="Courier New" w:hAnsi="Courier New" w:cs="Courier New"/>
-        </w:rPr>
-        <w:t xml:space="preserve"> Photonuclear two photon exchange (both nucl</w:t>
-      </w:r>
-      <w:r>
-        <w:rPr>
-          <w:rFonts w:ascii="Courier New" w:hAnsi="Courier New" w:cs="Courier New"/>
-        </w:rPr>
-        <w:t xml:space="preserve">ei excited) uses DPMJET double.  7 = </w:t>
-      </w:r>
-      <w:r>
-        <w:rPr>
-          <w:rFonts w:ascii="Courier New" w:hAnsi="Courier New" w:cs="Courier New"/>
-        </w:rPr>
-        <w:t>Photonuclearsinglepa uses DPMJET Single, proton mode</w:t>
-      </w:r>
-      <w:r>
-        <w:rPr>
-          <w:rFonts w:ascii="Courier New" w:hAnsi="Courier New" w:cs="Courier New"/>
-        </w:rPr>
-        <w:t>)</w:t>
-      </w:r>
-    </w:p>
-    <w:p>
-      <w:pPr>
-        <w:pStyle w:val="PlainText"/>
-        <w:rPr>
-          <w:rFonts w:ascii="Courier New" w:hAnsi="Courier New" w:cs="Courier New"/>
-        </w:rPr>
-      </w:pPr>
-      <w:r>
-        <w:rPr>
-          <w:rFonts w:ascii="Courier New" w:hAnsi="Courier New" w:cs="Courier New"/>
-        </w:rPr>
-        <w:t xml:space="preserve">N_EVENTS = 10    </w:t>
-      </w:r>
-      <w:r>
-        <w:rPr>
-          <w:rFonts w:ascii="Courier New" w:hAnsi="Courier New" w:cs="Courier New"/>
-        </w:rPr>
-        <w:tab/>
-      </w:r>
-      <w:r>
-        <w:rPr>
-          <w:rFonts w:ascii="Courier New" w:hAnsi="Courier New" w:cs="Courier New"/>
-        </w:rPr>
-        <w:tab/>
-      </w:r>
-      <w:r>
-        <w:rPr>
-          <w:rFonts w:ascii="Courier New" w:hAnsi="Courier New" w:cs="Courier New"/>
-        </w:rPr>
-        <w:t>#Number of events produced</w:t>
+        <w:t>6 = requires Coulomb break up of one or both nuclei, with no restriction on t</w:t>
+      </w:r>
+      <w:r>
+        <w:rPr>
+          <w:rFonts w:ascii="Courier New" w:hAnsi="Courier New" w:cs="Courier New"/>
+        </w:rPr>
+        <w:t>he number of neutrons emitted (XnXn + 0nXn + Xn0n</w:t>
+      </w:r>
+      <w:r>
+        <w:rPr>
+          <w:rFonts w:ascii="Courier New" w:hAnsi="Courier New" w:cs="Courier New"/>
+        </w:rPr>
+        <w:t>).</w:t>
+      </w:r>
+    </w:p>
+    <w:p>
+      <w:pPr>
+        <w:pStyle w:val="PlainText"/>
+        <w:ind w:left="2880"/>
+        <w:rPr>
+          <w:rFonts w:ascii="Courier New" w:hAnsi="Courier New" w:cs="Courier New"/>
+        </w:rPr>
+      </w:pPr>
+      <w:r>
+        <w:rPr>
+          <w:rFonts w:ascii="Courier New" w:hAnsi="Courier New" w:cs="Courier New"/>
+        </w:rPr>
+        <w:t xml:space="preserve">7 = requires Coulomb break up of only one nucleus, with no restriction on the number of </w:t>
+      </w:r>
+      <w:r>
+        <w:rPr>
+          <w:rFonts w:ascii="Courier New" w:hAnsi="Courier New" w:cs="Courier New"/>
+        </w:rPr>
+        <w:t>neutrons emitted (0nXn+ Xn0n</w:t>
+      </w:r>
+      <w:r>
+        <w:rPr>
+          <w:rFonts w:ascii="Courier New" w:hAnsi="Courier New" w:cs="Courier New"/>
+        </w:rPr>
+        <w:t>).</w:t>
       </w:r>
     </w:p>
     <w:p>
@@ -2834,89 +3503,31 @@
         <w:rPr>
           <w:rFonts w:ascii="Courier New" w:hAnsi="Courier New" w:cs="Courier New"/>
         </w:rPr>
-        <w:t xml:space="preserve">PROD_PID = 443013   </w:t>
-      </w:r>
-      <w:r>
-        <w:rPr>
-          <w:rFonts w:ascii="Courier New" w:hAnsi="Courier New" w:cs="Courier New"/>
-        </w:rPr>
-        <w:tab/>
-      </w:r>
-      <w:r>
-        <w:rPr>
-          <w:rFonts w:ascii="Courier New" w:hAnsi="Courier New" w:cs="Courier New"/>
-        </w:rPr>
-        <w:t>#Channel of intere</w:t>
-      </w:r>
-      <w:r>
-        <w:rPr>
-          <w:rFonts w:ascii="Courier New" w:hAnsi="Courier New" w:cs="Courier New"/>
-        </w:rPr>
-        <w:t xml:space="preserve">st (in PDG notation); currently </w:t>
-      </w:r>
-      <w:r>
-        <w:rPr>
-          <w:rFonts w:ascii="Courier New" w:hAnsi="Courier New" w:cs="Courier New"/>
-        </w:rPr>
-        <w:t xml:space="preserve">supported </w:t>
-      </w:r>
-      <w:r>
-        <w:rPr>
-          <w:rFonts w:ascii="Courier New" w:hAnsi="Courier New" w:cs="Courier New"/>
-        </w:rPr>
-        <w:t>options listed below</w:t>
-      </w:r>
-    </w:p>
-    <w:p>
-      <w:pPr>
-        <w:pStyle w:val="PlainText"/>
-        <w:rPr>
-          <w:rFonts w:ascii="Courier New" w:hAnsi="Courier New" w:cs="Courier New"/>
-        </w:rPr>
-      </w:pPr>
-      <w:r>
-        <w:rPr>
-          <w:rFonts w:ascii="Courier New" w:hAnsi="Courier New" w:cs="Courier New"/>
-        </w:rPr>
-        <w:t xml:space="preserve">RND_SEED = 34533    </w:t>
-      </w:r>
-      <w:r>
-        <w:rPr>
-          <w:rFonts w:ascii="Courier New" w:hAnsi="Courier New" w:cs="Courier New"/>
-        </w:rPr>
-        <w:tab/>
-      </w:r>
-      <w:r>
-        <w:rPr>
-          <w:rFonts w:ascii="Courier New" w:hAnsi="Courier New" w:cs="Courier New"/>
-        </w:rPr>
-        <w:t>#Random number seed</w:t>
-      </w:r>
-    </w:p>
-    <w:p>
-      <w:pPr>
-        <w:pStyle w:val="PlainText"/>
-        <w:rPr>
-          <w:rFonts w:ascii="Courier New" w:hAnsi="Courier New" w:cs="Courier New"/>
-        </w:rPr>
-      </w:pPr>
-      <w:r>
-        <w:rPr>
-          <w:rFonts w:ascii="Courier New" w:hAnsi="Courier New" w:cs="Courier New"/>
-        </w:rPr>
-        <w:t xml:space="preserve">BREAKUP_MODE = 5     </w:t>
-      </w:r>
-      <w:r>
-        <w:rPr>
-          <w:rFonts w:ascii="Courier New" w:hAnsi="Courier New" w:cs="Courier New"/>
-        </w:rPr>
-        <w:tab/>
-      </w:r>
-      <w:r>
-        <w:rPr>
-          <w:rFonts w:ascii="Courier New" w:hAnsi="Courier New" w:cs="Courier New"/>
-        </w:rPr>
-        <w:t>#Controls the nuclear breakup</w:t>
+        <w:t xml:space="preserve">INTERFERENCE = 0     </w:t>
+      </w:r>
+      <w:r>
+        <w:rPr>
+          <w:rFonts w:ascii="Courier New" w:hAnsi="Courier New" w:cs="Courier New"/>
+        </w:rPr>
+        <w:tab/>
+      </w:r>
+      <w:r>
+        <w:rPr>
+          <w:rFonts w:ascii="Courier New" w:hAnsi="Courier New" w:cs="Courier New"/>
+        </w:rPr>
+        <w:t>#</w:t>
+      </w:r>
+      <w:r>
+        <w:rPr>
+          <w:rFonts w:ascii="Courier New" w:hAnsi="Courier New" w:cs="Courier New"/>
+        </w:rPr>
+        <w:t xml:space="preserve"> </w:t>
+      </w:r>
+      <w:r>
+        <w:rPr>
+          <w:rFonts w:ascii="Courier New" w:hAnsi="Courier New" w:cs="Courier New"/>
+        </w:rPr>
+        <w:t>Specifies whether interference based on the ambiguity of which nucleus emits the photon is included.  The effect of this interference is only visible at very small transverse momentum.  0 = interference off, 1 = interference on.  (0)</w:t>
       </w:r>
     </w:p>
     <w:p>
@@ -2931,159 +3542,168 @@
         <w:rPr>
           <w:rFonts w:ascii="Courier New" w:hAnsi="Courier New" w:cs="Courier New"/>
         </w:rPr>
-        <w:tab/>
-      </w:r>
-      <w:r>
-        <w:rPr>
-          <w:rFonts w:ascii="Courier New" w:hAnsi="Courier New" w:cs="Courier New"/>
-        </w:rPr>
-        <w:t>#T</w:t>
-      </w:r>
-      <w:r>
-        <w:rPr>
-          <w:rFonts w:ascii="Courier New" w:hAnsi="Courier New" w:cs="Courier New"/>
-        </w:rPr>
-        <w:t>his opti</w:t>
-      </w:r>
-      <w:r>
-        <w:rPr>
-          <w:rFonts w:ascii="Courier New" w:hAnsi="Courier New" w:cs="Courier New"/>
-        </w:rPr>
-        <w:t>on only works for lead or gold</w:t>
-      </w:r>
-      <w:r>
-        <w:rPr>
-          <w:rFonts w:ascii="Courier New" w:hAnsi="Courier New" w:cs="Courier New"/>
-        </w:rPr>
-        <w:t>-not pp or pA</w:t>
-      </w:r>
-    </w:p>
-    <w:p>
-      <w:pPr>
-        <w:pStyle w:val="PlainText"/>
-        <w:rPr>
-          <w:rFonts w:ascii="Courier New" w:hAnsi="Courier New" w:cs="Courier New"/>
-        </w:rPr>
-      </w:pPr>
-      <w:r>
-        <w:rPr>
-          <w:rFonts w:ascii="Courier New" w:hAnsi="Courier New" w:cs="Courier New"/>
-        </w:rPr>
-        <w:tab/>
-      </w:r>
-      <w:r>
-        <w:rPr>
-          <w:rFonts w:ascii="Courier New" w:hAnsi="Courier New" w:cs="Courier New"/>
-        </w:rPr>
-        <w:tab/>
-      </w:r>
-      <w:r>
-        <w:rPr>
-          <w:rFonts w:ascii="Courier New" w:hAnsi="Courier New" w:cs="Courier New"/>
-        </w:rPr>
-        <w:tab/>
-      </w:r>
-      <w:r>
-        <w:rPr>
-          <w:rFonts w:ascii="Courier New" w:hAnsi="Courier New" w:cs="Courier New"/>
-        </w:rPr>
-        <w:tab/>
-      </w:r>
-      <w:r>
-        <w:rPr>
-          <w:rFonts w:ascii="Courier New" w:hAnsi="Courier New" w:cs="Courier New"/>
-        </w:rPr>
-        <w:t># 1 = hard sphere nuclei (b&gt;2R)</w:t>
-      </w:r>
-    </w:p>
-    <w:p>
-      <w:pPr>
-        <w:pStyle w:val="PlainText"/>
-        <w:rPr>
-          <w:rFonts w:ascii="Courier New" w:hAnsi="Courier New" w:cs="Courier New"/>
-        </w:rPr>
-      </w:pPr>
-      <w:r>
-        <w:rPr>
-          <w:rFonts w:ascii="Courier New" w:hAnsi="Courier New" w:cs="Courier New"/>
-        </w:rPr>
-        <w:tab/>
-      </w:r>
-      <w:r>
-        <w:rPr>
-          <w:rFonts w:ascii="Courier New" w:hAnsi="Courier New" w:cs="Courier New"/>
-        </w:rPr>
-        <w:tab/>
-      </w:r>
-      <w:r>
-        <w:rPr>
-          <w:rFonts w:ascii="Courier New" w:hAnsi="Courier New" w:cs="Courier New"/>
-        </w:rPr>
-        <w:tab/>
-      </w:r>
-      <w:r>
-        <w:rPr>
-          <w:rFonts w:ascii="Courier New" w:hAnsi="Courier New" w:cs="Courier New"/>
-        </w:rPr>
-        <w:tab/>
-      </w:r>
-      <w:r>
-        <w:rPr>
-          <w:rFonts w:ascii="Courier New" w:hAnsi="Courier New" w:cs="Courier New"/>
-        </w:rPr>
-        <w:t># 2 = require that both nuclei break up (</w:t>
+        <w:t xml:space="preserve">IF_STRENGTH = 1.     </w:t>
+      </w:r>
+      <w:r>
+        <w:rPr>
+          <w:rFonts w:ascii="Courier New" w:hAnsi="Courier New" w:cs="Courier New"/>
+        </w:rPr>
+        <w:tab/>
+      </w:r>
+      <w:r>
+        <w:rPr>
+          <w:rFonts w:ascii="Courier New" w:hAnsi="Courier New" w:cs="Courier New"/>
+        </w:rPr>
+        <w:t>#</w:t>
+      </w:r>
+      <w:r>
+        <w:rPr>
+          <w:rFonts w:ascii="Courier New" w:hAnsi="Courier New" w:cs="Courier New"/>
+        </w:rPr>
+        <w:t xml:space="preserve"> </w:t>
+      </w:r>
+      <w:r>
+        <w:rPr>
+          <w:rFonts w:ascii="Courier New" w:hAnsi="Courier New" w:cs="Courier New"/>
+        </w:rPr>
+        <w:t>If interference is turned on, specifies the percentage of interference.  The range is -1.0 – 1.0.; 1 is the standard value for ion-ion collisions, while -1.0 is expected for proton-antiproton collisions. (1)</w:t>
+      </w:r>
+    </w:p>
+    <w:p>
+      <w:pPr>
+        <w:pStyle w:val="PlainText"/>
+        <w:ind w:left="2880" w:hanging="2880"/>
+        <w:rPr>
+          <w:rFonts w:ascii="Courier New" w:hAnsi="Courier New" w:cs="Courier New"/>
+        </w:rPr>
+      </w:pPr>
+      <w:r>
+        <w:rPr>
+          <w:rFonts w:ascii="Courier New" w:hAnsi="Courier New" w:cs="Courier New"/>
+        </w:rPr>
+        <w:t xml:space="preserve">INT_PT_MAX = 0.24    </w:t>
+      </w:r>
+      <w:r>
+        <w:rPr>
+          <w:rFonts w:ascii="Courier New" w:hAnsi="Courier New" w:cs="Courier New"/>
+        </w:rPr>
+        <w:tab/>
+      </w:r>
+      <w:r>
+        <w:rPr>
+          <w:rFonts w:ascii="Courier New" w:hAnsi="Courier New" w:cs="Courier New"/>
+        </w:rPr>
+        <w:t>#</w:t>
+      </w:r>
+      <w:r>
+        <w:rPr>
+          <w:rFonts w:ascii="Courier New" w:hAnsi="Courier New" w:cs="Courier New"/>
+        </w:rPr>
+        <w:t xml:space="preserve"> </w:t>
+      </w:r>
+      <w:r>
+        <w:rPr>
+          <w:rFonts w:ascii="Courier New" w:hAnsi="Courier New" w:cs="Courier New"/>
+        </w:rPr>
+        <w:t>Used only when the interference option above is turned on.  This specifies the maximum transverse momentum considered, in GeV/c.  (0.24)</w:t>
+      </w:r>
+    </w:p>
+    <w:p>
+      <w:pPr>
+        <w:pStyle w:val="PlainText"/>
+        <w:ind w:left="2880" w:hanging="2880"/>
+        <w:rPr>
+          <w:rFonts w:ascii="Courier New" w:hAnsi="Courier New" w:cs="Courier New"/>
+        </w:rPr>
+      </w:pPr>
+      <w:r>
+        <w:rPr>
+          <w:rFonts w:ascii="Courier New" w:hAnsi="Courier New" w:cs="Courier New"/>
+        </w:rPr>
+        <w:t>INT_PT_N_BINS =</w:t>
+      </w:r>
+      <w:r>
+        <w:rPr>
+          <w:rFonts w:ascii="Courier New" w:hAnsi="Courier New" w:cs="Courier New"/>
+        </w:rPr>
+        <w:t xml:space="preserve"> </w:t>
+      </w:r>
+      <w:r>
+        <w:rPr>
+          <w:rFonts w:ascii="Courier New" w:hAnsi="Courier New" w:cs="Courier New"/>
+        </w:rPr>
+        <w:t xml:space="preserve">120   </w:t>
+      </w:r>
+      <w:r>
+        <w:rPr>
+          <w:rFonts w:ascii="Courier New" w:hAnsi="Courier New" w:cs="Courier New"/>
+        </w:rPr>
+        <w:tab/>
+      </w:r>
+      <w:r>
+        <w:rPr>
+          <w:rFonts w:ascii="Courier New" w:hAnsi="Courier New" w:cs="Courier New"/>
+        </w:rPr>
+        <w:t>#</w:t>
+      </w:r>
+      <w:r>
+        <w:rPr>
+          <w:rFonts w:ascii="Courier New" w:hAnsi="Courier New" w:cs="Courier New"/>
+        </w:rPr>
+        <w:t xml:space="preserve"> </w:t>
+      </w:r>
+      <w:r>
+        <w:rPr>
+          <w:rFonts w:ascii="Courier New" w:hAnsi="Courier New" w:cs="Courier New"/>
+        </w:rPr>
+        <w:t>Used only when the interference option above is turned on.  This specifies the number of bins in transverse momentum to use.  (120)</w:t>
+      </w:r>
+    </w:p>
+    <w:p>
+      <w:pPr>
+        <w:pStyle w:val="PlainText"/>
+        <w:ind w:left="2880" w:hanging="2880"/>
+        <w:rPr>
+          <w:rFonts w:ascii="Courier New" w:hAnsi="Courier New" w:cs="Courier New"/>
+        </w:rPr>
+      </w:pPr>
+      <w:r>
+        <w:rPr>
+          <w:rFonts w:ascii="Courier New" w:hAnsi="Courier New" w:cs="Courier New"/>
+        </w:rPr>
+        <w:t>INT_PT</w:t>
+      </w:r>
+      <w:r>
+        <w:rPr>
+          <w:rFonts w:ascii="Courier New" w:hAnsi="Courier New" w:cs="Courier New"/>
+        </w:rPr>
+        <w:t xml:space="preserve">_WIDTH = </w:t>
       </w:r>
       <w:proofErr w:type="gramStart"/>
       <w:r>
         <w:rPr>
           <w:rFonts w:ascii="Courier New" w:hAnsi="Courier New" w:cs="Courier New"/>
         </w:rPr>
-        <w:t>Xn,Xn</w:t>
+        <w:t xml:space="preserve">0  </w:t>
+      </w:r>
+      <w:r>
+        <w:rPr>
+          <w:rFonts w:ascii="Courier New" w:hAnsi="Courier New" w:cs="Courier New"/>
+        </w:rPr>
+        <w:tab/>
       </w:r>
       <w:proofErr w:type="gramEnd"/>
       <w:r>
         <w:rPr>
           <w:rFonts w:ascii="Courier New" w:hAnsi="Courier New" w:cs="Courier New"/>
         </w:rPr>
-        <w:t>)</w:t>
-      </w:r>
-    </w:p>
-    <w:p>
-      <w:pPr>
-        <w:pStyle w:val="PlainText"/>
-        <w:rPr>
-          <w:rFonts w:ascii="Courier New" w:hAnsi="Courier New" w:cs="Courier New"/>
-        </w:rPr>
-      </w:pPr>
-      <w:r>
-        <w:rPr>
-          <w:rFonts w:ascii="Courier New" w:hAnsi="Courier New" w:cs="Courier New"/>
-        </w:rPr>
-        <w:tab/>
-      </w:r>
-      <w:r>
-        <w:rPr>
-          <w:rFonts w:ascii="Courier New" w:hAnsi="Courier New" w:cs="Courier New"/>
-        </w:rPr>
-        <w:tab/>
-      </w:r>
-      <w:r>
-        <w:rPr>
-          <w:rFonts w:ascii="Courier New" w:hAnsi="Courier New" w:cs="Courier New"/>
-        </w:rPr>
-        <w:tab/>
-      </w:r>
-      <w:r>
-        <w:rPr>
-          <w:rFonts w:ascii="Courier New" w:hAnsi="Courier New" w:cs="Courier New"/>
-        </w:rPr>
-        <w:tab/>
-      </w:r>
-      <w:r>
-        <w:rPr>
-          <w:rFonts w:ascii="Courier New" w:hAnsi="Courier New" w:cs="Courier New"/>
-        </w:rPr>
-        <w:t># 3 = a single neutron from each nucleus (1n,1n)</w:t>
+        <w:t>#</w:t>
+      </w:r>
+      <w:r>
+        <w:rPr>
+          <w:rFonts w:ascii="Courier New" w:hAnsi="Courier New" w:cs="Courier New"/>
+        </w:rPr>
+        <w:t>Used only when the interference option above is turned on.  This specifies the width of bins in transverse momentum to use.  (0)</w:t>
       </w:r>
     </w:p>
     <w:p>
@@ -3098,31 +3718,25 @@
         <w:rPr>
           <w:rFonts w:ascii="Courier New" w:hAnsi="Courier New" w:cs="Courier New"/>
         </w:rPr>
-        <w:tab/>
-      </w:r>
-      <w:r>
-        <w:rPr>
-          <w:rFonts w:ascii="Courier New" w:hAnsi="Courier New" w:cs="Courier New"/>
-        </w:rPr>
-        <w:t># 4 = require</w:t>
-      </w:r>
-      <w:r>
-        <w:rPr>
-          <w:rFonts w:ascii="Courier New" w:hAnsi="Courier New" w:cs="Courier New"/>
-        </w:rPr>
-        <w:t xml:space="preserve"> that neither nucleus breaks </w:t>
-      </w:r>
-      <w:r>
-        <w:rPr>
-          <w:rFonts w:ascii="Courier New" w:hAnsi="Courier New" w:cs="Courier New"/>
-        </w:rPr>
-        <w:t>up</w:t>
-      </w:r>
-      <w:r>
-        <w:rPr>
-          <w:rFonts w:ascii="Courier New" w:hAnsi="Courier New" w:cs="Courier New"/>
-        </w:rPr>
-        <w:t xml:space="preserve">(0n,0n) </w:t>
+        <w:t xml:space="preserve">COHERENT = 1        </w:t>
+      </w:r>
+      <w:r>
+        <w:rPr>
+          <w:rFonts w:ascii="Courier New" w:hAnsi="Courier New" w:cs="Courier New"/>
+        </w:rPr>
+        <w:tab/>
+      </w:r>
+      <w:r>
+        <w:rPr>
+          <w:rFonts w:ascii="Courier New" w:hAnsi="Courier New" w:cs="Courier New"/>
+        </w:rPr>
+        <w:t>#</w:t>
+      </w:r>
+      <w:r>
+        <w:rPr>
+          <w:rFonts w:ascii="Courier New" w:hAnsi="Courier New" w:cs="Courier New"/>
+        </w:rPr>
+        <w:t xml:space="preserve">For asymmetric collisions only.  Specifies whether the interaction is coherent or incoherent.  (0 = incoherent, 1 = coherent). (1)  </w:t>
       </w:r>
     </w:p>
     <w:p>
@@ -3137,25 +3751,208 @@
         <w:rPr>
           <w:rFonts w:ascii="Courier New" w:hAnsi="Courier New" w:cs="Courier New"/>
         </w:rPr>
-        <w:tab/>
-      </w:r>
-      <w:r>
-        <w:rPr>
-          <w:rFonts w:ascii="Courier New" w:hAnsi="Courier New" w:cs="Courier New"/>
-        </w:rPr>
-        <w:t xml:space="preserve"># 5 = require that </w:t>
-      </w:r>
-      <w:r>
-        <w:rPr>
-          <w:rFonts w:ascii="Courier New" w:hAnsi="Courier New" w:cs="Courier New"/>
-        </w:rPr>
-        <w:t xml:space="preserve">there be no hadronic </w:t>
-      </w:r>
-      <w:r>
-        <w:rPr>
-          <w:rFonts w:ascii="Courier New" w:hAnsi="Courier New" w:cs="Courier New"/>
-        </w:rPr>
-        <w:t>interactions</w:t>
+        <w:t>INCO</w:t>
+      </w:r>
+      <w:r>
+        <w:rPr>
+          <w:rFonts w:ascii="Courier New" w:hAnsi="Courier New" w:cs="Courier New"/>
+        </w:rPr>
+        <w:t xml:space="preserve">_FACTOR = </w:t>
+      </w:r>
+      <w:proofErr w:type="gramStart"/>
+      <w:r>
+        <w:rPr>
+          <w:rFonts w:ascii="Courier New" w:hAnsi="Courier New" w:cs="Courier New"/>
+        </w:rPr>
+        <w:t xml:space="preserve">1  </w:t>
+      </w:r>
+      <w:r>
+        <w:rPr>
+          <w:rFonts w:ascii="Courier New" w:hAnsi="Courier New" w:cs="Courier New"/>
+        </w:rPr>
+        <w:tab/>
+      </w:r>
+      <w:proofErr w:type="gramEnd"/>
+      <w:r>
+        <w:rPr>
+          <w:rFonts w:ascii="Courier New" w:hAnsi="Courier New" w:cs="Courier New"/>
+        </w:rPr>
+        <w:t>#</w:t>
+      </w:r>
+      <w:r>
+        <w:rPr>
+          <w:rFonts w:ascii="Courier New" w:hAnsi="Courier New" w:cs="Courier New"/>
+        </w:rPr>
+        <w:t>For asymmetric collisions only.  If the incoherent option is chosen, indicates percentage of incoherence (range from 0.0 to 1.0).</w:t>
+      </w:r>
+      <w:r>
+        <w:rPr>
+          <w:rFonts w:ascii="Courier New" w:hAnsi="Courier New" w:cs="Courier New"/>
+        </w:rPr>
+        <w:t xml:space="preserve"> (1)</w:t>
+      </w:r>
+    </w:p>
+    <w:p>
+      <w:pPr>
+        <w:pStyle w:val="PlainText"/>
+        <w:ind w:left="2880" w:hanging="2880"/>
+        <w:rPr>
+          <w:rFonts w:ascii="Courier New" w:hAnsi="Courier New" w:cs="Courier New"/>
+        </w:rPr>
+      </w:pPr>
+      <w:r>
+        <w:rPr>
+          <w:rFonts w:ascii="Courier New" w:hAnsi="Courier New" w:cs="Courier New"/>
+        </w:rPr>
+        <w:t>XSEC_METHOD</w:t>
+      </w:r>
+      <w:r>
+        <w:rPr>
+          <w:rFonts w:ascii="Courier New" w:hAnsi="Courier New" w:cs="Courier New"/>
+        </w:rPr>
+        <w:t>*</w:t>
+      </w:r>
+      <w:r>
+        <w:rPr>
+          <w:rFonts w:ascii="Courier New" w:hAnsi="Courier New" w:cs="Courier New"/>
+        </w:rPr>
+        <w:t xml:space="preserve"> = </w:t>
+      </w:r>
+      <w:proofErr w:type="gramStart"/>
+      <w:r>
+        <w:rPr>
+          <w:rFonts w:ascii="Courier New" w:hAnsi="Courier New" w:cs="Courier New"/>
+        </w:rPr>
+        <w:t xml:space="preserve">0  </w:t>
+      </w:r>
+      <w:r>
+        <w:rPr>
+          <w:rFonts w:ascii="Courier New" w:hAnsi="Courier New" w:cs="Courier New"/>
+        </w:rPr>
+        <w:tab/>
+      </w:r>
+      <w:proofErr w:type="gramEnd"/>
+      <w:r>
+        <w:rPr>
+          <w:rFonts w:ascii="Courier New" w:hAnsi="Courier New" w:cs="Courier New"/>
+        </w:rPr>
+        <w:t>#</w:t>
+      </w:r>
+      <w:r>
+        <w:rPr>
+          <w:rFonts w:ascii="Courier New" w:hAnsi="Courier New" w:cs="Courier New"/>
+        </w:rPr>
+        <w:t xml:space="preserve">Determines which method is used to calculate the cross-section for </w:t>
+      </w:r>
+      <w:r>
+        <w:rPr>
+          <w:rFonts w:ascii="Courier New" w:hAnsi="Courier New" w:cs="Courier New"/>
+        </w:rPr>
+        <w:sym w:font="Symbol" w:char="F067"/>
+      </w:r>
+      <w:r>
+        <w:rPr>
+          <w:rFonts w:ascii="Courier New" w:hAnsi="Courier New" w:cs="Courier New"/>
+        </w:rPr>
+        <w:sym w:font="Symbol" w:char="F067"/>
+      </w:r>
+      <w:r>
+        <w:rPr>
+          <w:rFonts w:ascii="Courier New" w:hAnsi="Courier New" w:cs="Courier New"/>
+        </w:rPr>
+        <w:t xml:space="preserve"> cross-sections.  XSEC</w:t>
+      </w:r>
+      <w:r>
+        <w:rPr>
+          <w:rFonts w:ascii="Courier New" w:hAnsi="Courier New" w:cs="Courier New"/>
+        </w:rPr>
+        <w:t>_METHOD=0 is faster, but works o</w:t>
+      </w:r>
+      <w:r>
+        <w:rPr>
+          <w:rFonts w:ascii="Courier New" w:hAnsi="Courier New" w:cs="Courier New"/>
+        </w:rPr>
+        <w:t>nly for symmetric collisions (</w:t>
+      </w:r>
+      <w:r>
+        <w:rPr>
+          <w:rFonts w:ascii="Courier New" w:hAnsi="Courier New" w:cs="Courier New"/>
+          <w:i/>
+        </w:rPr>
+        <w:t>i.e.</w:t>
+      </w:r>
+      <w:r>
+        <w:rPr>
+          <w:rFonts w:ascii="Courier New" w:hAnsi="Courier New" w:cs="Courier New"/>
+        </w:rPr>
+        <w:t xml:space="preserve"> with identical nuclei).  XSEC</w:t>
+      </w:r>
+      <w:r>
+        <w:rPr>
+          <w:rFonts w:ascii="Courier New" w:hAnsi="Courier New" w:cs="Courier New"/>
+        </w:rPr>
+        <w:t>_METHOD=1 always works, but is slower. (0)</w:t>
+      </w:r>
+    </w:p>
+    <w:p>
+      <w:pPr>
+        <w:pStyle w:val="PlainText"/>
+        <w:ind w:left="2880" w:hanging="2880"/>
+        <w:rPr>
+          <w:rFonts w:ascii="Courier New" w:hAnsi="Courier New" w:cs="Courier New"/>
+        </w:rPr>
+      </w:pPr>
+    </w:p>
+    <w:p>
+      <w:pPr>
+        <w:pStyle w:val="PlainText"/>
+        <w:ind w:left="2880" w:hanging="2880"/>
+        <w:rPr>
+          <w:rFonts w:ascii="Courier New" w:hAnsi="Courier New" w:cs="Courier New"/>
+        </w:rPr>
+      </w:pPr>
+    </w:p>
+    <w:p>
+      <w:pPr>
+        <w:pStyle w:val="PlainText"/>
+        <w:rPr>
+          <w:rFonts w:ascii="Courier New" w:hAnsi="Courier New" w:cs="Courier New"/>
+        </w:rPr>
+      </w:pPr>
+      <w:r>
+        <w:rPr>
+          <w:rFonts w:ascii="Courier New" w:hAnsi="Courier New" w:cs="Courier New"/>
+        </w:rPr>
+        <w:t xml:space="preserve">The following parameters are used only when interfacing with the PYTHIA and/or DPMJET interfaces:  </w:t>
+      </w:r>
+    </w:p>
+    <w:p>
+      <w:pPr>
+        <w:pStyle w:val="PlainText"/>
+        <w:rPr>
+          <w:rFonts w:ascii="Courier New" w:hAnsi="Courier New" w:cs="Courier New"/>
+        </w:rPr>
+      </w:pPr>
+    </w:p>
+    <w:p>
+      <w:pPr>
+        <w:pStyle w:val="PlainText"/>
+        <w:ind w:left="2880" w:hanging="2880"/>
+        <w:rPr>
+          <w:rFonts w:ascii="Courier New" w:hAnsi="Courier New" w:cs="Courier New"/>
+        </w:rPr>
+      </w:pPr>
+      <w:r>
+        <w:rPr>
+          <w:rFonts w:ascii="Courier New" w:hAnsi="Courier New" w:cs="Courier New"/>
+        </w:rPr>
+        <w:t>MIN_GAMMA</w:t>
+      </w:r>
+      <w:r>
+        <w:rPr>
+          <w:rFonts w:ascii="Courier New" w:hAnsi="Courier New" w:cs="Courier New"/>
+        </w:rPr>
+        <w:t>_ENERGY = 6</w:t>
       </w:r>
       <w:r>
         <w:rPr>
@@ -3167,168 +3964,43 @@
         <w:rPr>
           <w:rFonts w:ascii="Courier New" w:hAnsi="Courier New" w:cs="Courier New"/>
         </w:rPr>
-        <w:t>(This is similar to option 1, but with t</w:t>
-      </w:r>
-      <w:r>
-        <w:rPr>
-          <w:rFonts w:ascii="Courier New" w:hAnsi="Courier New" w:cs="Courier New"/>
-        </w:rPr>
-        <w:t xml:space="preserve">he actual hadronic interaction </w:t>
-      </w:r>
-      <w:r>
-        <w:rPr>
-          <w:rFonts w:ascii="Courier New" w:hAnsi="Courier New" w:cs="Courier New"/>
-        </w:rPr>
-        <w:t>probability)</w:t>
-      </w:r>
-    </w:p>
-    <w:p>
-      <w:pPr>
-        <w:pStyle w:val="PlainText"/>
-        <w:ind w:left="2880"/>
-        <w:rPr>
-          <w:rFonts w:ascii="Courier New" w:hAnsi="Courier New" w:cs="Courier New"/>
-        </w:rPr>
-      </w:pPr>
-      <w:r>
-        <w:rPr>
-          <w:rFonts w:ascii="Courier New" w:hAnsi="Courier New" w:cs="Courier New"/>
-        </w:rPr>
-        <w:t># 6 = require break up of one or both nuclei</w:t>
-      </w:r>
-      <w:r>
-        <w:rPr>
-          <w:rFonts w:ascii="Courier New" w:hAnsi="Courier New" w:cs="Courier New"/>
-        </w:rPr>
-        <w:t xml:space="preserve"> with no restriction on the number of neutrons emitted.</w:t>
-      </w:r>
-      <w:r>
-        <w:rPr>
-          <w:rFonts w:ascii="Courier New" w:hAnsi="Courier New" w:cs="Courier New"/>
-        </w:rPr>
-        <w:t xml:space="preserve"> (Xn</w:t>
-      </w:r>
-      <w:r>
-        <w:rPr>
-          <w:rFonts w:ascii="Courier New" w:hAnsi="Courier New" w:cs="Courier New"/>
-        </w:rPr>
-        <w:t>Xn+0nXn+Xn0n</w:t>
-      </w:r>
-      <w:r>
-        <w:rPr>
-          <w:rFonts w:ascii="Courier New" w:hAnsi="Courier New" w:cs="Courier New"/>
-        </w:rPr>
-        <w:t>)</w:t>
-      </w:r>
-    </w:p>
-    <w:p>
-      <w:pPr>
-        <w:pStyle w:val="PlainText"/>
-        <w:rPr>
-          <w:rFonts w:ascii="Courier New" w:hAnsi="Courier New" w:cs="Courier New"/>
-        </w:rPr>
-      </w:pPr>
-      <w:r>
-        <w:rPr>
-          <w:rFonts w:ascii="Courier New" w:hAnsi="Courier New" w:cs="Courier New"/>
-        </w:rPr>
-        <w:t xml:space="preserve">      </w:t>
-      </w:r>
-      <w:r>
-        <w:rPr>
-          <w:rFonts w:ascii="Courier New" w:hAnsi="Courier New" w:cs="Courier New"/>
-        </w:rPr>
-        <w:tab/>
-      </w:r>
-      <w:r>
-        <w:rPr>
-          <w:rFonts w:ascii="Courier New" w:hAnsi="Courier New" w:cs="Courier New"/>
-        </w:rPr>
-        <w:tab/>
-      </w:r>
-      <w:r>
-        <w:rPr>
-          <w:rFonts w:ascii="Courier New" w:hAnsi="Courier New" w:cs="Courier New"/>
-        </w:rPr>
-        <w:tab/>
-      </w:r>
-      <w:r>
-        <w:rPr>
-          <w:rFonts w:ascii="Courier New" w:hAnsi="Courier New" w:cs="Courier New"/>
-        </w:rPr>
-        <w:t># 7 = require break up of one nucleus (Xn,0n)</w:t>
-      </w:r>
-    </w:p>
-    <w:p>
-      <w:pPr>
-        <w:pStyle w:val="PlainText"/>
-        <w:rPr>
-          <w:rFonts w:ascii="Courier New" w:hAnsi="Courier New" w:cs="Courier New"/>
-        </w:rPr>
-      </w:pPr>
-    </w:p>
-    <w:p>
-      <w:pPr>
-        <w:pStyle w:val="PlainText"/>
-        <w:rPr>
-          <w:rFonts w:ascii="Courier New" w:hAnsi="Courier New" w:cs="Courier New"/>
-        </w:rPr>
-      </w:pPr>
-      <w:r>
-        <w:rPr>
-          <w:rFonts w:ascii="Courier New" w:hAnsi="Courier New" w:cs="Courier New"/>
-        </w:rPr>
-        <w:t xml:space="preserve">INTERFERENCE = 0     </w:t>
-      </w:r>
-      <w:r>
-        <w:rPr>
-          <w:rFonts w:ascii="Courier New" w:hAnsi="Courier New" w:cs="Courier New"/>
-        </w:rPr>
-        <w:tab/>
-      </w:r>
-      <w:r>
-        <w:rPr>
-          <w:rFonts w:ascii="Courier New" w:hAnsi="Courier New" w:cs="Courier New"/>
-        </w:rPr>
-        <w:t>#Interference (0 = off, 1 = on)</w:t>
-      </w:r>
-    </w:p>
-    <w:p>
-      <w:pPr>
-        <w:pStyle w:val="PlainText"/>
-        <w:rPr>
-          <w:rFonts w:ascii="Courier New" w:hAnsi="Courier New" w:cs="Courier New"/>
-        </w:rPr>
-      </w:pPr>
-      <w:r>
-        <w:rPr>
-          <w:rFonts w:ascii="Courier New" w:hAnsi="Courier New" w:cs="Courier New"/>
-        </w:rPr>
-        <w:t xml:space="preserve">IF_STRENGTH = 1.     </w:t>
-      </w:r>
-      <w:r>
-        <w:rPr>
-          <w:rFonts w:ascii="Courier New" w:hAnsi="Courier New" w:cs="Courier New"/>
-        </w:rPr>
-        <w:tab/>
-      </w:r>
-      <w:r>
-        <w:rPr>
-          <w:rFonts w:ascii="Courier New" w:hAnsi="Courier New" w:cs="Courier New"/>
-        </w:rPr>
-        <w:t xml:space="preserve">#% of </w:t>
-      </w:r>
-      <w:r>
-        <w:rPr>
-          <w:rFonts w:ascii="Courier New" w:hAnsi="Courier New" w:cs="Courier New"/>
-        </w:rPr>
-        <w:t>interference</w:t>
-      </w:r>
-      <w:r>
-        <w:rPr>
-          <w:rFonts w:ascii="Courier New" w:hAnsi="Courier New" w:cs="Courier New"/>
-        </w:rPr>
-        <w:t xml:space="preserve"> (0.0 - 0.1)</w:t>
+        <w:tab/>
+      </w:r>
+      <w:r>
+        <w:rPr>
+          <w:rFonts w:ascii="Courier New" w:hAnsi="Courier New" w:cs="Courier New"/>
+        </w:rPr>
+        <w:t>#</w:t>
+      </w:r>
+      <w:r>
+        <w:rPr>
+          <w:rFonts w:ascii="Courier New" w:hAnsi="Courier New" w:cs="Courier New"/>
+        </w:rPr>
+        <w:t>Allows the user to set the minimum photon energy (in GeV) in the rest fram</w:t>
+      </w:r>
+      <w:r>
+        <w:rPr>
+          <w:rFonts w:ascii="Courier New" w:hAnsi="Courier New" w:cs="Courier New"/>
+        </w:rPr>
+        <w:t>e</w:t>
+      </w:r>
+      <w:r>
+        <w:rPr>
+          <w:rFonts w:ascii="Courier New" w:hAnsi="Courier New" w:cs="Courier New"/>
+        </w:rPr>
+        <w:t xml:space="preserve"> of</w:t>
+      </w:r>
+      <w:r>
+        <w:rPr>
+          <w:rFonts w:ascii="Courier New" w:hAnsi="Courier New" w:cs="Courier New"/>
+        </w:rPr>
+        <w:t xml:space="preserve"> the target nucleus. The default is 6.0 </w:t>
+      </w:r>
+      <w:r>
+        <w:rPr>
+          <w:rFonts w:ascii="Courier New" w:hAnsi="Courier New" w:cs="Courier New"/>
+        </w:rPr>
+        <w:t xml:space="preserve">GeV and it should never be set below this value since DPMJET was not designed to handle low energy interactions. </w:t>
       </w:r>
     </w:p>
     <w:p>
@@ -3343,66 +4015,207 @@
         <w:rPr>
           <w:rFonts w:ascii="Courier New" w:hAnsi="Courier New" w:cs="Courier New"/>
         </w:rPr>
-        <w:t xml:space="preserve">INT_PT_MAX = 0.24    </w:t>
-      </w:r>
-      <w:r>
-        <w:rPr>
-          <w:rFonts w:ascii="Courier New" w:hAnsi="Courier New" w:cs="Courier New"/>
-        </w:rPr>
-        <w:tab/>
-      </w:r>
-      <w:r>
-        <w:rPr>
-          <w:rFonts w:ascii="Courier New" w:hAnsi="Courier New" w:cs="Courier New"/>
-        </w:rPr>
-        <w:t>#Maximum pt considered, when interf</w:t>
-      </w:r>
-      <w:r>
-        <w:rPr>
-          <w:rFonts w:ascii="Courier New" w:hAnsi="Courier New" w:cs="Courier New"/>
-        </w:rPr>
-        <w:t xml:space="preserve">erence is turned </w:t>
-      </w:r>
-      <w:r>
-        <w:rPr>
-          <w:rFonts w:ascii="Courier New" w:hAnsi="Courier New" w:cs="Courier New"/>
-        </w:rPr>
-        <w:t>on</w:t>
-      </w:r>
-    </w:p>
-    <w:p>
-      <w:pPr>
-        <w:pStyle w:val="PlainText"/>
-        <w:rPr>
-          <w:rFonts w:ascii="Courier New" w:hAnsi="Courier New" w:cs="Courier New"/>
-        </w:rPr>
-      </w:pPr>
-      <w:r>
-        <w:rPr>
-          <w:rFonts w:ascii="Courier New" w:hAnsi="Courier New" w:cs="Courier New"/>
-        </w:rPr>
-        <w:t xml:space="preserve">INT_PT_N_BINS =120   </w:t>
-      </w:r>
-      <w:r>
-        <w:rPr>
-          <w:rFonts w:ascii="Courier New" w:hAnsi="Courier New" w:cs="Courier New"/>
-        </w:rPr>
-        <w:tab/>
-      </w:r>
-      <w:r>
-        <w:rPr>
-          <w:rFonts w:ascii="Courier New" w:hAnsi="Courier New" w:cs="Courier New"/>
-        </w:rPr>
-        <w:t>#Number of pt bins when interference is turned on</w:t>
-      </w:r>
-    </w:p>
-    <w:p>
-      <w:pPr>
-        <w:pStyle w:val="PlainText"/>
-        <w:rPr>
-          <w:rFonts w:ascii="Courier New" w:hAnsi="Courier New" w:cs="Courier New"/>
-        </w:rPr>
-      </w:pPr>
+        <w:t>MAX_GAMMA</w:t>
+      </w:r>
+      <w:r>
+        <w:rPr>
+          <w:rFonts w:ascii="Courier New" w:hAnsi="Courier New" w:cs="Courier New"/>
+        </w:rPr>
+        <w:t>_</w:t>
+      </w:r>
+      <w:proofErr w:type="gramStart"/>
+      <w:r>
+        <w:rPr>
+          <w:rFonts w:ascii="Courier New" w:hAnsi="Courier New" w:cs="Courier New"/>
+        </w:rPr>
+        <w:t>ENERGY  =</w:t>
+      </w:r>
+      <w:proofErr w:type="gramEnd"/>
+      <w:r>
+        <w:rPr>
+          <w:rFonts w:ascii="Courier New" w:hAnsi="Courier New" w:cs="Courier New"/>
+        </w:rPr>
+        <w:t xml:space="preserve"> 600000</w:t>
+      </w:r>
+    </w:p>
+    <w:p>
+      <w:pPr>
+        <w:pStyle w:val="PlainText"/>
+        <w:ind w:left="2880" w:hanging="2880"/>
+        <w:rPr>
+          <w:rFonts w:ascii="Courier New" w:hAnsi="Courier New" w:cs="Courier New"/>
+        </w:rPr>
+      </w:pPr>
+      <w:r>
+        <w:rPr>
+          <w:rFonts w:ascii="Courier New" w:hAnsi="Courier New" w:cs="Courier New"/>
+        </w:rPr>
+        <w:t xml:space="preserve">  </w:t>
+      </w:r>
+      <w:r>
+        <w:rPr>
+          <w:rFonts w:ascii="Courier New" w:hAnsi="Courier New" w:cs="Courier New"/>
+        </w:rPr>
+        <w:tab/>
+      </w:r>
+      <w:r>
+        <w:rPr>
+          <w:rFonts w:ascii="Courier New" w:hAnsi="Courier New" w:cs="Courier New"/>
+        </w:rPr>
+        <w:t>#</w:t>
+      </w:r>
+      <w:r>
+        <w:rPr>
+          <w:rFonts w:ascii="Courier New" w:hAnsi="Courier New" w:cs="Courier New"/>
+        </w:rPr>
+        <w:t>Allows the user to set the maximum photon energy (in GeV) in the rest fram</w:t>
+      </w:r>
+      <w:r>
+        <w:rPr>
+          <w:rFonts w:ascii="Courier New" w:hAnsi="Courier New" w:cs="Courier New"/>
+        </w:rPr>
+        <w:t>e</w:t>
+      </w:r>
+      <w:r>
+        <w:rPr>
+          <w:rFonts w:ascii="Courier New" w:hAnsi="Courier New" w:cs="Courier New"/>
+        </w:rPr>
+        <w:t xml:space="preserve"> of the target nucleus. The default is 60000.0 GeV.</w:t>
+      </w:r>
+    </w:p>
+    <w:p>
+      <w:pPr>
+        <w:pStyle w:val="PlainText"/>
+        <w:ind w:left="2880" w:hanging="2880"/>
+        <w:rPr>
+          <w:rFonts w:ascii="Courier New" w:hAnsi="Courier New" w:cs="Courier New"/>
+        </w:rPr>
+      </w:pPr>
+      <w:r>
+        <w:rPr>
+          <w:rFonts w:ascii="Courier New" w:hAnsi="Courier New" w:cs="Courier New"/>
+        </w:rPr>
+        <w:t>PYTHIA_</w:t>
+      </w:r>
+      <w:r>
+        <w:rPr>
+          <w:rFonts w:ascii="Courier New" w:hAnsi="Courier New" w:cs="Courier New"/>
+        </w:rPr>
+        <w:t xml:space="preserve">PARAMS = </w:t>
+      </w:r>
+      <w:proofErr w:type="gramStart"/>
+      <w:r>
+        <w:rPr>
+          <w:rFonts w:ascii="Courier New" w:hAnsi="Courier New" w:cs="Courier New"/>
+        </w:rPr>
+        <w:t>““</w:t>
+      </w:r>
+      <w:r>
+        <w:rPr>
+          <w:rFonts w:ascii="Courier New" w:hAnsi="Courier New" w:cs="Courier New"/>
+        </w:rPr>
+        <w:t xml:space="preserve"> </w:t>
+      </w:r>
+      <w:r>
+        <w:rPr>
+          <w:rFonts w:ascii="Courier New" w:hAnsi="Courier New" w:cs="Courier New"/>
+        </w:rPr>
+        <w:tab/>
+      </w:r>
+      <w:proofErr w:type="gramEnd"/>
+      <w:r>
+        <w:rPr>
+          <w:rFonts w:ascii="Courier New" w:hAnsi="Courier New" w:cs="Courier New"/>
+        </w:rPr>
+        <w:t>#</w:t>
+      </w:r>
+      <w:r>
+        <w:rPr>
+          <w:rFonts w:ascii="Courier New" w:hAnsi="Courier New" w:cs="Courier New"/>
+        </w:rPr>
+        <w:t xml:space="preserve">Used to supply input parameters to the PYTHIA interface.  This takes a string to pass on semi-colon separated parameters to PYTHIA 6.  eg: </w:t>
+      </w:r>
+      <w:r>
+        <w:rPr>
+          <w:rFonts w:ascii="Courier New" w:hAnsi="Courier New" w:cs="Courier New"/>
+        </w:rPr>
+        <w:lastRenderedPageBreak/>
+        <w:t>"mstj(</w:t>
+      </w:r>
+      <w:proofErr w:type="gramStart"/>
+      <w:r>
+        <w:rPr>
+          <w:rFonts w:ascii="Courier New" w:hAnsi="Courier New" w:cs="Courier New"/>
+        </w:rPr>
+        <w:t>1)=</w:t>
+      </w:r>
+      <w:proofErr w:type="gramEnd"/>
+      <w:r>
+        <w:rPr>
+          <w:rFonts w:ascii="Courier New" w:hAnsi="Courier New" w:cs="Courier New"/>
+        </w:rPr>
+        <w:t>0;paru(13)=0.1"  (the default is a blank string " ")</w:t>
+      </w:r>
+    </w:p>
+    <w:p>
+      <w:pPr>
+        <w:pStyle w:val="PlainText"/>
+        <w:ind w:left="2880" w:hanging="2880"/>
+        <w:rPr>
+          <w:rFonts w:ascii="Courier New" w:hAnsi="Courier New" w:cs="Courier New"/>
+        </w:rPr>
+      </w:pPr>
+      <w:r>
+        <w:rPr>
+          <w:rFonts w:ascii="Courier New" w:hAnsi="Courier New" w:cs="Courier New"/>
+        </w:rPr>
+        <w:t>PYTHIA_FULL_EVENT</w:t>
+      </w:r>
+      <w:r>
+        <w:rPr>
+          <w:rFonts w:ascii="Courier New" w:hAnsi="Courier New" w:cs="Courier New"/>
+        </w:rPr>
+        <w:t>_RECORD =</w:t>
+      </w:r>
+      <w:r>
+        <w:rPr>
+          <w:rFonts w:ascii="Courier New" w:hAnsi="Courier New" w:cs="Courier New"/>
+        </w:rPr>
+        <w:t xml:space="preserve"> </w:t>
+      </w:r>
+      <w:r>
+        <w:rPr>
+          <w:rFonts w:ascii="Courier New" w:hAnsi="Courier New" w:cs="Courier New"/>
+        </w:rPr>
+        <w:t>1</w:t>
+      </w:r>
+    </w:p>
+    <w:p>
+      <w:pPr>
+        <w:pStyle w:val="PlainText"/>
+        <w:ind w:left="2880" w:hanging="2880"/>
+        <w:rPr>
+          <w:rFonts w:ascii="Courier New" w:hAnsi="Courier New" w:cs="Courier New"/>
+        </w:rPr>
+      </w:pPr>
+      <w:r>
+        <w:rPr>
+          <w:rFonts w:ascii="Courier New" w:hAnsi="Courier New" w:cs="Courier New"/>
+        </w:rPr>
+        <w:tab/>
+      </w:r>
+      <w:r>
+        <w:rPr>
+          <w:rFonts w:ascii="Courier New" w:hAnsi="Courier New" w:cs="Courier New"/>
+        </w:rPr>
+        <w:t>#</w:t>
+      </w:r>
+      <w:r>
+        <w:rPr>
+          <w:rFonts w:ascii="Courier New" w:hAnsi="Courier New" w:cs="Courier New"/>
+        </w:rPr>
+        <w:t>Determines whether the full event record from PYTHIA is written to slight.out.  true = yes, false = no (false).  The additional information added is as follows: daughter production vertex (x [mm], y [mm], z [mm], t [mm/c]), mother1, mother2, daughter1, daughter2, PYTHIA particle status code.  PYTHA 8 Particle Properties page describes in more detail the properties of mother, daughter, and status code designations.</w:t>
+      </w:r>
     </w:p>
     <w:p>
       <w:pPr>
@@ -4036,14 +4849,6 @@
           <w:rFonts w:ascii="Courier New" w:hAnsi="Courier New" w:cs="Courier New"/>
         </w:rPr>
       </w:pPr>
-    </w:p>
-    <w:p>
-      <w:pPr>
-        <w:pStyle w:val="PlainText"/>
-        <w:rPr>
-          <w:rFonts w:ascii="Courier New" w:hAnsi="Courier New" w:cs="Courier New"/>
-        </w:rPr>
-      </w:pPr>
       <w:r>
         <w:rPr>
           <w:rFonts w:ascii="Courier New" w:hAnsi="Courier New" w:cs="Courier New"/>
@@ -4450,20 +5255,14 @@
     </w:p>
     <w:p>
       <w:pPr>
-        <w:pStyle w:val="PlainText"/>
-        <w:rPr>
-          <w:rFonts w:ascii="Courier New" w:hAnsi="Courier New" w:cs="Courier New"/>
-        </w:rPr>
-      </w:pPr>
-    </w:p>
-    <w:p>
-      <w:pPr>
         <w:rPr>
           <w:rFonts w:ascii="Courier New" w:hAnsi="Courier New" w:cs="Courier New"/>
           <w:sz w:val="21"/>
           <w:szCs w:val="21"/>
         </w:rPr>
       </w:pPr>
+      <w:bookmarkStart w:id="5" w:name="_GoBack"/>
+      <w:bookmarkEnd w:id="5"/>
       <w:r>
         <w:rPr>
           <w:rFonts w:ascii="Courier New" w:hAnsi="Courier New" w:cs="Courier New"/>
@@ -51050,7 +51849,7 @@
           <w:rPr>
             <w:noProof/>
           </w:rPr>
-          <w:t>1</w:t>
+          <w:t>5</w:t>
         </w:r>
         <w:r>
           <w:rPr>
@@ -51217,6 +52016,7 @@
     <w:lsdException w:name="HTML Sample" w:semiHidden="1" w:unhideWhenUsed="1"/>
     <w:lsdException w:name="HTML Typewriter" w:semiHidden="1" w:unhideWhenUsed="1"/>
     <w:lsdException w:name="HTML Variable" w:semiHidden="1" w:unhideWhenUsed="1"/>
+    <w:lsdException w:name="Normal Table" w:semiHidden="1" w:unhideWhenUsed="1"/>
     <w:lsdException w:name="annotation subject" w:semiHidden="1" w:unhideWhenUsed="1"/>
     <w:lsdException w:name="No List" w:semiHidden="1" w:unhideWhenUsed="1"/>
     <w:lsdException w:name="Outline List 1" w:semiHidden="1" w:unhideWhenUsed="1"/>
@@ -51263,8 +52063,10 @@
     <w:lsdException w:name="Table Subtle 2" w:semiHidden="1" w:unhideWhenUsed="1"/>
     <w:lsdException w:name="Table Web 1" w:semiHidden="1" w:unhideWhenUsed="1"/>
     <w:lsdException w:name="Table Web 2" w:semiHidden="1" w:unhideWhenUsed="1"/>
+    <w:lsdException w:name="Table Web 3" w:semiHidden="1" w:unhideWhenUsed="1"/>
     <w:lsdException w:name="Balloon Text" w:semiHidden="1" w:unhideWhenUsed="1"/>
     <w:lsdException w:name="Table Grid" w:uiPriority="39"/>
+    <w:lsdException w:name="Table Theme" w:semiHidden="1" w:unhideWhenUsed="1"/>
     <w:lsdException w:name="Placeholder Text" w:semiHidden="1"/>
     <w:lsdException w:name="No Spacing" w:uiPriority="1" w:qFormat="1"/>
     <w:lsdException w:name="Light Shading" w:uiPriority="60"/>
@@ -51942,558 +52744,6 @@
 </w:styles>
 </file>
 
-<file path=word/glossary/document.xml><?xml version="1.0" encoding="utf-8"?>
-<w:glossaryDocument xmlns:wpc="http://schemas.microsoft.com/office/word/2010/wordprocessingCanvas" xmlns:cx="http://schemas.microsoft.com/office/drawing/2014/chartex" xmlns:cx1="http://schemas.microsoft.com/office/drawing/2015/9/8/chartex" xmlns:cx2="http://schemas.microsoft.com/office/drawing/2015/10/21/chartex" xmlns:mc="http://schemas.openxmlformats.org/markup-compatibility/2006" xmlns:o="urn:schemas-microsoft-com:office:office" xmlns:r="http://schemas.openxmlformats.org/officeDocument/2006/relationships" xmlns:m="http://schemas.openxmlformats.org/officeDocument/2006/math" xmlns:v="urn:schemas-microsoft-com:vml" xmlns:wp14="http://schemas.microsoft.com/office/word/2010/wordprocessingDrawing" xmlns:wp="http://schemas.openxmlformats.org/drawingml/2006/wordprocessingDrawing" xmlns:w10="urn:schemas-microsoft-com:office:word" xmlns:w="http://schemas.openxmlformats.org/wordprocessingml/2006/main" xmlns:w14="http://schemas.microsoft.com/office/word/2010/wordml" xmlns:w15="http://schemas.microsoft.com/office/word/2012/wordml" xmlns:w16se="http://schemas.microsoft.com/office/word/2015/wordml/symex" xmlns:wpg="http://schemas.microsoft.com/office/word/2010/wordprocessingGroup" xmlns:wpi="http://schemas.microsoft.com/office/word/2010/wordprocessingInk" xmlns:wne="http://schemas.microsoft.com/office/word/2006/wordml" xmlns:wps="http://schemas.microsoft.com/office/word/2010/wordprocessingShape" mc:Ignorable="w14 w15 w16se wp14"/>
-</file>
-
-<file path=word/glossary/fontTable.xml><?xml version="1.0" encoding="utf-8"?>
-<w:fonts xmlns:mc="http://schemas.openxmlformats.org/markup-compatibility/2006" xmlns:r="http://schemas.openxmlformats.org/officeDocument/2006/relationships" xmlns:w="http://schemas.openxmlformats.org/wordprocessingml/2006/main" xmlns:w14="http://schemas.microsoft.com/office/word/2010/wordml" xmlns:w15="http://schemas.microsoft.com/office/word/2012/wordml" xmlns:w16se="http://schemas.microsoft.com/office/word/2015/wordml/symex" mc:Ignorable="w14 w15 w16se">
-  <w:font w:name="Calibri">
-    <w:panose1 w:val="020F0502020204030204"/>
-    <w:charset w:val="00"/>
-    <w:family w:val="swiss"/>
-    <w:pitch w:val="variable"/>
-    <w:sig w:usb0="E00002FF" w:usb1="4000ACFF" w:usb2="00000001" w:usb3="00000000" w:csb0="0000019F" w:csb1="00000000"/>
-  </w:font>
-  <w:font w:name="Times New Roman">
-    <w:panose1 w:val="02020603050405020304"/>
-    <w:charset w:val="00"/>
-    <w:family w:val="roman"/>
-    <w:pitch w:val="variable"/>
-    <w:sig w:usb0="E0002EFF" w:usb1="C0007843" w:usb2="00000009" w:usb3="00000000" w:csb0="000001FF" w:csb1="00000000"/>
-  </w:font>
-  <w:font w:name="Calibri Light">
-    <w:panose1 w:val="020F0302020204030204"/>
-    <w:charset w:val="00"/>
-    <w:family w:val="swiss"/>
-    <w:pitch w:val="variable"/>
-    <w:sig w:usb0="A00002EF" w:usb1="4000207B" w:usb2="00000000" w:usb3="00000000" w:csb0="0000019F" w:csb1="00000000"/>
-  </w:font>
-  <w:font w:name="Consolas">
-    <w:panose1 w:val="020B0609020204030204"/>
-    <w:charset w:val="00"/>
-    <w:family w:val="modern"/>
-    <w:pitch w:val="fixed"/>
-    <w:sig w:usb0="E00002FF" w:usb1="0000FCFF" w:usb2="00000001" w:usb3="00000000" w:csb0="0000019F" w:csb1="00000000"/>
-  </w:font>
-  <w:font w:name="Segoe UI">
-    <w:panose1 w:val="020B0502040204020203"/>
-    <w:charset w:val="00"/>
-    <w:family w:val="swiss"/>
-    <w:pitch w:val="variable"/>
-    <w:sig w:usb0="E4002EFF" w:usb1="C000E47F" w:usb2="00000009" w:usb3="00000000" w:csb0="000001FF" w:csb1="00000000"/>
-  </w:font>
-  <w:font w:name="Courier New">
-    <w:panose1 w:val="02070309020205020404"/>
-    <w:charset w:val="00"/>
-    <w:family w:val="modern"/>
-    <w:pitch w:val="fixed"/>
-    <w:sig w:usb0="E0002EFF" w:usb1="C0007843" w:usb2="00000009" w:usb3="00000000" w:csb0="000001FF" w:csb1="00000000"/>
-  </w:font>
-  <w:font w:name="Symbol">
-    <w:panose1 w:val="05050102010706020507"/>
-    <w:charset w:val="02"/>
-    <w:family w:val="roman"/>
-    <w:pitch w:val="variable"/>
-    <w:sig w:usb0="00000000" w:usb1="10000000" w:usb2="00000000" w:usb3="00000000" w:csb0="80000000" w:csb1="00000000"/>
-  </w:font>
-  <w:font w:name="Cambria Math">
-    <w:panose1 w:val="02040503050406030204"/>
-    <w:charset w:val="00"/>
-    <w:family w:val="roman"/>
-    <w:pitch w:val="variable"/>
-    <w:sig w:usb0="E00002FF" w:usb1="420024FF" w:usb2="00000000" w:usb3="00000000" w:csb0="0000019F" w:csb1="00000000"/>
-  </w:font>
-  <w:font w:name="Wingdings">
-    <w:panose1 w:val="05000000000000000000"/>
-    <w:charset w:val="02"/>
-    <w:family w:val="auto"/>
-    <w:pitch w:val="variable"/>
-    <w:sig w:usb0="00000000" w:usb1="10000000" w:usb2="00000000" w:usb3="00000000" w:csb0="80000000" w:csb1="00000000"/>
-  </w:font>
-</w:fonts>
-</file>
-
-<file path=word/glossary/settings.xml><?xml version="1.0" encoding="utf-8"?>
-<w:settings xmlns:mc="http://schemas.openxmlformats.org/markup-compatibility/2006" xmlns:o="urn:schemas-microsoft-com:office:office" xmlns:r="http://schemas.openxmlformats.org/officeDocument/2006/relationships" xmlns:m="http://schemas.openxmlformats.org/officeDocument/2006/math" xmlns:v="urn:schemas-microsoft-com:vml" xmlns:w10="urn:schemas-microsoft-com:office:word" xmlns:w="http://schemas.openxmlformats.org/wordprocessingml/2006/main" xmlns:w14="http://schemas.microsoft.com/office/word/2010/wordml" xmlns:w15="http://schemas.microsoft.com/office/word/2012/wordml" xmlns:w16se="http://schemas.microsoft.com/office/word/2015/wordml/symex" xmlns:sl="http://schemas.openxmlformats.org/schemaLibrary/2006/main" mc:Ignorable="w14 w15 w16se">
-  <w:view w:val="normal"/>
-  <w:defaultTabStop w:val="720"/>
-  <w:characterSpacingControl w:val="doNotCompress"/>
-  <w:compat>
-    <w:useFELayout/>
-    <w:compatSetting w:name="compatibilityMode" w:uri="http://schemas.microsoft.com/office/word" w:val="15"/>
-    <w:compatSetting w:name="overrideTableStyleFontSizeAndJustification" w:uri="http://schemas.microsoft.com/office/word" w:val="1"/>
-    <w:compatSetting w:name="enableOpenTypeFeatures" w:uri="http://schemas.microsoft.com/office/word" w:val="1"/>
-    <w:compatSetting w:name="doNotFlipMirrorIndents" w:uri="http://schemas.microsoft.com/office/word" w:val="1"/>
-    <w:compatSetting w:name="differentiateMultirowTableHeaders" w:uri="http://schemas.microsoft.com/office/word" w:val="1"/>
-  </w:compat>
-  <w:rsids>
-    <w:rsidRoot w:val="00C168C2"/>
-    <w:rsid w:val="00C168C2"/>
-  </w:rsids>
-  <m:mathPr>
-    <m:mathFont m:val="Cambria Math"/>
-    <m:brkBin m:val="before"/>
-    <m:brkBinSub m:val="--"/>
-    <m:smallFrac m:val="0"/>
-    <m:dispDef/>
-    <m:lMargin m:val="0"/>
-    <m:rMargin m:val="0"/>
-    <m:defJc m:val="centerGroup"/>
-    <m:wrapIndent m:val="1440"/>
-    <m:intLim m:val="subSup"/>
-    <m:naryLim m:val="undOvr"/>
-  </m:mathPr>
-  <w:themeFontLang w:val="en-US"/>
-  <w:clrSchemeMapping w:bg1="light1" w:t1="dark1" w:bg2="light2" w:t2="dark2" w:accent1="accent1" w:accent2="accent2" w:accent3="accent3" w:accent4="accent4" w:accent5="accent5" w:accent6="accent6" w:hyperlink="hyperlink" w:followedHyperlink="followedHyperlink"/>
-  <w:decimalSymbol w:val="."/>
-  <w:listSeparator w:val=","/>
-  <w15:chartTrackingRefBased/>
-</w:settings>
-</file>
-
-<file path=word/glossary/styles.xml><?xml version="1.0" encoding="utf-8"?>
-<w:styles xmlns:mc="http://schemas.openxmlformats.org/markup-compatibility/2006" xmlns:r="http://schemas.openxmlformats.org/officeDocument/2006/relationships" xmlns:w="http://schemas.openxmlformats.org/wordprocessingml/2006/main" xmlns:w14="http://schemas.microsoft.com/office/word/2010/wordml" xmlns:w15="http://schemas.microsoft.com/office/word/2012/wordml" xmlns:w16se="http://schemas.microsoft.com/office/word/2015/wordml/symex" mc:Ignorable="w14 w15 w16se">
-  <w:docDefaults>
-    <w:rPrDefault>
-      <w:rPr>
-        <w:rFonts w:asciiTheme="minorHAnsi" w:eastAsiaTheme="minorEastAsia" w:hAnsiTheme="minorHAnsi" w:cstheme="minorBidi"/>
-        <w:sz w:val="22"/>
-        <w:szCs w:val="22"/>
-        <w:lang w:val="en-US" w:eastAsia="en-US" w:bidi="ar-SA"/>
-      </w:rPr>
-    </w:rPrDefault>
-    <w:pPrDefault>
-      <w:pPr>
-        <w:spacing w:after="160" w:line="259" w:lineRule="auto"/>
-      </w:pPr>
-    </w:pPrDefault>
-  </w:docDefaults>
-  <w:latentStyles w:defLockedState="0" w:defUIPriority="99" w:defSemiHidden="0" w:defUnhideWhenUsed="0" w:defQFormat="0" w:count="372">
-    <w:lsdException w:name="Normal" w:uiPriority="0" w:qFormat="1"/>
-    <w:lsdException w:name="heading 1" w:uiPriority="9" w:qFormat="1"/>
-    <w:lsdException w:name="heading 2" w:semiHidden="1" w:uiPriority="9" w:unhideWhenUsed="1" w:qFormat="1"/>
-    <w:lsdException w:name="heading 3" w:semiHidden="1" w:uiPriority="9" w:unhideWhenUsed="1" w:qFormat="1"/>
-    <w:lsdException w:name="heading 4" w:semiHidden="1" w:uiPriority="9" w:unhideWhenUsed="1" w:qFormat="1"/>
-    <w:lsdException w:name="heading 5" w:semiHidden="1" w:uiPriority="9" w:unhideWhenUsed="1" w:qFormat="1"/>
-    <w:lsdException w:name="heading 6" w:semiHidden="1" w:uiPriority="9" w:unhideWhenUsed="1" w:qFormat="1"/>
-    <w:lsdException w:name="heading 7" w:semiHidden="1" w:uiPriority="9" w:unhideWhenUsed="1" w:qFormat="1"/>
-    <w:lsdException w:name="heading 8" w:semiHidden="1" w:uiPriority="9" w:unhideWhenUsed="1" w:qFormat="1"/>
-    <w:lsdException w:name="heading 9" w:semiHidden="1" w:uiPriority="9" w:unhideWhenUsed="1" w:qFormat="1"/>
-    <w:lsdException w:name="index 1" w:semiHidden="1" w:unhideWhenUsed="1"/>
-    <w:lsdException w:name="index 2" w:semiHidden="1" w:unhideWhenUsed="1"/>
-    <w:lsdException w:name="index 3" w:semiHidden="1" w:unhideWhenUsed="1"/>
-    <w:lsdException w:name="index 4" w:semiHidden="1" w:unhideWhenUsed="1"/>
-    <w:lsdException w:name="index 5" w:semiHidden="1" w:unhideWhenUsed="1"/>
-    <w:lsdException w:name="index 6" w:semiHidden="1" w:unhideWhenUsed="1"/>
-    <w:lsdException w:name="index 7" w:semiHidden="1" w:unhideWhenUsed="1"/>
-    <w:lsdException w:name="index 8" w:semiHidden="1" w:unhideWhenUsed="1"/>
-    <w:lsdException w:name="index 9" w:semiHidden="1" w:unhideWhenUsed="1"/>
-    <w:lsdException w:name="toc 1" w:semiHidden="1" w:uiPriority="39" w:unhideWhenUsed="1"/>
-    <w:lsdException w:name="toc 2" w:semiHidden="1" w:uiPriority="39" w:unhideWhenUsed="1"/>
-    <w:lsdException w:name="toc 3" w:semiHidden="1" w:uiPriority="39" w:unhideWhenUsed="1"/>
-    <w:lsdException w:name="toc 4" w:semiHidden="1" w:uiPriority="39" w:unhideWhenUsed="1"/>
-    <w:lsdException w:name="toc 5" w:semiHidden="1" w:uiPriority="39" w:unhideWhenUsed="1"/>
-    <w:lsdException w:name="toc 6" w:semiHidden="1" w:uiPriority="39" w:unhideWhenUsed="1"/>
-    <w:lsdException w:name="toc 7" w:semiHidden="1" w:uiPriority="39" w:unhideWhenUsed="1"/>
-    <w:lsdException w:name="toc 8" w:semiHidden="1" w:uiPriority="39" w:unhideWhenUsed="1"/>
-    <w:lsdException w:name="toc 9" w:semiHidden="1" w:uiPriority="39" w:unhideWhenUsed="1"/>
-    <w:lsdException w:name="Normal Indent" w:semiHidden="1" w:unhideWhenUsed="1"/>
-    <w:lsdException w:name="footnote text" w:semiHidden="1" w:unhideWhenUsed="1"/>
-    <w:lsdException w:name="annotation text" w:semiHidden="1" w:unhideWhenUsed="1"/>
-    <w:lsdException w:name="header" w:semiHidden="1" w:unhideWhenUsed="1"/>
-    <w:lsdException w:name="footer" w:semiHidden="1" w:unhideWhenUsed="1"/>
-    <w:lsdException w:name="index heading" w:semiHidden="1" w:unhideWhenUsed="1"/>
-    <w:lsdException w:name="caption" w:semiHidden="1" w:uiPriority="35" w:unhideWhenUsed="1" w:qFormat="1"/>
-    <w:lsdException w:name="table of figures" w:semiHidden="1" w:unhideWhenUsed="1"/>
-    <w:lsdException w:name="envelope address" w:semiHidden="1" w:unhideWhenUsed="1"/>
-    <w:lsdException w:name="envelope return" w:semiHidden="1" w:unhideWhenUsed="1"/>
-    <w:lsdException w:name="footnote reference" w:semiHidden="1" w:unhideWhenUsed="1"/>
-    <w:lsdException w:name="annotation reference" w:semiHidden="1" w:unhideWhenUsed="1"/>
-    <w:lsdException w:name="line number" w:semiHidden="1" w:unhideWhenUsed="1"/>
-    <w:lsdException w:name="page number" w:semiHidden="1" w:unhideWhenUsed="1"/>
-    <w:lsdException w:name="endnote reference" w:semiHidden="1" w:unhideWhenUsed="1"/>
-    <w:lsdException w:name="endnote text" w:semiHidden="1" w:unhideWhenUsed="1"/>
-    <w:lsdException w:name="table of authorities" w:semiHidden="1" w:unhideWhenUsed="1"/>
-    <w:lsdException w:name="macro" w:semiHidden="1" w:unhideWhenUsed="1"/>
-    <w:lsdException w:name="toa heading" w:semiHidden="1" w:unhideWhenUsed="1"/>
-    <w:lsdException w:name="List" w:semiHidden="1" w:unhideWhenUsed="1"/>
-    <w:lsdException w:name="List Bullet" w:semiHidden="1" w:unhideWhenUsed="1"/>
-    <w:lsdException w:name="List Number" w:semiHidden="1" w:unhideWhenUsed="1"/>
-    <w:lsdException w:name="List 2" w:semiHidden="1" w:unhideWhenUsed="1"/>
-    <w:lsdException w:name="List 3" w:semiHidden="1" w:unhideWhenUsed="1"/>
-    <w:lsdException w:name="List 4" w:semiHidden="1" w:unhideWhenUsed="1"/>
-    <w:lsdException w:name="List 5" w:semiHidden="1" w:unhideWhenUsed="1"/>
-    <w:lsdException w:name="List Bullet 2" w:semiHidden="1" w:unhideWhenUsed="1"/>
-    <w:lsdException w:name="List Bullet 3" w:semiHidden="1" w:unhideWhenUsed="1"/>
-    <w:lsdException w:name="List Bullet 4" w:semiHidden="1" w:unhideWhenUsed="1"/>
-    <w:lsdException w:name="List Bullet 5" w:semiHidden="1" w:unhideWhenUsed="1"/>
-    <w:lsdException w:name="List Number 2" w:semiHidden="1" w:unhideWhenUsed="1"/>
-    <w:lsdException w:name="List Number 3" w:semiHidden="1" w:unhideWhenUsed="1"/>
-    <w:lsdException w:name="List Number 4" w:semiHidden="1" w:unhideWhenUsed="1"/>
-    <w:lsdException w:name="List Number 5" w:semiHidden="1" w:unhideWhenUsed="1"/>
-    <w:lsdException w:name="Title" w:uiPriority="10" w:qFormat="1"/>
-    <w:lsdException w:name="Closing" w:semiHidden="1" w:unhideWhenUsed="1"/>
-    <w:lsdException w:name="Signature" w:semiHidden="1" w:unhideWhenUsed="1"/>
-    <w:lsdException w:name="Default Paragraph Font" w:semiHidden="1" w:uiPriority="1" w:unhideWhenUsed="1"/>
-    <w:lsdException w:name="Body Text" w:semiHidden="1" w:unhideWhenUsed="1"/>
-    <w:lsdException w:name="Body Text Indent" w:semiHidden="1" w:unhideWhenUsed="1"/>
-    <w:lsdException w:name="List Continue" w:semiHidden="1" w:unhideWhenUsed="1"/>
-    <w:lsdException w:name="List Continue 2" w:semiHidden="1" w:unhideWhenUsed="1"/>
-    <w:lsdException w:name="List Continue 3" w:semiHidden="1" w:unhideWhenUsed="1"/>
-    <w:lsdException w:name="List Continue 4" w:semiHidden="1" w:unhideWhenUsed="1"/>
-    <w:lsdException w:name="List Continue 5" w:semiHidden="1" w:unhideWhenUsed="1"/>
-    <w:lsdException w:name="Message Header" w:semiHidden="1" w:unhideWhenUsed="1"/>
-    <w:lsdException w:name="Subtitle" w:uiPriority="11" w:qFormat="1"/>
-    <w:lsdException w:name="Salutation" w:semiHidden="1" w:unhideWhenUsed="1"/>
-    <w:lsdException w:name="Date" w:semiHidden="1" w:unhideWhenUsed="1"/>
-    <w:lsdException w:name="Body Text First Indent" w:semiHidden="1" w:unhideWhenUsed="1"/>
-    <w:lsdException w:name="Body Text First Indent 2" w:semiHidden="1" w:unhideWhenUsed="1"/>
-    <w:lsdException w:name="Note Heading" w:semiHidden="1" w:unhideWhenUsed="1"/>
-    <w:lsdException w:name="Body Text 2" w:semiHidden="1" w:unhideWhenUsed="1"/>
-    <w:lsdException w:name="Body Text 3" w:semiHidden="1" w:unhideWhenUsed="1"/>
-    <w:lsdException w:name="Body Text Indent 2" w:semiHidden="1" w:unhideWhenUsed="1"/>
-    <w:lsdException w:name="Body Text Indent 3" w:semiHidden="1" w:unhideWhenUsed="1"/>
-    <w:lsdException w:name="Block Text" w:semiHidden="1" w:unhideWhenUsed="1"/>
-    <w:lsdException w:name="Hyperlink" w:semiHidden="1" w:unhideWhenUsed="1"/>
-    <w:lsdException w:name="FollowedHyperlink" w:semiHidden="1" w:unhideWhenUsed="1"/>
-    <w:lsdException w:name="Strong" w:uiPriority="22" w:qFormat="1"/>
-    <w:lsdException w:name="Emphasis" w:uiPriority="20" w:qFormat="1"/>
-    <w:lsdException w:name="Document Map" w:semiHidden="1" w:unhideWhenUsed="1"/>
-    <w:lsdException w:name="Plain Text" w:semiHidden="1" w:unhideWhenUsed="1"/>
-    <w:lsdException w:name="E-mail Signature" w:semiHidden="1" w:unhideWhenUsed="1"/>
-    <w:lsdException w:name="HTML Top of Form" w:semiHidden="1" w:unhideWhenUsed="1"/>
-    <w:lsdException w:name="HTML Bottom of Form" w:semiHidden="1" w:unhideWhenUsed="1"/>
-    <w:lsdException w:name="Normal (Web)" w:semiHidden="1" w:unhideWhenUsed="1"/>
-    <w:lsdException w:name="HTML Acronym" w:semiHidden="1" w:unhideWhenUsed="1"/>
-    <w:lsdException w:name="HTML Address" w:semiHidden="1" w:unhideWhenUsed="1"/>
-    <w:lsdException w:name="HTML Cite" w:semiHidden="1" w:unhideWhenUsed="1"/>
-    <w:lsdException w:name="HTML Code" w:semiHidden="1" w:unhideWhenUsed="1"/>
-    <w:lsdException w:name="HTML Definition" w:semiHidden="1" w:unhideWhenUsed="1"/>
-    <w:lsdException w:name="HTML Keyboard" w:semiHidden="1" w:unhideWhenUsed="1"/>
-    <w:lsdException w:name="HTML Preformatted" w:semiHidden="1" w:unhideWhenUsed="1"/>
-    <w:lsdException w:name="HTML Sample" w:semiHidden="1" w:unhideWhenUsed="1"/>
-    <w:lsdException w:name="HTML Typewriter" w:semiHidden="1" w:unhideWhenUsed="1"/>
-    <w:lsdException w:name="HTML Variable" w:semiHidden="1" w:unhideWhenUsed="1"/>
-    <w:lsdException w:name="Normal Table" w:semiHidden="1" w:unhideWhenUsed="1"/>
-    <w:lsdException w:name="annotation subject" w:semiHidden="1" w:unhideWhenUsed="1"/>
-    <w:lsdException w:name="No List" w:semiHidden="1" w:unhideWhenUsed="1"/>
-    <w:lsdException w:name="Outline List 1" w:semiHidden="1" w:unhideWhenUsed="1"/>
-    <w:lsdException w:name="Outline List 2" w:semiHidden="1" w:unhideWhenUsed="1"/>
-    <w:lsdException w:name="Outline List 3" w:semiHidden="1" w:unhideWhenUsed="1"/>
-    <w:lsdException w:name="Table Simple 1" w:semiHidden="1" w:unhideWhenUsed="1"/>
-    <w:lsdException w:name="Table Simple 2" w:semiHidden="1" w:unhideWhenUsed="1"/>
-    <w:lsdException w:name="Table Simple 3" w:semiHidden="1" w:unhideWhenUsed="1"/>
-    <w:lsdException w:name="Table Classic 1" w:semiHidden="1" w:unhideWhenUsed="1"/>
-    <w:lsdException w:name="Table Classic 2" w:semiHidden="1" w:unhideWhenUsed="1"/>
-    <w:lsdException w:name="Table Classic 3" w:semiHidden="1" w:unhideWhenUsed="1"/>
-    <w:lsdException w:name="Table Classic 4" w:semiHidden="1" w:unhideWhenUsed="1"/>
-    <w:lsdException w:name="Table Colorful 1" w:semiHidden="1" w:unhideWhenUsed="1"/>
-    <w:lsdException w:name="Table Colorful 2" w:semiHidden="1" w:unhideWhenUsed="1"/>
-    <w:lsdException w:name="Table Colorful 3" w:semiHidden="1" w:unhideWhenUsed="1"/>
-    <w:lsdException w:name="Table Columns 1" w:semiHidden="1" w:unhideWhenUsed="1"/>
-    <w:lsdException w:name="Table Columns 2" w:semiHidden="1" w:unhideWhenUsed="1"/>
-    <w:lsdException w:name="Table Columns 3" w:semiHidden="1" w:unhideWhenUsed="1"/>
-    <w:lsdException w:name="Table Columns 4" w:semiHidden="1" w:unhideWhenUsed="1"/>
-    <w:lsdException w:name="Table Columns 5" w:semiHidden="1" w:unhideWhenUsed="1"/>
-    <w:lsdException w:name="Table Grid 1" w:semiHidden="1" w:unhideWhenUsed="1"/>
-    <w:lsdException w:name="Table Grid 2" w:semiHidden="1" w:unhideWhenUsed="1"/>
-    <w:lsdException w:name="Table Grid 3" w:semiHidden="1" w:unhideWhenUsed="1"/>
-    <w:lsdException w:name="Table Grid 4" w:semiHidden="1" w:unhideWhenUsed="1"/>
-    <w:lsdException w:name="Table Grid 5" w:semiHidden="1" w:unhideWhenUsed="1"/>
-    <w:lsdException w:name="Table Grid 6" w:semiHidden="1" w:unhideWhenUsed="1"/>
-    <w:lsdException w:name="Table Grid 7" w:semiHidden="1" w:unhideWhenUsed="1"/>
-    <w:lsdException w:name="Table Grid 8" w:semiHidden="1" w:unhideWhenUsed="1"/>
-    <w:lsdException w:name="Table List 1" w:semiHidden="1" w:unhideWhenUsed="1"/>
-    <w:lsdException w:name="Table List 2" w:semiHidden="1" w:unhideWhenUsed="1"/>
-    <w:lsdException w:name="Table List 3" w:semiHidden="1" w:unhideWhenUsed="1"/>
-    <w:lsdException w:name="Table List 4" w:semiHidden="1" w:unhideWhenUsed="1"/>
-    <w:lsdException w:name="Table List 5" w:semiHidden="1" w:unhideWhenUsed="1"/>
-    <w:lsdException w:name="Table List 6" w:semiHidden="1" w:unhideWhenUsed="1"/>
-    <w:lsdException w:name="Table List 7" w:semiHidden="1" w:unhideWhenUsed="1"/>
-    <w:lsdException w:name="Table List 8" w:semiHidden="1" w:unhideWhenUsed="1"/>
-    <w:lsdException w:name="Table 3D effects 1" w:semiHidden="1" w:unhideWhenUsed="1"/>
-    <w:lsdException w:name="Table 3D effects 2" w:semiHidden="1" w:unhideWhenUsed="1"/>
-    <w:lsdException w:name="Table 3D effects 3" w:semiHidden="1" w:unhideWhenUsed="1"/>
-    <w:lsdException w:name="Table Contemporary" w:semiHidden="1" w:unhideWhenUsed="1"/>
-    <w:lsdException w:name="Table Elegant" w:semiHidden="1" w:unhideWhenUsed="1"/>
-    <w:lsdException w:name="Table Professional" w:semiHidden="1" w:unhideWhenUsed="1"/>
-    <w:lsdException w:name="Table Subtle 1" w:semiHidden="1" w:unhideWhenUsed="1"/>
-    <w:lsdException w:name="Table Subtle 2" w:semiHidden="1" w:unhideWhenUsed="1"/>
-    <w:lsdException w:name="Table Web 1" w:semiHidden="1" w:unhideWhenUsed="1"/>
-    <w:lsdException w:name="Table Web 2" w:semiHidden="1" w:unhideWhenUsed="1"/>
-    <w:lsdException w:name="Table Web 3" w:semiHidden="1" w:unhideWhenUsed="1"/>
-    <w:lsdException w:name="Balloon Text" w:semiHidden="1" w:unhideWhenUsed="1"/>
-    <w:lsdException w:name="Table Grid" w:uiPriority="39"/>
-    <w:lsdException w:name="Table Theme" w:semiHidden="1" w:unhideWhenUsed="1"/>
-    <w:lsdException w:name="Placeholder Text" w:semiHidden="1"/>
-    <w:lsdException w:name="No Spacing" w:uiPriority="1" w:qFormat="1"/>
-    <w:lsdException w:name="Light Shading" w:uiPriority="60"/>
-    <w:lsdException w:name="Light List" w:uiPriority="61"/>
-    <w:lsdException w:name="Light Grid" w:uiPriority="62"/>
-    <w:lsdException w:name="Medium Shading 1" w:uiPriority="63"/>
-    <w:lsdException w:name="Medium Shading 2" w:uiPriority="64"/>
-    <w:lsdException w:name="Medium List 1" w:uiPriority="65"/>
-    <w:lsdException w:name="Medium List 2" w:uiPriority="66"/>
-    <w:lsdException w:name="Medium Grid 1" w:uiPriority="67"/>
-    <w:lsdException w:name="Medium Grid 2" w:uiPriority="68"/>
-    <w:lsdException w:name="Medium Grid 3" w:uiPriority="69"/>
-    <w:lsdException w:name="Dark List" w:uiPriority="70"/>
-    <w:lsdException w:name="Colorful Shading" w:uiPriority="71"/>
-    <w:lsdException w:name="Colorful List" w:uiPriority="72"/>
-    <w:lsdException w:name="Colorful Grid" w:uiPriority="73"/>
-    <w:lsdException w:name="Light Shading Accent 1" w:uiPriority="60"/>
-    <w:lsdException w:name="Light List Accent 1" w:uiPriority="61"/>
-    <w:lsdException w:name="Light Grid Accent 1" w:uiPriority="62"/>
-    <w:lsdException w:name="Medium Shading 1 Accent 1" w:uiPriority="63"/>
-    <w:lsdException w:name="Medium Shading 2 Accent 1" w:uiPriority="64"/>
-    <w:lsdException w:name="Medium List 1 Accent 1" w:uiPriority="65"/>
-    <w:lsdException w:name="Revision" w:semiHidden="1"/>
-    <w:lsdException w:name="List Paragraph" w:uiPriority="34" w:qFormat="1"/>
-    <w:lsdException w:name="Quote" w:uiPriority="29" w:qFormat="1"/>
-    <w:lsdException w:name="Intense Quote" w:uiPriority="30" w:qFormat="1"/>
-    <w:lsdException w:name="Medium List 2 Accent 1" w:uiPriority="66"/>
-    <w:lsdException w:name="Medium Grid 1 Accent 1" w:uiPriority="67"/>
-    <w:lsdException w:name="Medium Grid 2 Accent 1" w:uiPriority="68"/>
-    <w:lsdException w:name="Medium Grid 3 Accent 1" w:uiPriority="69"/>
-    <w:lsdException w:name="Dark List Accent 1" w:uiPriority="70"/>
-    <w:lsdException w:name="Colorful Shading Accent 1" w:uiPriority="71"/>
-    <w:lsdException w:name="Colorful List Accent 1" w:uiPriority="72"/>
-    <w:lsdException w:name="Colorful Grid Accent 1" w:uiPriority="73"/>
-    <w:lsdException w:name="Light Shading Accent 2" w:uiPriority="60"/>
-    <w:lsdException w:name="Light List Accent 2" w:uiPriority="61"/>
-    <w:lsdException w:name="Light Grid Accent 2" w:uiPriority="62"/>
-    <w:lsdException w:name="Medium Shading 1 Accent 2" w:uiPriority="63"/>
-    <w:lsdException w:name="Medium Shading 2 Accent 2" w:uiPriority="64"/>
-    <w:lsdException w:name="Medium List 1 Accent 2" w:uiPriority="65"/>
-    <w:lsdException w:name="Medium List 2 Accent 2" w:uiPriority="66"/>
-    <w:lsdException w:name="Medium Grid 1 Accent 2" w:uiPriority="67"/>
-    <w:lsdException w:name="Medium Grid 2 Accent 2" w:uiPriority="68"/>
-    <w:lsdException w:name="Medium Grid 3 Accent 2" w:uiPriority="69"/>
-    <w:lsdException w:name="Dark List Accent 2" w:uiPriority="70"/>
-    <w:lsdException w:name="Colorful Shading Accent 2" w:uiPriority="71"/>
-    <w:lsdException w:name="Colorful List Accent 2" w:uiPriority="72"/>
-    <w:lsdException w:name="Colorful Grid Accent 2" w:uiPriority="73"/>
-    <w:lsdException w:name="Light Shading Accent 3" w:uiPriority="60"/>
-    <w:lsdException w:name="Light List Accent 3" w:uiPriority="61"/>
-    <w:lsdException w:name="Light Grid Accent 3" w:uiPriority="62"/>
-    <w:lsdException w:name="Medium Shading 1 Accent 3" w:uiPriority="63"/>
-    <w:lsdException w:name="Medium Shading 2 Accent 3" w:uiPriority="64"/>
-    <w:lsdException w:name="Medium List 1 Accent 3" w:uiPriority="65"/>
-    <w:lsdException w:name="Medium List 2 Accent 3" w:uiPriority="66"/>
-    <w:lsdException w:name="Medium Grid 1 Accent 3" w:uiPriority="67"/>
-    <w:lsdException w:name="Medium Grid 2 Accent 3" w:uiPriority="68"/>
-    <w:lsdException w:name="Medium Grid 3 Accent 3" w:uiPriority="69"/>
-    <w:lsdException w:name="Dark List Accent 3" w:uiPriority="70"/>
-    <w:lsdException w:name="Colorful Shading Accent 3" w:uiPriority="71"/>
-    <w:lsdException w:name="Colorful List Accent 3" w:uiPriority="72"/>
-    <w:lsdException w:name="Colorful Grid Accent 3" w:uiPriority="73"/>
-    <w:lsdException w:name="Light Shading Accent 4" w:uiPriority="60"/>
-    <w:lsdException w:name="Light List Accent 4" w:uiPriority="61"/>
-    <w:lsdException w:name="Light Grid Accent 4" w:uiPriority="62"/>
-    <w:lsdException w:name="Medium Shading 1 Accent 4" w:uiPriority="63"/>
-    <w:lsdException w:name="Medium Shading 2 Accent 4" w:uiPriority="64"/>
-    <w:lsdException w:name="Medium List 1 Accent 4" w:uiPriority="65"/>
-    <w:lsdException w:name="Medium List 2 Accent 4" w:uiPriority="66"/>
-    <w:lsdException w:name="Medium Grid 1 Accent 4" w:uiPriority="67"/>
-    <w:lsdException w:name="Medium Grid 2 Accent 4" w:uiPriority="68"/>
-    <w:lsdException w:name="Medium Grid 3 Accent 4" w:uiPriority="69"/>
-    <w:lsdException w:name="Dark List Accent 4" w:uiPriority="70"/>
-    <w:lsdException w:name="Colorful Shading Accent 4" w:uiPriority="71"/>
-    <w:lsdException w:name="Colorful List Accent 4" w:uiPriority="72"/>
-    <w:lsdException w:name="Colorful Grid Accent 4" w:uiPriority="73"/>
-    <w:lsdException w:name="Light Shading Accent 5" w:uiPriority="60"/>
-    <w:lsdException w:name="Light List Accent 5" w:uiPriority="61"/>
-    <w:lsdException w:name="Light Grid Accent 5" w:uiPriority="62"/>
-    <w:lsdException w:name="Medium Shading 1 Accent 5" w:uiPriority="63"/>
-    <w:lsdException w:name="Medium Shading 2 Accent 5" w:uiPriority="64"/>
-    <w:lsdException w:name="Medium List 1 Accent 5" w:uiPriority="65"/>
-    <w:lsdException w:name="Medium List 2 Accent 5" w:uiPriority="66"/>
-    <w:lsdException w:name="Medium Grid 1 Accent 5" w:uiPriority="67"/>
-    <w:lsdException w:name="Medium Grid 2 Accent 5" w:uiPriority="68"/>
-    <w:lsdException w:name="Medium Grid 3 Accent 5" w:uiPriority="69"/>
-    <w:lsdException w:name="Dark List Accent 5" w:uiPriority="70"/>
-    <w:lsdException w:name="Colorful Shading Accent 5" w:uiPriority="71"/>
-    <w:lsdException w:name="Colorful List Accent 5" w:uiPriority="72"/>
-    <w:lsdException w:name="Colorful Grid Accent 5" w:uiPriority="73"/>
-    <w:lsdException w:name="Light Shading Accent 6" w:uiPriority="60"/>
-    <w:lsdException w:name="Light List Accent 6" w:uiPriority="61"/>
-    <w:lsdException w:name="Light Grid Accent 6" w:uiPriority="62"/>
-    <w:lsdException w:name="Medium Shading 1 Accent 6" w:uiPriority="63"/>
-    <w:lsdException w:name="Medium Shading 2 Accent 6" w:uiPriority="64"/>
-    <w:lsdException w:name="Medium List 1 Accent 6" w:uiPriority="65"/>
-    <w:lsdException w:name="Medium List 2 Accent 6" w:uiPriority="66"/>
-    <w:lsdException w:name="Medium Grid 1 Accent 6" w:uiPriority="67"/>
-    <w:lsdException w:name="Medium Grid 2 Accent 6" w:uiPriority="68"/>
-    <w:lsdException w:name="Medium Grid 3 Accent 6" w:uiPriority="69"/>
-    <w:lsdException w:name="Dark List Accent 6" w:uiPriority="70"/>
-    <w:lsdException w:name="Colorful Shading Accent 6" w:uiPriority="71"/>
-    <w:lsdException w:name="Colorful List Accent 6" w:uiPriority="72"/>
-    <w:lsdException w:name="Colorful Grid Accent 6" w:uiPriority="73"/>
-    <w:lsdException w:name="Subtle Emphasis" w:uiPriority="19" w:qFormat="1"/>
-    <w:lsdException w:name="Intense Emphasis" w:uiPriority="21" w:qFormat="1"/>
-    <w:lsdException w:name="Subtle Reference" w:uiPriority="31" w:qFormat="1"/>
-    <w:lsdException w:name="Intense Reference" w:uiPriority="32" w:qFormat="1"/>
-    <w:lsdException w:name="Book Title" w:uiPriority="33" w:qFormat="1"/>
-    <w:lsdException w:name="Bibliography" w:semiHidden="1" w:uiPriority="37" w:unhideWhenUsed="1"/>
-    <w:lsdException w:name="TOC Heading" w:semiHidden="1" w:uiPriority="39" w:unhideWhenUsed="1" w:qFormat="1"/>
-    <w:lsdException w:name="Plain Table 1" w:uiPriority="41"/>
-    <w:lsdException w:name="Plain Table 2" w:uiPriority="42"/>
-    <w:lsdException w:name="Plain Table 3" w:uiPriority="43"/>
-    <w:lsdException w:name="Plain Table 4" w:uiPriority="44"/>
-    <w:lsdException w:name="Plain Table 5" w:uiPriority="45"/>
-    <w:lsdException w:name="Grid Table Light" w:uiPriority="40"/>
-    <w:lsdException w:name="Grid Table 1 Light" w:uiPriority="46"/>
-    <w:lsdException w:name="Grid Table 2" w:uiPriority="47"/>
-    <w:lsdException w:name="Grid Table 3" w:uiPriority="48"/>
-    <w:lsdException w:name="Grid Table 4" w:uiPriority="49"/>
-    <w:lsdException w:name="Grid Table 5 Dark" w:uiPriority="50"/>
-    <w:lsdException w:name="Grid Table 6 Colorful" w:uiPriority="51"/>
-    <w:lsdException w:name="Grid Table 7 Colorful" w:uiPriority="52"/>
-    <w:lsdException w:name="Grid Table 1 Light Accent 1" w:uiPriority="46"/>
-    <w:lsdException w:name="Grid Table 2 Accent 1" w:uiPriority="47"/>
-    <w:lsdException w:name="Grid Table 3 Accent 1" w:uiPriority="48"/>
-    <w:lsdException w:name="Grid Table 4 Accent 1" w:uiPriority="49"/>
-    <w:lsdException w:name="Grid Table 5 Dark Accent 1" w:uiPriority="50"/>
-    <w:lsdException w:name="Grid Table 6 Colorful Accent 1" w:uiPriority="51"/>
-    <w:lsdException w:name="Grid Table 7 Colorful Accent 1" w:uiPriority="52"/>
-    <w:lsdException w:name="Grid Table 1 Light Accent 2" w:uiPriority="46"/>
-    <w:lsdException w:name="Grid Table 2 Accent 2" w:uiPriority="47"/>
-    <w:lsdException w:name="Grid Table 3 Accent 2" w:uiPriority="48"/>
-    <w:lsdException w:name="Grid Table 4 Accent 2" w:uiPriority="49"/>
-    <w:lsdException w:name="Grid Table 5 Dark Accent 2" w:uiPriority="50"/>
-    <w:lsdException w:name="Grid Table 6 Colorful Accent 2" w:uiPriority="51"/>
-    <w:lsdException w:name="Grid Table 7 Colorful Accent 2" w:uiPriority="52"/>
-    <w:lsdException w:name="Grid Table 1 Light Accent 3" w:uiPriority="46"/>
-    <w:lsdException w:name="Grid Table 2 Accent 3" w:uiPriority="47"/>
-    <w:lsdException w:name="Grid Table 3 Accent 3" w:uiPriority="48"/>
-    <w:lsdException w:name="Grid Table 4 Accent 3" w:uiPriority="49"/>
-    <w:lsdException w:name="Grid Table 5 Dark Accent 3" w:uiPriority="50"/>
-    <w:lsdException w:name="Grid Table 6 Colorful Accent 3" w:uiPriority="51"/>
-    <w:lsdException w:name="Grid Table 7 Colorful Accent 3" w:uiPriority="52"/>
-    <w:lsdException w:name="Grid Table 1 Light Accent 4" w:uiPriority="46"/>
-    <w:lsdException w:name="Grid Table 2 Accent 4" w:uiPriority="47"/>
-    <w:lsdException w:name="Grid Table 3 Accent 4" w:uiPriority="48"/>
-    <w:lsdException w:name="Grid Table 4 Accent 4" w:uiPriority="49"/>
-    <w:lsdException w:name="Grid Table 5 Dark Accent 4" w:uiPriority="50"/>
-    <w:lsdException w:name="Grid Table 6 Colorful Accent 4" w:uiPriority="51"/>
-    <w:lsdException w:name="Grid Table 7 Colorful Accent 4" w:uiPriority="52"/>
-    <w:lsdException w:name="Grid Table 1 Light Accent 5" w:uiPriority="46"/>
-    <w:lsdException w:name="Grid Table 2 Accent 5" w:uiPriority="47"/>
-    <w:lsdException w:name="Grid Table 3 Accent 5" w:uiPriority="48"/>
-    <w:lsdException w:name="Grid Table 4 Accent 5" w:uiPriority="49"/>
-    <w:lsdException w:name="Grid Table 5 Dark Accent 5" w:uiPriority="50"/>
-    <w:lsdException w:name="Grid Table 6 Colorful Accent 5" w:uiPriority="51"/>
-    <w:lsdException w:name="Grid Table 7 Colorful Accent 5" w:uiPriority="52"/>
-    <w:lsdException w:name="Grid Table 1 Light Accent 6" w:uiPriority="46"/>
-    <w:lsdException w:name="Grid Table 2 Accent 6" w:uiPriority="47"/>
-    <w:lsdException w:name="Grid Table 3 Accent 6" w:uiPriority="48"/>
-    <w:lsdException w:name="Grid Table 4 Accent 6" w:uiPriority="49"/>
-    <w:lsdException w:name="Grid Table 5 Dark Accent 6" w:uiPriority="50"/>
-    <w:lsdException w:name="Grid Table 6 Colorful Accent 6" w:uiPriority="51"/>
-    <w:lsdException w:name="Grid Table 7 Colorful Accent 6" w:uiPriority="52"/>
-    <w:lsdException w:name="List Table 1 Light" w:uiPriority="46"/>
-    <w:lsdException w:name="List Table 2" w:uiPriority="47"/>
-    <w:lsdException w:name="List Table 3" w:uiPriority="48"/>
-    <w:lsdException w:name="List Table 4" w:uiPriority="49"/>
-    <w:lsdException w:name="List Table 5 Dark" w:uiPriority="50"/>
-    <w:lsdException w:name="List Table 6 Colorful" w:uiPriority="51"/>
-    <w:lsdException w:name="List Table 7 Colorful" w:uiPriority="52"/>
-    <w:lsdException w:name="List Table 1 Light Accent 1" w:uiPriority="46"/>
-    <w:lsdException w:name="List Table 2 Accent 1" w:uiPriority="47"/>
-    <w:lsdException w:name="List Table 3 Accent 1" w:uiPriority="48"/>
-    <w:lsdException w:name="List Table 4 Accent 1" w:uiPriority="49"/>
-    <w:lsdException w:name="List Table 5 Dark Accent 1" w:uiPriority="50"/>
-    <w:lsdException w:name="List Table 6 Colorful Accent 1" w:uiPriority="51"/>
-    <w:lsdException w:name="List Table 7 Colorful Accent 1" w:uiPriority="52"/>
-    <w:lsdException w:name="List Table 1 Light Accent 2" w:uiPriority="46"/>
-    <w:lsdException w:name="List Table 2 Accent 2" w:uiPriority="47"/>
-    <w:lsdException w:name="List Table 3 Accent 2" w:uiPriority="48"/>
-    <w:lsdException w:name="List Table 4 Accent 2" w:uiPriority="49"/>
-    <w:lsdException w:name="List Table 5 Dark Accent 2" w:uiPriority="50"/>
-    <w:lsdException w:name="List Table 6 Colorful Accent 2" w:uiPriority="51"/>
-    <w:lsdException w:name="List Table 7 Colorful Accent 2" w:uiPriority="52"/>
-    <w:lsdException w:name="List Table 1 Light Accent 3" w:uiPriority="46"/>
-    <w:lsdException w:name="List Table 2 Accent 3" w:uiPriority="47"/>
-    <w:lsdException w:name="List Table 3 Accent 3" w:uiPriority="48"/>
-    <w:lsdException w:name="List Table 4 Accent 3" w:uiPriority="49"/>
-    <w:lsdException w:name="List Table 5 Dark Accent 3" w:uiPriority="50"/>
-    <w:lsdException w:name="List Table 6 Colorful Accent 3" w:uiPriority="51"/>
-    <w:lsdException w:name="List Table 7 Colorful Accent 3" w:uiPriority="52"/>
-    <w:lsdException w:name="List Table 1 Light Accent 4" w:uiPriority="46"/>
-    <w:lsdException w:name="List Table 2 Accent 4" w:uiPriority="47"/>
-    <w:lsdException w:name="List Table 3 Accent 4" w:uiPriority="48"/>
-    <w:lsdException w:name="List Table 4 Accent 4" w:uiPriority="49"/>
-    <w:lsdException w:name="List Table 5 Dark Accent 4" w:uiPriority="50"/>
-    <w:lsdException w:name="List Table 6 Colorful Accent 4" w:uiPriority="51"/>
-    <w:lsdException w:name="List Table 7 Colorful Accent 4" w:uiPriority="52"/>
-    <w:lsdException w:name="List Table 1 Light Accent 5" w:uiPriority="46"/>
-    <w:lsdException w:name="List Table 2 Accent 5" w:uiPriority="47"/>
-    <w:lsdException w:name="List Table 3 Accent 5" w:uiPriority="48"/>
-    <w:lsdException w:name="List Table 4 Accent 5" w:uiPriority="49"/>
-    <w:lsdException w:name="List Table 5 Dark Accent 5" w:uiPriority="50"/>
-    <w:lsdException w:name="List Table 6 Colorful Accent 5" w:uiPriority="51"/>
-    <w:lsdException w:name="List Table 7 Colorful Accent 5" w:uiPriority="52"/>
-    <w:lsdException w:name="List Table 1 Light Accent 6" w:uiPriority="46"/>
-    <w:lsdException w:name="List Table 2 Accent 6" w:uiPriority="47"/>
-    <w:lsdException w:name="List Table 3 Accent 6" w:uiPriority="48"/>
-    <w:lsdException w:name="List Table 4 Accent 6" w:uiPriority="49"/>
-    <w:lsdException w:name="List Table 5 Dark Accent 6" w:uiPriority="50"/>
-    <w:lsdException w:name="List Table 6 Colorful Accent 6" w:uiPriority="51"/>
-    <w:lsdException w:name="List Table 7 Colorful Accent 6" w:uiPriority="52"/>
-    <w:lsdException w:name="Mention" w:semiHidden="1" w:unhideWhenUsed="1"/>
-  </w:latentStyles>
-  <w:style w:type="paragraph" w:default="1" w:styleId="Normal">
-    <w:name w:val="Normal"/>
-    <w:qFormat/>
-  </w:style>
-  <w:style w:type="character" w:default="1" w:styleId="DefaultParagraphFont">
-    <w:name w:val="Default Paragraph Font"/>
-    <w:uiPriority w:val="1"/>
-    <w:semiHidden/>
-    <w:unhideWhenUsed/>
-  </w:style>
-  <w:style w:type="table" w:default="1" w:styleId="TableNormal">
-    <w:name w:val="Normal Table"/>
-    <w:uiPriority w:val="99"/>
-    <w:semiHidden/>
-    <w:unhideWhenUsed/>
-    <w:tblPr>
-      <w:tblInd w:w="0" w:type="dxa"/>
-      <w:tblCellMar>
-        <w:top w:w="0" w:type="dxa"/>
-        <w:left w:w="108" w:type="dxa"/>
-        <w:bottom w:w="0" w:type="dxa"/>
-        <w:right w:w="108" w:type="dxa"/>
-      </w:tblCellMar>
-    </w:tblPr>
-  </w:style>
-  <w:style w:type="numbering" w:default="1" w:styleId="NoList">
-    <w:name w:val="No List"/>
-    <w:uiPriority w:val="99"/>
-    <w:semiHidden/>
-    <w:unhideWhenUsed/>
-  </w:style>
-  <w:style w:type="character" w:styleId="PlaceholderText">
-    <w:name w:val="Placeholder Text"/>
-    <w:basedOn w:val="DefaultParagraphFont"/>
-    <w:uiPriority w:val="99"/>
-    <w:semiHidden/>
-    <w:rsid w:val="00C168C2"/>
-    <w:rPr>
-      <w:color w:val="808080"/>
-    </w:rPr>
-  </w:style>
-</w:styles>
-</file>
-
-<file path=word/glossary/webSettings.xml><?xml version="1.0" encoding="utf-8"?>
-<w:webSettings xmlns:mc="http://schemas.openxmlformats.org/markup-compatibility/2006" xmlns:r="http://schemas.openxmlformats.org/officeDocument/2006/relationships" xmlns:w="http://schemas.openxmlformats.org/wordprocessingml/2006/main" xmlns:w14="http://schemas.microsoft.com/office/word/2010/wordml" xmlns:w15="http://schemas.microsoft.com/office/word/2012/wordml" xmlns:w16se="http://schemas.microsoft.com/office/word/2015/wordml/symex" mc:Ignorable="w14 w15 w16se">
-  <w:optimizeForBrowser/>
-  <w:allowPNG/>
-</w:webSettings>
-</file>
-
 <file path=word/theme/theme1.xml><?xml version="1.0" encoding="utf-8"?>
 <a:theme xmlns:a="http://schemas.openxmlformats.org/drawingml/2006/main" name="Office Theme">
   <a:themeElements>
@@ -52760,7 +53010,7 @@
 </file>
 
 <file path=customXml/itemProps1.xml><?xml version="1.0" encoding="utf-8"?>
-<ds:datastoreItem xmlns:ds="http://schemas.openxmlformats.org/officeDocument/2006/customXml" ds:itemID="{949B3CBD-C1EE-4318-BBCE-4EE615C0EDC8}">
+<ds:datastoreItem xmlns:ds="http://schemas.openxmlformats.org/officeDocument/2006/customXml" ds:itemID="{76830DE8-CD81-4939-8CB3-A5872834103A}">
   <ds:schemaRefs>
     <ds:schemaRef ds:uri="http://schemas.openxmlformats.org/officeDocument/2006/bibliography"/>
   </ds:schemaRefs>

</xml_diff>

<commit_message>
New breakup option 8 gives fixed impact parameter range, for peripheral collisions
</commit_message>
<xml_diff>
--- a/Readme.docx
+++ b/Readme.docx
@@ -94,10 +94,10 @@
         </w:r>
         <w:r>
           <w:rPr>
-            <w:rStyle w:val="IndexLink"/>
+            <w:noProof/>
+            <w:webHidden/>
           </w:rPr>
-          <w:tab/>
-          <w:t>2</w:t>
+          <w:t>3</w:t>
         </w:r>
         <w:r>
           <w:rPr>
@@ -148,10 +148,10 @@
         </w:r>
         <w:r>
           <w:rPr>
-            <w:rStyle w:val="IndexLink"/>
+            <w:noProof/>
+            <w:webHidden/>
           </w:rPr>
-          <w:tab/>
-          <w:t>3</w:t>
+          <w:t>4</w:t>
         </w:r>
         <w:r>
           <w:rPr>
@@ -202,10 +202,10 @@
         </w:r>
         <w:r>
           <w:rPr>
-            <w:rStyle w:val="IndexLink"/>
+            <w:noProof/>
+            <w:webHidden/>
           </w:rPr>
-          <w:tab/>
-          <w:t>4</w:t>
+          <w:t>5</w:t>
         </w:r>
         <w:r>
           <w:rPr>
@@ -256,10 +256,10 @@
         </w:r>
         <w:r>
           <w:rPr>
-            <w:rStyle w:val="IndexLink"/>
+            <w:noProof/>
+            <w:webHidden/>
           </w:rPr>
-          <w:tab/>
-          <w:t>9</w:t>
+          <w:t>10</w:t>
         </w:r>
         <w:r>
           <w:rPr>
@@ -310,10 +310,10 @@
         </w:r>
         <w:r>
           <w:rPr>
-            <w:rStyle w:val="IndexLink"/>
+            <w:noProof/>
+            <w:webHidden/>
           </w:rPr>
-          <w:tab/>
-          <w:t>11</w:t>
+          <w:t>12</w:t>
         </w:r>
         <w:r>
           <w:rPr>
@@ -364,10 +364,10 @@
         </w:r>
         <w:r>
           <w:rPr>
-            <w:rStyle w:val="IndexLink"/>
+            <w:noProof/>
+            <w:webHidden/>
           </w:rPr>
-          <w:tab/>
-          <w:t>13</w:t>
+          <w:t>14</w:t>
         </w:r>
         <w:r>
           <w:rPr>
@@ -415,10 +415,10 @@
         </w:r>
         <w:r>
           <w:rPr>
-            <w:rStyle w:val="IndexLink"/>
+            <w:noProof/>
+            <w:webHidden/>
           </w:rPr>
-          <w:tab/>
-          <w:t>14</w:t>
+          <w:t>15</w:t>
         </w:r>
         <w:r>
           <w:rPr>
@@ -451,14 +451,77 @@
     <w:p>
       <w:pPr>
         <w:rPr>
-          <w:rFonts w:ascii="Courier New" w:hAnsi="Courier New" w:cs="Courier New"/>
-        </w:rPr>
-      </w:pPr>
-      <w:r>
-        <w:rPr>
-          <w:rFonts w:ascii="Courier New" w:hAnsi="Courier New" w:cs="Courier New"/>
-        </w:rPr>
-        <w:t>v278:  Added two new optional parameters:</w:t>
+          <w:rFonts w:ascii="Calibri Light" w:hAnsi="Calibri Light"/>
+          <w:color w:val="5B9BD5" w:themeColor="accent1"/>
+          <w:sz w:val="32"/>
+          <w:szCs w:val="32"/>
+        </w:rPr>
+      </w:pPr>
+    </w:p>
+    <w:p>
+      <w:pPr>
+        <w:rPr>
+          <w:rFonts w:ascii="Courier New" w:hAnsi="Courier New" w:cs="Courier New"/>
+        </w:rPr>
+      </w:pPr>
+      <w:r>
+        <w:rPr>
+          <w:rFonts w:ascii="Courier New" w:hAnsi="Courier New" w:cs="Courier New"/>
+        </w:rPr>
+        <w:t>v</w:t>
+      </w:r>
+      <w:r>
+        <w:rPr>
+          <w:rFonts w:ascii="Courier New" w:hAnsi="Courier New" w:cs="Courier New"/>
+        </w:rPr>
+        <w:t xml:space="preserve">290:  Added </w:t>
+      </w:r>
+      <w:proofErr w:type="gramStart"/>
+      <w:r>
+        <w:rPr>
+          <w:rFonts w:ascii="Courier New" w:hAnsi="Courier New" w:cs="Courier New"/>
+        </w:rPr>
+        <w:t>an</w:t>
+      </w:r>
+      <w:proofErr w:type="gramEnd"/>
+      <w:r>
+        <w:rPr>
+          <w:rFonts w:ascii="Courier New" w:hAnsi="Courier New" w:cs="Courier New"/>
+        </w:rPr>
+        <w:t xml:space="preserve"> </w:t>
+      </w:r>
+      <w:r>
+        <w:rPr>
+          <w:rFonts w:ascii="Courier New" w:hAnsi="Courier New" w:cs="Courier New"/>
+        </w:rPr>
+        <w:t xml:space="preserve">new BREAKUP_MODE </w:t>
+      </w:r>
+      <w:r>
+        <w:rPr>
+          <w:rFonts w:ascii="Courier New" w:hAnsi="Courier New" w:cs="Courier New"/>
+        </w:rPr>
+        <w:t xml:space="preserve">option to generate two-photon events in peripheral collisions.  </w:t>
+      </w:r>
+      <w:r>
+        <w:rPr>
+          <w:rFonts w:ascii="Courier New" w:hAnsi="Courier New" w:cs="Courier New"/>
+        </w:rPr>
+        <w:t xml:space="preserve">BREAKUP_MODE=8 sets a fixed impact parameter range, regardless of the presence of nuclear breakup; it is intended to study two-photon production in peripheral collisions.  It requires two additional otherwise optional input lines, BMIN and BMAX, to set the impact parameter range.  It does not (yet?) work for photonuclear interactions. </w:t>
+      </w:r>
+      <w:bookmarkStart w:id="0" w:name="_GoBack"/>
+      <w:bookmarkEnd w:id="0"/>
+    </w:p>
+    <w:p>
+      <w:pPr>
+        <w:rPr>
+          <w:rFonts w:ascii="Courier New" w:hAnsi="Courier New" w:cs="Courier New"/>
+        </w:rPr>
+      </w:pPr>
+      <w:r>
+        <w:rPr>
+          <w:rFonts w:ascii="Courier New" w:hAnsi="Courier New" w:cs="Courier New"/>
+        </w:rPr>
+        <w:t>278:  Added two new optional parameters:</w:t>
       </w:r>
     </w:p>
     <w:p>
@@ -487,6 +550,12 @@
         </w:rPr>
         <w:t xml:space="preserve"> 0, but can be set to 1 to perform an impulse approximation calculation (i.e. ignoring nuclear effects)</w:t>
       </w:r>
+      <w:r>
+        <w:rPr>
+          <w:rFonts w:ascii="Courier New" w:hAnsi="Courier New" w:cs="Courier New"/>
+        </w:rPr>
+        <w:t xml:space="preserve"> </w:t>
+      </w:r>
     </w:p>
     <w:p>
       <w:pPr>
@@ -507,19 +576,11 @@
           <w:rFonts w:ascii="Courier New" w:hAnsi="Courier New" w:cs="Courier New"/>
         </w:rPr>
       </w:pPr>
-      <w:proofErr w:type="gramStart"/>
-      <w:r>
-        <w:rPr>
-          <w:rFonts w:ascii="Courier New" w:hAnsi="Courier New" w:cs="Courier New"/>
-        </w:rPr>
-        <w:t>Also</w:t>
-      </w:r>
-      <w:proofErr w:type="gramEnd"/>
-      <w:r>
-        <w:rPr>
-          <w:rFonts w:ascii="Courier New" w:hAnsi="Courier New" w:cs="Courier New"/>
-        </w:rPr>
-        <w:t xml:space="preserve"> added a final state</w:t>
+      <w:r>
+        <w:rPr>
+          <w:rFonts w:ascii="Courier New" w:hAnsi="Courier New" w:cs="Courier New"/>
+        </w:rPr>
+        <w:t>Also added a final state</w:t>
       </w:r>
       <w:r>
         <w:rPr>
@@ -604,6 +665,7 @@
         </w:rPr>
       </w:pPr>
       <w:r>
+        <w:lastRenderedPageBreak/>
         <w:br w:type="page"/>
       </w:r>
     </w:p>
@@ -617,7 +679,7 @@
           <w:sz w:val="32"/>
         </w:rPr>
       </w:pPr>
-      <w:bookmarkStart w:id="0" w:name="_Toc461369149"/>
+      <w:bookmarkStart w:id="1" w:name="_Toc461369149"/>
       <w:r>
         <w:rPr>
           <w:rFonts w:ascii="Courier New" w:hAnsi="Courier New" w:cs="Courier New"/>
@@ -626,7 +688,7 @@
         <w:lastRenderedPageBreak/>
         <w:t>Overview</w:t>
       </w:r>
-      <w:bookmarkEnd w:id="0"/>
+      <w:bookmarkEnd w:id="1"/>
       <w:r>
         <w:rPr>
           <w:rFonts w:ascii="Courier New" w:hAnsi="Courier New" w:cs="Courier New"/>
@@ -780,8 +842,8 @@
           <w:sz w:val="32"/>
         </w:rPr>
       </w:pPr>
-      <w:bookmarkStart w:id="1" w:name="Installation"/>
-      <w:bookmarkStart w:id="2" w:name="_Toc461369150"/>
+      <w:bookmarkStart w:id="2" w:name="Installation"/>
+      <w:bookmarkStart w:id="3" w:name="_Toc461369150"/>
       <w:r>
         <w:rPr>
           <w:rFonts w:ascii="Courier New" w:hAnsi="Courier New" w:cs="Courier New"/>
@@ -790,8 +852,8 @@
         <w:lastRenderedPageBreak/>
         <w:t>Installation</w:t>
       </w:r>
-      <w:bookmarkEnd w:id="1"/>
       <w:bookmarkEnd w:id="2"/>
+      <w:bookmarkEnd w:id="3"/>
       <w:r>
         <w:rPr>
           <w:rFonts w:ascii="Courier New" w:hAnsi="Courier New" w:cs="Courier New"/>
@@ -1453,8 +1515,8 @@
           <w:szCs w:val="28"/>
         </w:rPr>
       </w:pPr>
-      <w:bookmarkStart w:id="3" w:name="Input"/>
-      <w:bookmarkStart w:id="4" w:name="_Toc461369151"/>
+      <w:bookmarkStart w:id="4" w:name="Input"/>
+      <w:bookmarkStart w:id="5" w:name="_Toc461369151"/>
       <w:r>
         <w:rPr>
           <w:rFonts w:ascii="Courier New" w:hAnsi="Courier New" w:cs="Courier New"/>
@@ -1463,8 +1525,8 @@
         </w:rPr>
         <w:t>Input</w:t>
       </w:r>
-      <w:bookmarkEnd w:id="3"/>
       <w:bookmarkEnd w:id="4"/>
+      <w:bookmarkEnd w:id="5"/>
       <w:r>
         <w:rPr>
           <w:rFonts w:ascii="Courier New" w:hAnsi="Courier New" w:cs="Courier New"/>
@@ -1605,21 +1667,7 @@
           <w:rFonts w:ascii="Courier New" w:hAnsi="Courier New" w:cs="Courier New"/>
         </w:rPr>
         <w:tab/>
-        <w:t xml:space="preserve"># Charge of beam two </w:t>
-      </w:r>
-      <w:proofErr w:type="gramStart"/>
-      <w:r>
-        <w:rPr>
-          <w:rFonts w:ascii="Courier New" w:hAnsi="Courier New" w:cs="Courier New"/>
-        </w:rPr>
-        <w:t>projectile</w:t>
-      </w:r>
-      <w:proofErr w:type="gramEnd"/>
-      <w:r>
-        <w:rPr>
-          <w:rFonts w:ascii="Courier New" w:hAnsi="Courier New" w:cs="Courier New"/>
-        </w:rPr>
-        <w:t>.  (82)</w:t>
+        <w:t># Charge of beam two projectile.  (82)</w:t>
       </w:r>
     </w:p>
     <w:p>
@@ -1646,21 +1694,7 @@
           <w:rFonts w:ascii="Courier New" w:hAnsi="Courier New" w:cs="Courier New"/>
         </w:rPr>
         <w:tab/>
-        <w:t xml:space="preserve"># Atomic number of beam two </w:t>
-      </w:r>
-      <w:proofErr w:type="gramStart"/>
-      <w:r>
-        <w:rPr>
-          <w:rFonts w:ascii="Courier New" w:hAnsi="Courier New" w:cs="Courier New"/>
-        </w:rPr>
-        <w:t>projectile</w:t>
-      </w:r>
-      <w:proofErr w:type="gramEnd"/>
-      <w:r>
-        <w:rPr>
-          <w:rFonts w:ascii="Courier New" w:hAnsi="Courier New" w:cs="Courier New"/>
-        </w:rPr>
-        <w:t>. (208)</w:t>
+        <w:t># Atomic number of beam two projectile. (208)</w:t>
       </w:r>
     </w:p>
     <w:p>
@@ -1704,21 +1738,7 @@
           <w:rFonts w:ascii="Courier New" w:hAnsi="Courier New" w:cs="Courier New"/>
         </w:rPr>
         <w:tab/>
-        <w:t xml:space="preserve"># Lorentz boost for beam two </w:t>
-      </w:r>
-      <w:proofErr w:type="gramStart"/>
-      <w:r>
-        <w:rPr>
-          <w:rFonts w:ascii="Courier New" w:hAnsi="Courier New" w:cs="Courier New"/>
-        </w:rPr>
-        <w:t>projectile</w:t>
-      </w:r>
-      <w:proofErr w:type="gramEnd"/>
-      <w:r>
-        <w:rPr>
-          <w:rFonts w:ascii="Courier New" w:hAnsi="Courier New" w:cs="Courier New"/>
-        </w:rPr>
-        <w:t>(pz&lt;0). (1470)</w:t>
+        <w:t># Lorentz boost for beam two projectile(pz&lt;0). (1470)</w:t>
       </w:r>
     </w:p>
     <w:p>
@@ -2672,6 +2692,27 @@
     <w:p>
       <w:pPr>
         <w:pStyle w:val="PlainText"/>
+        <w:ind w:left="2880"/>
+        <w:rPr>
+          <w:rFonts w:ascii="Courier New" w:hAnsi="Courier New" w:cs="Courier New"/>
+        </w:rPr>
+      </w:pPr>
+      <w:r>
+        <w:rPr>
+          <w:rFonts w:ascii="Courier New" w:hAnsi="Courier New" w:cs="Courier New"/>
+        </w:rPr>
+        <w:t xml:space="preserve">8 = </w:t>
+      </w:r>
+      <w:r>
+        <w:rPr>
+          <w:rFonts w:ascii="Courier New" w:hAnsi="Courier New" w:cs="Courier New"/>
+        </w:rPr>
+        <w:t xml:space="preserve">selectable input parameter range (i.e. for peripheral collisions, not UPCs) regardless of nuclear breakup.  Fixed input range between BMAX and BMIN (set by two otherwise optional cards, below)  </w:t>
+      </w:r>
+    </w:p>
+    <w:p>
+      <w:pPr>
+        <w:pStyle w:val="PlainText"/>
         <w:ind w:left="2880" w:hanging="2880"/>
         <w:rPr>
           <w:rFonts w:ascii="Courier New" w:hAnsi="Courier New" w:cs="Courier New"/>
@@ -3039,6 +3080,7 @@
         <w:rPr>
           <w:rFonts w:ascii="Courier New" w:hAnsi="Courier New" w:cs="Courier New"/>
         </w:rPr>
+        <w:lastRenderedPageBreak/>
         <w:t>QUANTUM_GLAUBER</w:t>
       </w:r>
       <w:r>
@@ -3048,8 +3090,6 @@
         <w:tab/>
         <w:t>When set =1, perform a quantum Glauber calculation, rather than classical, which is the default (or when set =0)</w:t>
       </w:r>
-      <w:bookmarkStart w:id="5" w:name="_GoBack"/>
-      <w:bookmarkEnd w:id="5"/>
     </w:p>
     <w:p>
       <w:pPr>
@@ -3059,6 +3099,19 @@
           <w:rFonts w:ascii="Courier New" w:hAnsi="Courier New" w:cs="Courier New"/>
         </w:rPr>
       </w:pPr>
+      <w:r>
+        <w:rPr>
+          <w:rFonts w:ascii="Courier New" w:hAnsi="Courier New" w:cs="Courier New"/>
+        </w:rPr>
+        <w:t>BMIN</w:t>
+      </w:r>
+      <w:r>
+        <w:rPr>
+          <w:rFonts w:ascii="Courier New" w:hAnsi="Courier New" w:cs="Courier New"/>
+        </w:rPr>
+        <w:tab/>
+        <w:t>Needed for Breakup_mode=8. Sets the minimum impact parameter</w:t>
+      </w:r>
     </w:p>
     <w:p>
       <w:pPr>
@@ -3068,19 +3121,49 @@
           <w:rFonts w:ascii="Courier New" w:hAnsi="Courier New" w:cs="Courier New"/>
         </w:rPr>
       </w:pPr>
-    </w:p>
-    <w:p>
-      <w:pPr>
-        <w:pStyle w:val="PlainText"/>
-        <w:rPr>
-          <w:rFonts w:ascii="Courier New" w:hAnsi="Courier New" w:cs="Courier New"/>
-        </w:rPr>
-      </w:pPr>
-      <w:r>
-        <w:rPr>
-          <w:rFonts w:ascii="Courier New" w:hAnsi="Courier New" w:cs="Courier New"/>
-        </w:rPr>
-        <w:lastRenderedPageBreak/>
+      <w:r>
+        <w:rPr>
+          <w:rFonts w:ascii="Courier New" w:hAnsi="Courier New" w:cs="Courier New"/>
+        </w:rPr>
+        <w:t>BMAX</w:t>
+      </w:r>
+      <w:r>
+        <w:rPr>
+          <w:rFonts w:ascii="Courier New" w:hAnsi="Courier New" w:cs="Courier New"/>
+        </w:rPr>
+        <w:tab/>
+        <w:t>Needed for Breakup mode=8.  Sets sthe maximum impact parameter.</w:t>
+      </w:r>
+    </w:p>
+    <w:p>
+      <w:pPr>
+        <w:pStyle w:val="PlainText"/>
+        <w:ind w:left="2880" w:hanging="2880"/>
+        <w:rPr>
+          <w:rFonts w:ascii="Courier New" w:hAnsi="Courier New" w:cs="Courier New"/>
+        </w:rPr>
+      </w:pPr>
+    </w:p>
+    <w:p>
+      <w:pPr>
+        <w:pStyle w:val="PlainText"/>
+        <w:ind w:left="2880" w:hanging="2880"/>
+        <w:rPr>
+          <w:rFonts w:ascii="Courier New" w:hAnsi="Courier New" w:cs="Courier New"/>
+        </w:rPr>
+      </w:pPr>
+    </w:p>
+    <w:p>
+      <w:pPr>
+        <w:pStyle w:val="PlainText"/>
+        <w:rPr>
+          <w:rFonts w:ascii="Courier New" w:hAnsi="Courier New" w:cs="Courier New"/>
+        </w:rPr>
+      </w:pPr>
+      <w:r>
+        <w:rPr>
+          <w:rFonts w:ascii="Courier New" w:hAnsi="Courier New" w:cs="Courier New"/>
+        </w:rPr>
         <w:t xml:space="preserve">The following parameters are used only when interfacing with the PYTHIA and/or DPMJET interfaces:  </w:t>
       </w:r>
     </w:p>
@@ -3710,6 +3793,7 @@
         <w:rPr>
           <w:rFonts w:ascii="Courier New" w:hAnsi="Courier New" w:cs="Courier New"/>
         </w:rPr>
+        <w:lastRenderedPageBreak/>
         <w:tab/>
         <w:t>15</w:t>
       </w:r>
@@ -3844,7 +3928,6 @@
         <w:rPr>
           <w:rFonts w:ascii="Courier New" w:hAnsi="Courier New" w:cs="Courier New"/>
         </w:rPr>
-        <w:lastRenderedPageBreak/>
         <w:t>conventions.) The cross section can be then rescaled to arbitrary \Lambda, as long as the narrow width approximation remains valid.</w:t>
       </w:r>
     </w:p>
@@ -45463,7 +45546,7 @@
           <w:rPr>
             <w:noProof/>
           </w:rPr>
-          <w:t>7</w:t>
+          <w:t>1</w:t>
         </w:r>
         <w:r>
           <w:fldChar w:fldCharType="end"/>
@@ -46684,7 +46767,7 @@
 </file>
 
 <file path=customXml/itemProps1.xml><?xml version="1.0" encoding="utf-8"?>
-<ds:datastoreItem xmlns:ds="http://schemas.openxmlformats.org/officeDocument/2006/customXml" ds:itemID="{419C9A9B-4C55-7D4D-8DBB-E45409525585}">
+<ds:datastoreItem xmlns:ds="http://schemas.openxmlformats.org/officeDocument/2006/customXml" ds:itemID="{4895E70A-1839-0B40-BD99-3ED1E93227F9}">
   <ds:schemaRefs>
     <ds:schemaRef ds:uri="http://schemas.openxmlformats.org/officeDocument/2006/bibliography"/>
   </ds:schemaRefs>

</xml_diff>

<commit_message>
Added documentation for hard-coded xenon
</commit_message>
<xml_diff>
--- a/Readme.docx
+++ b/Readme.docx
@@ -1,6 +1,6 @@
 
 <file path=word/document.xml><?xml version="1.0" encoding="utf-8"?>
-<w:document xmlns:wpc="http://schemas.microsoft.com/office/word/2010/wordprocessingCanvas" xmlns:mc="http://schemas.openxmlformats.org/markup-compatibility/2006" xmlns:o="urn:schemas-microsoft-com:office:office" xmlns:r="http://schemas.openxmlformats.org/officeDocument/2006/relationships" xmlns:m="http://schemas.openxmlformats.org/officeDocument/2006/math" xmlns:v="urn:schemas-microsoft-com:vml" xmlns:wp14="http://schemas.microsoft.com/office/word/2010/wordprocessingDrawing" xmlns:wp="http://schemas.openxmlformats.org/drawingml/2006/wordprocessingDrawing" xmlns:w10="urn:schemas-microsoft-com:office:word" xmlns:w="http://schemas.openxmlformats.org/wordprocessingml/2006/main" xmlns:w14="http://schemas.microsoft.com/office/word/2010/wordml" xmlns:w15="http://schemas.microsoft.com/office/word/2012/wordml" xmlns:wpg="http://schemas.microsoft.com/office/word/2010/wordprocessingGroup" xmlns:wpi="http://schemas.microsoft.com/office/word/2010/wordprocessingInk" xmlns:wne="http://schemas.microsoft.com/office/word/2006/wordml" xmlns:wps="http://schemas.microsoft.com/office/word/2010/wordprocessingShape" mc:Ignorable="w14 w15 wp14">
+<w:document xmlns:wpc="http://schemas.microsoft.com/office/word/2010/wordprocessingCanvas" xmlns:cx="http://schemas.microsoft.com/office/drawing/2014/chartex" xmlns:cx1="http://schemas.microsoft.com/office/drawing/2015/9/8/chartex" xmlns:cx2="http://schemas.microsoft.com/office/drawing/2015/10/21/chartex" xmlns:cx3="http://schemas.microsoft.com/office/drawing/2016/5/9/chartex" xmlns:cx4="http://schemas.microsoft.com/office/drawing/2016/5/10/chartex" xmlns:cx5="http://schemas.microsoft.com/office/drawing/2016/5/11/chartex" xmlns:cx6="http://schemas.microsoft.com/office/drawing/2016/5/12/chartex" xmlns:cx7="http://schemas.microsoft.com/office/drawing/2016/5/13/chartex" xmlns:cx8="http://schemas.microsoft.com/office/drawing/2016/5/14/chartex" xmlns:mc="http://schemas.openxmlformats.org/markup-compatibility/2006" xmlns:aink="http://schemas.microsoft.com/office/drawing/2016/ink" xmlns:am3d="http://schemas.microsoft.com/office/drawing/2017/model3d" xmlns:o="urn:schemas-microsoft-com:office:office" xmlns:r="http://schemas.openxmlformats.org/officeDocument/2006/relationships" xmlns:m="http://schemas.openxmlformats.org/officeDocument/2006/math" xmlns:v="urn:schemas-microsoft-com:vml" xmlns:wp14="http://schemas.microsoft.com/office/word/2010/wordprocessingDrawing" xmlns:wp="http://schemas.openxmlformats.org/drawingml/2006/wordprocessingDrawing" xmlns:w10="urn:schemas-microsoft-com:office:word" xmlns:w="http://schemas.openxmlformats.org/wordprocessingml/2006/main" xmlns:w14="http://schemas.microsoft.com/office/word/2010/wordml" xmlns:w15="http://schemas.microsoft.com/office/word/2012/wordml" xmlns:w16cid="http://schemas.microsoft.com/office/word/2016/wordml/cid" xmlns:w16se="http://schemas.microsoft.com/office/word/2015/wordml/symex" xmlns:wpg="http://schemas.microsoft.com/office/word/2010/wordprocessingGroup" xmlns:wpi="http://schemas.microsoft.com/office/word/2010/wordprocessingInk" xmlns:wne="http://schemas.microsoft.com/office/word/2006/wordml" xmlns:wps="http://schemas.microsoft.com/office/word/2010/wordprocessingShape" mc:Ignorable="w14 w15 w16se w16cid wp14">
   <w:body>
     <w:sdt>
       <w:sdtPr>
@@ -10,6 +10,7 @@
           <w:docPartUnique/>
         </w:docPartObj>
       </w:sdtPr>
+      <w:sdtEndPr/>
       <w:sdtContent>
         <w:p>
           <w:pPr>
@@ -451,12 +452,17 @@
     <w:p>
       <w:pPr>
         <w:rPr>
-          <w:rFonts w:ascii="Calibri Light" w:hAnsi="Calibri Light"/>
-          <w:color w:val="5B9BD5" w:themeColor="accent1"/>
-          <w:sz w:val="32"/>
-          <w:szCs w:val="32"/>
-        </w:rPr>
-      </w:pPr>
+          <w:rFonts w:ascii="Courier New" w:hAnsi="Courier New" w:cs="Courier New"/>
+        </w:rPr>
+      </w:pPr>
+      <w:r>
+        <w:rPr>
+          <w:rFonts w:ascii="Courier New" w:hAnsi="Courier New" w:cs="Courier New"/>
+        </w:rPr>
+        <w:t>v295:  Added hard-coded values for xenon-129 to match the recent LHC run.   Radius=5.36 fm, density=0.18406</w:t>
+      </w:r>
+      <w:bookmarkStart w:id="0" w:name="_GoBack"/>
+      <w:bookmarkEnd w:id="0"/>
     </w:p>
     <w:p>
       <w:pPr>
@@ -686,7 +692,7 @@
           <w:sz w:val="32"/>
         </w:rPr>
       </w:pPr>
-      <w:bookmarkStart w:id="0" w:name="_Toc461369149"/>
+      <w:bookmarkStart w:id="1" w:name="_Toc461369149"/>
       <w:r>
         <w:rPr>
           <w:rFonts w:ascii="Courier New" w:hAnsi="Courier New" w:cs="Courier New"/>
@@ -695,7 +701,7 @@
         <w:lastRenderedPageBreak/>
         <w:t>Overview</w:t>
       </w:r>
-      <w:bookmarkEnd w:id="0"/>
+      <w:bookmarkEnd w:id="1"/>
       <w:r>
         <w:rPr>
           <w:rFonts w:ascii="Courier New" w:hAnsi="Courier New" w:cs="Courier New"/>
@@ -835,8 +841,8 @@
           <w:sz w:val="32"/>
         </w:rPr>
       </w:pPr>
-      <w:bookmarkStart w:id="1" w:name="Installation"/>
-      <w:bookmarkStart w:id="2" w:name="_Toc461369150"/>
+      <w:bookmarkStart w:id="2" w:name="Installation"/>
+      <w:bookmarkStart w:id="3" w:name="_Toc461369150"/>
       <w:r>
         <w:rPr>
           <w:rFonts w:ascii="Courier New" w:hAnsi="Courier New" w:cs="Courier New"/>
@@ -845,8 +851,8 @@
         <w:lastRenderedPageBreak/>
         <w:t>Installation</w:t>
       </w:r>
-      <w:bookmarkEnd w:id="1"/>
       <w:bookmarkEnd w:id="2"/>
+      <w:bookmarkEnd w:id="3"/>
       <w:r>
         <w:rPr>
           <w:rFonts w:ascii="Courier New" w:hAnsi="Courier New" w:cs="Courier New"/>
@@ -1458,8 +1464,8 @@
           <w:szCs w:val="28"/>
         </w:rPr>
       </w:pPr>
-      <w:bookmarkStart w:id="3" w:name="Input"/>
-      <w:bookmarkStart w:id="4" w:name="_Toc461369151"/>
+      <w:bookmarkStart w:id="4" w:name="Input"/>
+      <w:bookmarkStart w:id="5" w:name="_Toc461369151"/>
       <w:r>
         <w:rPr>
           <w:rFonts w:ascii="Courier New" w:hAnsi="Courier New" w:cs="Courier New"/>
@@ -1468,8 +1474,8 @@
         </w:rPr>
         <w:t>Input</w:t>
       </w:r>
-      <w:bookmarkEnd w:id="3"/>
       <w:bookmarkEnd w:id="4"/>
+      <w:bookmarkEnd w:id="5"/>
       <w:r>
         <w:rPr>
           <w:rFonts w:ascii="Courier New" w:hAnsi="Courier New" w:cs="Courier New"/>
@@ -3092,9 +3098,9 @@
         </w:rPr>
         <w:t xml:space="preserve">protonMass             mass of the proton </w:t>
       </w:r>
-      <w:bookmarkStart w:id="5" w:name="OLE_LINK1"/>
-      <w:bookmarkStart w:id="6" w:name="OLE_LINK2"/>
-      <w:bookmarkStart w:id="7" w:name="OLE_LINK3"/>
+      <w:bookmarkStart w:id="6" w:name="OLE_LINK1"/>
+      <w:bookmarkStart w:id="7" w:name="OLE_LINK2"/>
+      <w:bookmarkStart w:id="8" w:name="OLE_LINK3"/>
       <w:r>
         <w:rPr>
           <w:rFonts w:ascii="Courier New" w:hAnsi="Courier New" w:cs="Courier New"/>
@@ -3102,9 +3108,9 @@
         <w:t>[GeV/c^2]</w:t>
       </w:r>
     </w:p>
-    <w:bookmarkEnd w:id="5"/>
     <w:bookmarkEnd w:id="6"/>
     <w:bookmarkEnd w:id="7"/>
+    <w:bookmarkEnd w:id="8"/>
     <w:p>
       <w:pPr>
         <w:pStyle w:val="PlainText"/>
@@ -3164,14 +3170,14 @@
         </w:rPr>
         <w:t>s        mass of the K^+/- [GeV</w:t>
       </w:r>
-      <w:bookmarkStart w:id="8" w:name="OLE_LINK4"/>
+      <w:bookmarkStart w:id="9" w:name="OLE_LINK4"/>
       <w:r>
         <w:rPr>
           <w:rFonts w:ascii="Courier New" w:hAnsi="Courier New" w:cs="Courier New"/>
         </w:rPr>
         <w:t>/c^2</w:t>
       </w:r>
-      <w:bookmarkEnd w:id="8"/>
+      <w:bookmarkEnd w:id="9"/>
       <w:r>
         <w:rPr>
           <w:rFonts w:ascii="Courier New" w:hAnsi="Courier New" w:cs="Courier New"/>
@@ -3560,13 +3566,7 @@
         <w:rPr>
           <w:rFonts w:ascii="Courier New" w:hAnsi="Courier New" w:cs="Courier New"/>
         </w:rPr>
-        <w:t>[GeV/c</w:t>
-      </w:r>
-      <w:r>
-        <w:rPr>
-          <w:rFonts w:ascii="Courier New" w:hAnsi="Courier New" w:cs="Courier New"/>
-        </w:rPr>
-        <w:t>]</w:t>
+        <w:t>[GeV/c]</w:t>
       </w:r>
       <w:r>
         <w:rPr>
@@ -6347,8 +6347,8 @@
           <w:sz w:val="22"/>
         </w:rPr>
       </w:pPr>
-      <w:bookmarkStart w:id="9" w:name="_Toc461369152"/>
-      <w:bookmarkEnd w:id="9"/>
+      <w:bookmarkStart w:id="10" w:name="_Toc461369152"/>
+      <w:bookmarkEnd w:id="10"/>
       <w:r>
         <w:rPr>
           <w:rFonts w:ascii="Courier New" w:hAnsi="Courier New" w:cs="Courier New"/>
@@ -6364,8 +6364,8 @@
           <w:rFonts w:ascii="Courier New" w:hAnsi="Courier New" w:cs="Courier New"/>
         </w:rPr>
       </w:pPr>
-      <w:bookmarkStart w:id="10" w:name="DPMJET"/>
-      <w:bookmarkEnd w:id="10"/>
+      <w:bookmarkStart w:id="11" w:name="DPMJET"/>
+      <w:bookmarkEnd w:id="11"/>
     </w:p>
     <w:p>
       <w:pPr>
@@ -6684,14 +6684,14 @@
         </w:rPr>
         <w:tab/>
       </w:r>
-      <w:bookmarkStart w:id="11" w:name="FloatingTrap"/>
+      <w:bookmarkStart w:id="12" w:name="FloatingTrap"/>
       <w:r>
         <w:rPr>
           <w:rFonts w:ascii="Courier New" w:hAnsi="Courier New" w:cs="Courier New"/>
         </w:rPr>
         <w:t>Unfortunately</w:t>
       </w:r>
-      <w:bookmarkEnd w:id="11"/>
+      <w:bookmarkEnd w:id="12"/>
       <w:r>
         <w:rPr>
           <w:rFonts w:ascii="Courier New" w:hAnsi="Courier New" w:cs="Courier New"/>
@@ -8018,8 +8018,8 @@
           <w:color w:val="00000A"/>
         </w:rPr>
       </w:pPr>
-      <w:bookmarkStart w:id="12" w:name="_Toc461369153"/>
-      <w:bookmarkEnd w:id="12"/>
+      <w:bookmarkStart w:id="13" w:name="_Toc461369153"/>
+      <w:bookmarkEnd w:id="13"/>
       <w:r>
         <w:rPr>
           <w:rFonts w:ascii="Courier New" w:hAnsi="Courier New" w:cs="Courier New"/>
@@ -8034,8 +8034,8 @@
           <w:rFonts w:ascii="Courier New" w:hAnsi="Courier New" w:cs="Courier New"/>
         </w:rPr>
       </w:pPr>
-      <w:bookmarkStart w:id="13" w:name="Output"/>
-      <w:bookmarkEnd w:id="13"/>
+      <w:bookmarkStart w:id="14" w:name="Output"/>
+      <w:bookmarkEnd w:id="14"/>
     </w:p>
     <w:p>
       <w:pPr>
@@ -8233,8 +8233,8 @@
           <w:sz w:val="32"/>
         </w:rPr>
       </w:pPr>
-      <w:bookmarkStart w:id="14" w:name="_Toc461369154"/>
-      <w:bookmarkEnd w:id="14"/>
+      <w:bookmarkStart w:id="15" w:name="_Toc461369154"/>
+      <w:bookmarkEnd w:id="15"/>
       <w:r>
         <w:rPr>
           <w:rFonts w:ascii="Courier New" w:hAnsi="Courier New" w:cs="Courier New"/>
@@ -8311,8 +8311,8 @@
           <w:sz w:val="32"/>
         </w:rPr>
       </w:pPr>
-      <w:bookmarkStart w:id="15" w:name="_Toc461369155"/>
-      <w:bookmarkEnd w:id="15"/>
+      <w:bookmarkStart w:id="16" w:name="_Toc461369155"/>
+      <w:bookmarkEnd w:id="16"/>
       <w:r>
         <w:rPr>
           <w:rFonts w:ascii="Courier New" w:hAnsi="Courier New" w:cs="Courier New"/>
@@ -10001,8 +10001,8 @@
           <w:rFonts w:ascii="Courier New" w:hAnsi="Courier New" w:cs="Courier New"/>
         </w:rPr>
       </w:pPr>
-      <w:bookmarkStart w:id="16" w:name="beam_cpp"/>
-      <w:bookmarkEnd w:id="16"/>
+      <w:bookmarkStart w:id="17" w:name="beam_cpp"/>
+      <w:bookmarkEnd w:id="17"/>
       <w:r>
         <w:rPr>
           <w:rFonts w:ascii="Courier New" w:hAnsi="Courier New" w:cs="Courier New"/>
@@ -10143,8 +10143,8 @@
           <w:rFonts w:ascii="Courier New" w:hAnsi="Courier New" w:cs="Courier New"/>
         </w:rPr>
       </w:pPr>
-      <w:bookmarkStart w:id="17" w:name="beambeamsystem_cpp"/>
-      <w:bookmarkEnd w:id="17"/>
+      <w:bookmarkStart w:id="18" w:name="beambeamsystem_cpp"/>
+      <w:bookmarkEnd w:id="18"/>
       <w:r>
         <w:rPr>
           <w:rFonts w:ascii="Courier New" w:hAnsi="Courier New" w:cs="Courier New"/>
@@ -10334,8 +10334,8 @@
           <w:rFonts w:ascii="Courier New" w:hAnsi="Courier New" w:cs="Courier New"/>
         </w:rPr>
       </w:pPr>
-      <w:bookmarkStart w:id="18" w:name="bessel_cpp"/>
-      <w:bookmarkEnd w:id="18"/>
+      <w:bookmarkStart w:id="19" w:name="bessel_cpp"/>
+      <w:bookmarkEnd w:id="19"/>
       <w:r>
         <w:rPr>
           <w:rFonts w:ascii="Courier New" w:hAnsi="Courier New" w:cs="Courier New"/>
@@ -10463,8 +10463,8 @@
           <w:rFonts w:ascii="Courier New" w:hAnsi="Courier New" w:cs="Courier New"/>
         </w:rPr>
       </w:pPr>
-      <w:bookmarkStart w:id="19" w:name="eventchannel_cpp"/>
-      <w:bookmarkEnd w:id="19"/>
+      <w:bookmarkStart w:id="20" w:name="eventchannel_cpp"/>
+      <w:bookmarkEnd w:id="20"/>
       <w:r>
         <w:rPr>
           <w:rFonts w:ascii="Courier New" w:hAnsi="Courier New" w:cs="Courier New"/>
@@ -10613,8 +10613,8 @@
           <w:rFonts w:ascii="Courier New" w:hAnsi="Courier New" w:cs="Courier New"/>
         </w:rPr>
       </w:pPr>
-      <w:bookmarkStart w:id="20" w:name="eventfilewriter_cpp"/>
-      <w:bookmarkEnd w:id="20"/>
+      <w:bookmarkStart w:id="21" w:name="eventfilewriter_cpp"/>
+      <w:bookmarkEnd w:id="21"/>
       <w:r>
         <w:rPr>
           <w:rFonts w:ascii="Courier New" w:hAnsi="Courier New" w:cs="Courier New"/>
@@ -10742,8 +10742,8 @@
           <w:rFonts w:ascii="Courier New" w:hAnsi="Courier New" w:cs="Courier New"/>
         </w:rPr>
       </w:pPr>
-      <w:bookmarkStart w:id="21" w:name="filewriter_cpp"/>
-      <w:bookmarkEnd w:id="21"/>
+      <w:bookmarkStart w:id="22" w:name="filewriter_cpp"/>
+      <w:bookmarkEnd w:id="22"/>
       <w:r>
         <w:rPr>
           <w:rFonts w:ascii="Courier New" w:hAnsi="Courier New" w:cs="Courier New"/>
@@ -10906,8 +10906,8 @@
           <w:rFonts w:ascii="Courier New" w:hAnsi="Courier New" w:cs="Courier New"/>
         </w:rPr>
       </w:pPr>
-      <w:bookmarkStart w:id="22" w:name="gammaaluminosity_cpp"/>
-      <w:bookmarkEnd w:id="22"/>
+      <w:bookmarkStart w:id="23" w:name="gammaaluminosity_cpp"/>
+      <w:bookmarkEnd w:id="23"/>
       <w:r>
         <w:rPr>
           <w:rFonts w:ascii="Courier New" w:hAnsi="Courier New" w:cs="Courier New"/>
@@ -11132,8 +11132,8 @@
           <w:rFonts w:ascii="Courier New" w:hAnsi="Courier New" w:cs="Courier New"/>
         </w:rPr>
       </w:pPr>
-      <w:bookmarkStart w:id="23" w:name="gammaavm_cpp"/>
-      <w:bookmarkEnd w:id="23"/>
+      <w:bookmarkStart w:id="24" w:name="gammaavm_cpp"/>
+      <w:bookmarkEnd w:id="24"/>
       <w:r>
         <w:rPr>
           <w:rFonts w:ascii="Courier New" w:hAnsi="Courier New" w:cs="Courier New"/>
@@ -11742,8 +11742,8 @@
           <w:rFonts w:ascii="Courier New" w:hAnsi="Courier New" w:cs="Courier New"/>
         </w:rPr>
       </w:pPr>
-      <w:bookmarkStart w:id="24" w:name="gammagammaleptonpair_cpp"/>
-      <w:bookmarkEnd w:id="24"/>
+      <w:bookmarkStart w:id="25" w:name="gammagammaleptonpair_cpp"/>
+      <w:bookmarkEnd w:id="25"/>
       <w:r>
         <w:rPr>
           <w:rFonts w:ascii="Courier New" w:hAnsi="Courier New" w:cs="Courier New"/>
@@ -12255,8 +12255,8 @@
           <w:rFonts w:ascii="Courier New" w:hAnsi="Courier New" w:cs="Courier New"/>
         </w:rPr>
       </w:pPr>
-      <w:bookmarkStart w:id="25" w:name="gammagammasingle_cpp"/>
-      <w:bookmarkEnd w:id="25"/>
+      <w:bookmarkStart w:id="26" w:name="gammagammasingle_cpp"/>
+      <w:bookmarkEnd w:id="26"/>
       <w:r>
         <w:rPr>
           <w:rFonts w:ascii="Courier New" w:hAnsi="Courier New" w:cs="Courier New"/>
@@ -12625,8 +12625,8 @@
           <w:rFonts w:ascii="Courier New" w:hAnsi="Courier New" w:cs="Courier New"/>
         </w:rPr>
       </w:pPr>
-      <w:bookmarkStart w:id="26" w:name="incoherentPhotonNucleusLuminosity_cpp"/>
-      <w:bookmarkEnd w:id="26"/>
+      <w:bookmarkStart w:id="27" w:name="incoherentPhotonNucleusLuminosity_cpp"/>
+      <w:bookmarkEnd w:id="27"/>
       <w:r>
         <w:rPr>
           <w:rFonts w:ascii="Courier New" w:hAnsi="Courier New" w:cs="Courier New"/>
@@ -12769,8 +12769,8 @@
           <w:rFonts w:ascii="Courier New" w:hAnsi="Courier New" w:cs="Courier New"/>
         </w:rPr>
       </w:pPr>
-      <w:bookmarkStart w:id="27" w:name="incoherentVMCrossSection_cpp"/>
-      <w:bookmarkEnd w:id="27"/>
+      <w:bookmarkStart w:id="28" w:name="incoherentVMCrossSection_cpp"/>
+      <w:bookmarkEnd w:id="28"/>
       <w:r>
         <w:rPr>
           <w:rFonts w:ascii="Courier New" w:hAnsi="Courier New" w:cs="Courier New"/>
@@ -12911,8 +12911,8 @@
           <w:rFonts w:ascii="Courier New" w:hAnsi="Courier New" w:cs="Courier New"/>
         </w:rPr>
       </w:pPr>
-      <w:bookmarkStart w:id="28" w:name="inputParameters_cpp"/>
-      <w:bookmarkEnd w:id="28"/>
+      <w:bookmarkStart w:id="29" w:name="inputParameters_cpp"/>
+      <w:bookmarkEnd w:id="29"/>
       <w:r>
         <w:rPr>
           <w:rFonts w:ascii="Courier New" w:hAnsi="Courier New" w:cs="Courier New"/>
@@ -13111,8 +13111,8 @@
           <w:rFonts w:ascii="Courier New" w:hAnsi="Courier New" w:cs="Courier New"/>
         </w:rPr>
       </w:pPr>
-      <w:bookmarkStart w:id="29" w:name="inputParser_cpp"/>
-      <w:bookmarkEnd w:id="29"/>
+      <w:bookmarkStart w:id="30" w:name="inputParser_cpp"/>
+      <w:bookmarkEnd w:id="30"/>
       <w:r>
         <w:rPr>
           <w:rFonts w:ascii="Courier New" w:hAnsi="Courier New" w:cs="Courier New"/>
@@ -13410,8 +13410,8 @@
           <w:rFonts w:ascii="Courier New" w:hAnsi="Courier New" w:cs="Courier New"/>
         </w:rPr>
       </w:pPr>
-      <w:bookmarkStart w:id="30" w:name="lorentzvector_cpp"/>
-      <w:bookmarkEnd w:id="30"/>
+      <w:bookmarkStart w:id="31" w:name="lorentzvector_cpp"/>
+      <w:bookmarkEnd w:id="31"/>
       <w:r>
         <w:rPr>
           <w:rFonts w:ascii="Courier New" w:hAnsi="Courier New" w:cs="Courier New"/>
@@ -13524,8 +13524,8 @@
           <w:rFonts w:ascii="Courier New" w:hAnsi="Courier New" w:cs="Courier New"/>
         </w:rPr>
       </w:pPr>
-      <w:bookmarkStart w:id="31" w:name="main_cpp"/>
-      <w:bookmarkEnd w:id="31"/>
+      <w:bookmarkStart w:id="32" w:name="main_cpp"/>
+      <w:bookmarkEnd w:id="32"/>
       <w:r>
         <w:rPr>
           <w:rFonts w:ascii="Courier New" w:hAnsi="Courier New" w:cs="Courier New"/>
@@ -13587,8 +13587,8 @@
           <w:rFonts w:ascii="Courier New" w:hAnsi="Courier New" w:cs="Courier New"/>
         </w:rPr>
       </w:pPr>
-      <w:bookmarkStart w:id="32" w:name="narrowResonanceCrossSection_cpp"/>
-      <w:bookmarkEnd w:id="32"/>
+      <w:bookmarkStart w:id="33" w:name="narrowResonanceCrossSection_cpp"/>
+      <w:bookmarkEnd w:id="33"/>
       <w:r>
         <w:rPr>
           <w:rFonts w:ascii="Courier New" w:hAnsi="Courier New" w:cs="Courier New"/>
@@ -13733,8 +13733,8 @@
           <w:rFonts w:ascii="Courier New" w:hAnsi="Courier New" w:cs="Courier New"/>
         </w:rPr>
       </w:pPr>
-      <w:bookmarkStart w:id="33" w:name="nBodyPhaseSpaceGen_cpp"/>
-      <w:bookmarkEnd w:id="33"/>
+      <w:bookmarkStart w:id="34" w:name="nBodyPhaseSpaceGen_cpp"/>
+      <w:bookmarkEnd w:id="34"/>
       <w:r>
         <w:rPr>
           <w:rFonts w:ascii="Courier New" w:hAnsi="Courier New" w:cs="Courier New"/>
@@ -14092,8 +14092,8 @@
           <w:rFonts w:ascii="Courier New" w:hAnsi="Courier New" w:cs="Courier New"/>
         </w:rPr>
       </w:pPr>
-      <w:bookmarkStart w:id="34" w:name="nucleus_cpp"/>
-      <w:bookmarkEnd w:id="34"/>
+      <w:bookmarkStart w:id="35" w:name="nucleus_cpp"/>
+      <w:bookmarkEnd w:id="35"/>
       <w:r>
         <w:rPr>
           <w:rFonts w:ascii="Courier New" w:hAnsi="Courier New" w:cs="Courier New"/>
@@ -14319,8 +14319,8 @@
           <w:rFonts w:ascii="Courier New" w:hAnsi="Courier New" w:cs="Courier New"/>
         </w:rPr>
       </w:pPr>
-      <w:bookmarkStart w:id="35" w:name="photonNucleusCrossSection_cpp"/>
-      <w:bookmarkEnd w:id="35"/>
+      <w:bookmarkStart w:id="36" w:name="photonNucleusCrossSection_cpp"/>
+      <w:bookmarkEnd w:id="36"/>
       <w:r>
         <w:rPr>
           <w:rFonts w:ascii="Courier New" w:hAnsi="Courier New" w:cs="Courier New"/>
@@ -14629,8 +14629,8 @@
           <w:rFonts w:ascii="Courier New" w:hAnsi="Courier New" w:cs="Courier New"/>
         </w:rPr>
       </w:pPr>
-      <w:bookmarkStart w:id="36" w:name="pythiadecayer_cpp"/>
-      <w:bookmarkEnd w:id="36"/>
+      <w:bookmarkStart w:id="37" w:name="pythiadecayer_cpp"/>
+      <w:bookmarkEnd w:id="37"/>
       <w:r>
         <w:rPr>
           <w:rFonts w:ascii="Courier New" w:hAnsi="Courier New" w:cs="Courier New"/>
@@ -14810,8 +14810,8 @@
           <w:rFonts w:ascii="Courier New" w:hAnsi="Courier New" w:cs="Courier New"/>
         </w:rPr>
       </w:pPr>
-      <w:bookmarkStart w:id="37" w:name="randomgenerator_cpp"/>
-      <w:bookmarkEnd w:id="37"/>
+      <w:bookmarkStart w:id="38" w:name="randomgenerator_cpp"/>
+      <w:bookmarkEnd w:id="38"/>
       <w:r>
         <w:rPr>
           <w:rFonts w:ascii="Courier New" w:hAnsi="Courier New" w:cs="Courier New"/>
@@ -14947,8 +14947,8 @@
           <w:rFonts w:ascii="Courier New" w:hAnsi="Courier New" w:cs="Courier New"/>
         </w:rPr>
       </w:pPr>
-      <w:bookmarkStart w:id="38" w:name="readinluminosity_cpp"/>
-      <w:bookmarkEnd w:id="38"/>
+      <w:bookmarkStart w:id="39" w:name="readinluminosity_cpp"/>
+      <w:bookmarkEnd w:id="39"/>
       <w:r>
         <w:rPr>
           <w:rFonts w:ascii="Courier New" w:hAnsi="Courier New" w:cs="Courier New"/>
@@ -15077,10 +15077,10 @@
           <w:rFonts w:ascii="Courier New" w:hAnsi="Courier New" w:cs="Courier New"/>
         </w:rPr>
       </w:pPr>
-      <w:bookmarkStart w:id="39" w:name="spectrum_cpp"/>
-      <w:bookmarkStart w:id="40" w:name="reportingUtils_cpp"/>
-      <w:bookmarkEnd w:id="39"/>
+      <w:bookmarkStart w:id="40" w:name="spectrum_cpp"/>
+      <w:bookmarkStart w:id="41" w:name="reportingUtils_cpp"/>
       <w:bookmarkEnd w:id="40"/>
+      <w:bookmarkEnd w:id="41"/>
       <w:r>
         <w:rPr>
           <w:rFonts w:ascii="Courier New" w:hAnsi="Courier New" w:cs="Courier New"/>
@@ -15311,8 +15311,8 @@
           <w:rFonts w:ascii="Courier New" w:hAnsi="Courier New" w:cs="Courier New"/>
         </w:rPr>
       </w:pPr>
-      <w:bookmarkStart w:id="41" w:name="sprectrumprotonnucleus_cpp"/>
-      <w:bookmarkEnd w:id="41"/>
+      <w:bookmarkStart w:id="42" w:name="sprectrumprotonnucleus_cpp"/>
+      <w:bookmarkEnd w:id="42"/>
       <w:r>
         <w:rPr>
           <w:rFonts w:ascii="Courier New" w:hAnsi="Courier New" w:cs="Courier New"/>
@@ -15441,8 +15441,8 @@
           <w:rFonts w:ascii="Courier New" w:hAnsi="Courier New" w:cs="Courier New"/>
         </w:rPr>
       </w:pPr>
-      <w:bookmarkStart w:id="42" w:name="starlight_cpp"/>
-      <w:bookmarkEnd w:id="42"/>
+      <w:bookmarkStart w:id="43" w:name="starlight_cpp"/>
+      <w:bookmarkEnd w:id="43"/>
       <w:r>
         <w:rPr>
           <w:rFonts w:ascii="Courier New" w:hAnsi="Courier New" w:cs="Courier New"/>
@@ -15639,8 +15639,8 @@
           <w:rFonts w:ascii="Courier New" w:hAnsi="Courier New" w:cs="Courier New"/>
         </w:rPr>
       </w:pPr>
-      <w:bookmarkStart w:id="43" w:name="starlightdpmjet_cpp"/>
-      <w:bookmarkEnd w:id="43"/>
+      <w:bookmarkStart w:id="44" w:name="starlightdpmjet_cpp"/>
+      <w:bookmarkEnd w:id="44"/>
       <w:r>
         <w:rPr>
           <w:rFonts w:ascii="Courier New" w:hAnsi="Courier New" w:cs="Courier New"/>
@@ -15802,8 +15802,8 @@
           <w:rFonts w:ascii="Courier New" w:hAnsi="Courier New" w:cs="Courier New"/>
         </w:rPr>
       </w:pPr>
-      <w:bookmarkStart w:id="44" w:name="starlightparticle_cpp"/>
-      <w:bookmarkEnd w:id="44"/>
+      <w:bookmarkStart w:id="45" w:name="starlightparticle_cpp"/>
+      <w:bookmarkEnd w:id="45"/>
       <w:r>
         <w:rPr>
           <w:rFonts w:ascii="Courier New" w:hAnsi="Courier New" w:cs="Courier New"/>
@@ -15932,8 +15932,8 @@
           <w:rFonts w:ascii="Courier New" w:hAnsi="Courier New" w:cs="Courier New"/>
         </w:rPr>
       </w:pPr>
-      <w:bookmarkStart w:id="45" w:name="starlightparticlecodes_cpp"/>
-      <w:bookmarkEnd w:id="45"/>
+      <w:bookmarkStart w:id="46" w:name="starlightparticlecodes_cpp"/>
+      <w:bookmarkEnd w:id="46"/>
       <w:r>
         <w:rPr>
           <w:rFonts w:ascii="Courier New" w:hAnsi="Courier New" w:cs="Courier New"/>
@@ -16034,8 +16034,8 @@
           <w:rFonts w:ascii="Courier New" w:hAnsi="Courier New" w:cs="Courier New"/>
         </w:rPr>
       </w:pPr>
-      <w:bookmarkStart w:id="46" w:name="starlightpythia_cpp"/>
-      <w:bookmarkEnd w:id="46"/>
+      <w:bookmarkStart w:id="47" w:name="starlightpythia_cpp"/>
+      <w:bookmarkEnd w:id="47"/>
       <w:r>
         <w:rPr>
           <w:rFonts w:ascii="Courier New" w:hAnsi="Courier New" w:cs="Courier New"/>
@@ -16206,8 +16206,8 @@
           <w:rFonts w:ascii="Courier New" w:hAnsi="Courier New" w:cs="Courier New"/>
         </w:rPr>
       </w:pPr>
-      <w:bookmarkStart w:id="47" w:name="starlightStandalone_cpp"/>
-      <w:bookmarkEnd w:id="47"/>
+      <w:bookmarkStart w:id="48" w:name="starlightStandalone_cpp"/>
+      <w:bookmarkEnd w:id="48"/>
       <w:r>
         <w:rPr>
           <w:rFonts w:ascii="Courier New" w:hAnsi="Courier New" w:cs="Courier New"/>
@@ -16387,8 +16387,8 @@
           <w:rFonts w:ascii="Courier New" w:hAnsi="Courier New" w:cs="Courier New"/>
         </w:rPr>
       </w:pPr>
-      <w:bookmarkStart w:id="48" w:name="twophotonluminosity_cpp"/>
-      <w:bookmarkEnd w:id="48"/>
+      <w:bookmarkStart w:id="49" w:name="twophotonluminosity_cpp"/>
+      <w:bookmarkEnd w:id="49"/>
       <w:r>
         <w:rPr>
           <w:rFonts w:ascii="Courier New" w:hAnsi="Courier New" w:cs="Courier New"/>
@@ -16636,8 +16636,8 @@
           <w:rFonts w:ascii="Courier New" w:hAnsi="Courier New" w:cs="Courier New"/>
         </w:rPr>
       </w:pPr>
-      <w:bookmarkStart w:id="49" w:name="upcevent_cpp"/>
-      <w:bookmarkEnd w:id="49"/>
+      <w:bookmarkStart w:id="50" w:name="upcevent_cpp"/>
+      <w:bookmarkEnd w:id="50"/>
       <w:r>
         <w:rPr>
           <w:rFonts w:ascii="Courier New" w:hAnsi="Courier New" w:cs="Courier New"/>
@@ -16782,8 +16782,8 @@
           <w:rFonts w:ascii="Courier New" w:hAnsi="Courier New" w:cs="Courier New"/>
         </w:rPr>
       </w:pPr>
-      <w:bookmarkStart w:id="50" w:name="vector_cpp"/>
-      <w:bookmarkEnd w:id="50"/>
+      <w:bookmarkStart w:id="51" w:name="vector_cpp"/>
+      <w:bookmarkEnd w:id="51"/>
       <w:r>
         <w:rPr>
           <w:rFonts w:ascii="Courier New" w:hAnsi="Courier New" w:cs="Courier New"/>
@@ -16929,8 +16929,8 @@
           <w:rFonts w:ascii="Courier New" w:hAnsi="Courier New" w:cs="Courier New"/>
         </w:rPr>
       </w:pPr>
-      <w:bookmarkStart w:id="51" w:name="wideResonanceCrossSection_cpp"/>
-      <w:bookmarkEnd w:id="51"/>
+      <w:bookmarkStart w:id="52" w:name="wideResonanceCrossSection_cpp"/>
+      <w:bookmarkEnd w:id="52"/>
       <w:r>
         <w:rPr>
           <w:rFonts w:ascii="Courier New" w:hAnsi="Courier New" w:cs="Courier New"/>
@@ -17093,7 +17093,7 @@
           <w:szCs w:val="21"/>
         </w:rPr>
       </w:pPr>
-      <w:bookmarkStart w:id="52" w:name="beam_h"/>
+      <w:bookmarkStart w:id="53" w:name="beam_h"/>
       <w:r>
         <w:rPr>
           <w:rFonts w:ascii="Courier New" w:hAnsi="Courier New" w:cs="Courier New"/>
@@ -17108,7 +17108,7 @@
         </w:rPr>
         <w:t>beam.h</w:t>
       </w:r>
-      <w:bookmarkEnd w:id="52"/>
+      <w:bookmarkEnd w:id="53"/>
       <w:r>
         <w:rPr>
           <w:rFonts w:ascii="Courier New" w:hAnsi="Courier New" w:cs="Courier New"/>
@@ -17751,7 +17751,7 @@
         </w:rPr>
         <w:tab/>
       </w:r>
-      <w:bookmarkStart w:id="53" w:name="beambeamsystem_h"/>
+      <w:bookmarkStart w:id="54" w:name="beambeamsystem_h"/>
       <w:r>
         <w:rPr>
           <w:rFonts w:ascii="Courier New" w:hAnsi="Courier New" w:cs="Courier New"/>
@@ -17760,7 +17760,7 @@
         </w:rPr>
         <w:t>beambeamsystem.h</w:t>
       </w:r>
-      <w:bookmarkEnd w:id="53"/>
+      <w:bookmarkEnd w:id="54"/>
       <w:r>
         <w:rPr>
           <w:rFonts w:ascii="Courier New" w:hAnsi="Courier New" w:cs="Courier New"/>
@@ -18992,7 +18992,7 @@
         </w:rPr>
         <w:tab/>
       </w:r>
-      <w:bookmarkStart w:id="54" w:name="bessel_h"/>
+      <w:bookmarkStart w:id="55" w:name="bessel_h"/>
       <w:r>
         <w:rPr>
           <w:rFonts w:ascii="Courier New" w:hAnsi="Courier New" w:cs="Courier New"/>
@@ -19001,7 +19001,7 @@
         </w:rPr>
         <w:t>bessel.h</w:t>
       </w:r>
-      <w:bookmarkEnd w:id="54"/>
+      <w:bookmarkEnd w:id="55"/>
       <w:r>
         <w:rPr>
           <w:rFonts w:ascii="Courier New" w:hAnsi="Courier New" w:cs="Courier New"/>
@@ -19600,8 +19600,8 @@
         </w:rPr>
         <w:tab/>
       </w:r>
-      <w:bookmarkStart w:id="55" w:name="eventchannel_h"/>
-      <w:bookmarkEnd w:id="55"/>
+      <w:bookmarkStart w:id="56" w:name="eventchannel_h"/>
+      <w:bookmarkEnd w:id="56"/>
       <w:r>
         <w:rPr>
           <w:rFonts w:ascii="Courier New" w:hAnsi="Courier New" w:cs="Courier New"/>
@@ -20391,8 +20391,8 @@
         </w:rPr>
         <w:tab/>
       </w:r>
-      <w:bookmarkStart w:id="56" w:name="eventfilewriter_h"/>
-      <w:bookmarkEnd w:id="56"/>
+      <w:bookmarkStart w:id="57" w:name="eventfilewriter_h"/>
+      <w:bookmarkEnd w:id="57"/>
       <w:r>
         <w:rPr>
           <w:rFonts w:ascii="Courier New" w:hAnsi="Courier New" w:cs="Courier New"/>
@@ -20802,8 +20802,8 @@
         </w:rPr>
         <w:tab/>
       </w:r>
-      <w:bookmarkStart w:id="57" w:name="filewriter_h"/>
-      <w:bookmarkEnd w:id="57"/>
+      <w:bookmarkStart w:id="58" w:name="filewriter_h"/>
+      <w:bookmarkEnd w:id="58"/>
       <w:r>
         <w:rPr>
           <w:rFonts w:ascii="Courier New" w:hAnsi="Courier New" w:cs="Courier New"/>
@@ -21358,8 +21358,8 @@
         </w:rPr>
         <w:tab/>
       </w:r>
-      <w:bookmarkStart w:id="58" w:name="gammaaluminosity_h"/>
-      <w:bookmarkEnd w:id="58"/>
+      <w:bookmarkStart w:id="59" w:name="gammaaluminosity_h"/>
+      <w:bookmarkEnd w:id="59"/>
       <w:r>
         <w:rPr>
           <w:rFonts w:ascii="Courier New" w:hAnsi="Courier New" w:cs="Courier New"/>
@@ -21688,8 +21688,8 @@
         </w:rPr>
         <w:tab/>
       </w:r>
-      <w:bookmarkStart w:id="59" w:name="gammaavm_h"/>
-      <w:bookmarkEnd w:id="59"/>
+      <w:bookmarkStart w:id="60" w:name="gammaavm_h"/>
+      <w:bookmarkEnd w:id="60"/>
       <w:r>
         <w:rPr>
           <w:rFonts w:ascii="Courier New" w:hAnsi="Courier New" w:cs="Courier New"/>
@@ -22307,8 +22307,8 @@
         </w:rPr>
         <w:tab/>
       </w:r>
-      <w:bookmarkStart w:id="60" w:name="gammagammaleptonpair_h"/>
-      <w:bookmarkEnd w:id="60"/>
+      <w:bookmarkStart w:id="61" w:name="gammagammaleptonpair_h"/>
+      <w:bookmarkEnd w:id="61"/>
       <w:r>
         <w:rPr>
           <w:rFonts w:ascii="Courier New" w:hAnsi="Courier New" w:cs="Courier New"/>
@@ -22874,8 +22874,8 @@
         </w:rPr>
         <w:tab/>
       </w:r>
-      <w:bookmarkStart w:id="61" w:name="gammagammasingle_h"/>
-      <w:bookmarkEnd w:id="61"/>
+      <w:bookmarkStart w:id="62" w:name="gammagammasingle_h"/>
+      <w:bookmarkEnd w:id="62"/>
       <w:r>
         <w:rPr>
           <w:rFonts w:ascii="Courier New" w:hAnsi="Courier New" w:cs="Courier New"/>
@@ -23365,8 +23365,8 @@
         </w:rPr>
         <w:tab/>
       </w:r>
-      <w:bookmarkStart w:id="62" w:name="incoherentPhotonNucleusLuminosity_h"/>
-      <w:bookmarkEnd w:id="62"/>
+      <w:bookmarkStart w:id="63" w:name="incoherentPhotonNucleusLuminosity_h"/>
+      <w:bookmarkEnd w:id="63"/>
       <w:r>
         <w:rPr>
           <w:rFonts w:ascii="Courier New" w:hAnsi="Courier New" w:cs="Courier New"/>
@@ -23685,8 +23685,8 @@
         </w:rPr>
         <w:tab/>
       </w:r>
-      <w:bookmarkStart w:id="63" w:name="incoherentVMCrossSection_h"/>
-      <w:bookmarkEnd w:id="63"/>
+      <w:bookmarkStart w:id="64" w:name="incoherentVMCrossSection_h"/>
+      <w:bookmarkEnd w:id="64"/>
       <w:r>
         <w:rPr>
           <w:rFonts w:ascii="Courier New" w:hAnsi="Courier New" w:cs="Courier New"/>
@@ -23986,8 +23986,8 @@
         </w:rPr>
         <w:tab/>
       </w:r>
-      <w:bookmarkStart w:id="64" w:name="inputParameters_h"/>
-      <w:bookmarkEnd w:id="64"/>
+      <w:bookmarkStart w:id="65" w:name="inputParameters_h"/>
+      <w:bookmarkEnd w:id="65"/>
       <w:r>
         <w:rPr>
           <w:rFonts w:ascii="Courier New" w:hAnsi="Courier New" w:cs="Courier New"/>
@@ -28607,7 +28607,7 @@
         </w:rPr>
         <w:tab/>
       </w:r>
-      <w:bookmarkStart w:id="65" w:name="inputParser_h"/>
+      <w:bookmarkStart w:id="66" w:name="inputParser_h"/>
       <w:r>
         <w:rPr>
           <w:rFonts w:ascii="Courier New" w:hAnsi="Courier New" w:cs="Courier New"/>
@@ -28615,7 +28615,7 @@
         <w:t>inputParser.h</w:t>
       </w:r>
     </w:p>
-    <w:bookmarkEnd w:id="65"/>
+    <w:bookmarkEnd w:id="66"/>
     <w:p>
       <w:pPr>
         <w:pStyle w:val="PlainText"/>
@@ -29288,8 +29288,8 @@
         </w:rPr>
         <w:tab/>
       </w:r>
-      <w:bookmarkStart w:id="66" w:name="lorentzvector_h"/>
-      <w:bookmarkEnd w:id="66"/>
+      <w:bookmarkStart w:id="67" w:name="lorentzvector_h"/>
+      <w:bookmarkEnd w:id="67"/>
       <w:r>
         <w:rPr>
           <w:rFonts w:ascii="Courier New" w:hAnsi="Courier New" w:cs="Courier New"/>
@@ -30096,8 +30096,8 @@
         </w:rPr>
         <w:tab/>
       </w:r>
-      <w:bookmarkStart w:id="67" w:name="narrowResonanceCrossSection_h"/>
-      <w:bookmarkEnd w:id="67"/>
+      <w:bookmarkStart w:id="68" w:name="narrowResonanceCrossSection_h"/>
+      <w:bookmarkEnd w:id="68"/>
       <w:r>
         <w:rPr>
           <w:rFonts w:ascii="Courier New" w:hAnsi="Courier New" w:cs="Courier New"/>
@@ -30373,8 +30373,8 @@
         </w:rPr>
         <w:tab/>
       </w:r>
-      <w:bookmarkStart w:id="68" w:name="nBodyPhaseSpaceGen_h"/>
-      <w:bookmarkEnd w:id="68"/>
+      <w:bookmarkStart w:id="69" w:name="nBodyPhaseSpaceGen_h"/>
+      <w:bookmarkEnd w:id="69"/>
       <w:r>
         <w:rPr>
           <w:rFonts w:ascii="Courier New" w:hAnsi="Courier New" w:cs="Courier New"/>
@@ -31629,8 +31629,8 @@
         </w:rPr>
         <w:tab/>
       </w:r>
-      <w:bookmarkStart w:id="69" w:name="nucleus_h"/>
-      <w:bookmarkEnd w:id="69"/>
+      <w:bookmarkStart w:id="70" w:name="nucleus_h"/>
+      <w:bookmarkEnd w:id="70"/>
       <w:r>
         <w:rPr>
           <w:rFonts w:ascii="Courier New" w:hAnsi="Courier New" w:cs="Courier New"/>
@@ -32736,8 +32736,8 @@
         </w:rPr>
         <w:tab/>
       </w:r>
-      <w:bookmarkStart w:id="70" w:name="photonNucleusCrossSection_h"/>
-      <w:bookmarkEnd w:id="70"/>
+      <w:bookmarkStart w:id="71" w:name="photonNucleusCrossSection_h"/>
+      <w:bookmarkEnd w:id="71"/>
       <w:r>
         <w:rPr>
           <w:rFonts w:ascii="Courier New" w:hAnsi="Courier New" w:cs="Courier New"/>
@@ -33710,7 +33710,7 @@
         </w:rPr>
         <w:tab/>
       </w:r>
-      <w:bookmarkStart w:id="71" w:name="pythiadecayer_h"/>
+      <w:bookmarkStart w:id="72" w:name="pythiadecayer_h"/>
       <w:r>
         <w:rPr>
           <w:rFonts w:ascii="Courier New" w:hAnsi="Courier New" w:cs="Courier New"/>
@@ -33718,7 +33718,7 @@
         <w:t>pythiadecayer.h</w:t>
       </w:r>
     </w:p>
-    <w:bookmarkEnd w:id="71"/>
+    <w:bookmarkEnd w:id="72"/>
     <w:p>
       <w:pPr>
         <w:pStyle w:val="PlainText"/>
@@ -34115,8 +34115,8 @@
         </w:rPr>
         <w:tab/>
       </w:r>
-      <w:bookmarkStart w:id="72" w:name="PythiaStarlight_h"/>
-      <w:bookmarkEnd w:id="72"/>
+      <w:bookmarkStart w:id="73" w:name="PythiaStarlight_h"/>
+      <w:bookmarkEnd w:id="73"/>
       <w:r>
         <w:rPr>
           <w:rFonts w:ascii="Courier New" w:hAnsi="Courier New" w:cs="Courier New"/>
@@ -34346,8 +34346,8 @@
         </w:rPr>
         <w:tab/>
       </w:r>
-      <w:bookmarkStart w:id="73" w:name="randomgenerator_h"/>
-      <w:bookmarkEnd w:id="73"/>
+      <w:bookmarkStart w:id="74" w:name="randomgenerator_h"/>
+      <w:bookmarkEnd w:id="74"/>
       <w:r>
         <w:rPr>
           <w:rFonts w:ascii="Courier New" w:hAnsi="Courier New" w:cs="Courier New"/>
@@ -34882,8 +34882,8 @@
         </w:rPr>
         <w:tab/>
       </w:r>
-      <w:bookmarkStart w:id="74" w:name="readinluminosity_h"/>
-      <w:bookmarkEnd w:id="74"/>
+      <w:bookmarkStart w:id="75" w:name="readinluminosity_h"/>
+      <w:bookmarkEnd w:id="75"/>
       <w:r>
         <w:rPr>
           <w:rFonts w:ascii="Courier New" w:hAnsi="Courier New" w:cs="Courier New"/>
@@ -35327,7 +35327,7 @@
         </w:rPr>
         <w:tab/>
       </w:r>
-      <w:bookmarkStart w:id="75" w:name="reportingUtils_h"/>
+      <w:bookmarkStart w:id="76" w:name="reportingUtils_h"/>
       <w:r>
         <w:rPr>
           <w:rFonts w:ascii="Courier New" w:hAnsi="Courier New" w:cs="Courier New"/>
@@ -35335,7 +35335,7 @@
         <w:t>reportingUtils.h</w:t>
       </w:r>
     </w:p>
-    <w:bookmarkEnd w:id="75"/>
+    <w:bookmarkEnd w:id="76"/>
     <w:p>
       <w:pPr>
         <w:pStyle w:val="PlainText"/>
@@ -36455,8 +36455,8 @@
         </w:rPr>
         <w:tab/>
       </w:r>
-      <w:bookmarkStart w:id="76" w:name="spectrum_h"/>
-      <w:bookmarkEnd w:id="76"/>
+      <w:bookmarkStart w:id="77" w:name="spectrum_h"/>
+      <w:bookmarkEnd w:id="77"/>
       <w:r>
         <w:rPr>
           <w:rFonts w:ascii="Courier New" w:hAnsi="Courier New" w:cs="Courier New"/>
@@ -37350,8 +37350,8 @@
         </w:rPr>
         <w:tab/>
       </w:r>
-      <w:bookmarkStart w:id="77" w:name="sprectrumprotonnucleus_h"/>
-      <w:bookmarkEnd w:id="77"/>
+      <w:bookmarkStart w:id="78" w:name="sprectrumprotonnucleus_h"/>
+      <w:bookmarkEnd w:id="78"/>
       <w:r>
         <w:rPr>
           <w:rFonts w:ascii="Courier New" w:hAnsi="Courier New" w:cs="Courier New"/>
@@ -37738,8 +37738,8 @@
         </w:rPr>
         <w:tab/>
       </w:r>
-      <w:bookmarkStart w:id="78" w:name="starlight_h"/>
-      <w:bookmarkEnd w:id="78"/>
+      <w:bookmarkStart w:id="79" w:name="starlight_h"/>
+      <w:bookmarkEnd w:id="79"/>
       <w:r>
         <w:rPr>
           <w:rFonts w:ascii="Courier New" w:hAnsi="Courier New" w:cs="Courier New"/>
@@ -38318,7 +38318,7 @@
         </w:rPr>
         <w:tab/>
       </w:r>
-      <w:bookmarkStart w:id="79" w:name="starlightconstants_h"/>
+      <w:bookmarkStart w:id="80" w:name="starlightconstants_h"/>
       <w:r>
         <w:rPr>
           <w:rFonts w:ascii="Courier New" w:hAnsi="Courier New" w:cs="Courier New"/>
@@ -38326,7 +38326,7 @@
         <w:t>starlightconstants.h</w:t>
       </w:r>
     </w:p>
-    <w:bookmarkEnd w:id="79"/>
+    <w:bookmarkEnd w:id="80"/>
     <w:p>
       <w:pPr>
         <w:pStyle w:val="PlainText"/>
@@ -39512,7 +39512,7 @@
         </w:rPr>
         <w:tab/>
       </w:r>
-      <w:bookmarkStart w:id="80" w:name="starlightdpmjet_h"/>
+      <w:bookmarkStart w:id="81" w:name="starlightdpmjet_h"/>
       <w:r>
         <w:rPr>
           <w:rFonts w:ascii="Courier New" w:hAnsi="Courier New" w:cs="Courier New"/>
@@ -39520,7 +39520,7 @@
         <w:t>starlightdpmjet.h</w:t>
       </w:r>
     </w:p>
-    <w:bookmarkEnd w:id="80"/>
+    <w:bookmarkEnd w:id="81"/>
     <w:p>
       <w:pPr>
         <w:pStyle w:val="PlainText"/>
@@ -40017,8 +40017,8 @@
         </w:rPr>
         <w:tab/>
       </w:r>
-      <w:bookmarkStart w:id="81" w:name="starlightlimits_h"/>
-      <w:bookmarkEnd w:id="81"/>
+      <w:bookmarkStart w:id="82" w:name="starlightlimits_h"/>
+      <w:bookmarkEnd w:id="82"/>
       <w:r>
         <w:rPr>
           <w:rFonts w:ascii="Courier New" w:hAnsi="Courier New" w:cs="Courier New"/>
@@ -40314,7 +40314,7 @@
         </w:rPr>
         <w:tab/>
       </w:r>
-      <w:bookmarkStart w:id="82" w:name="starlightparticle_h"/>
+      <w:bookmarkStart w:id="83" w:name="starlightparticle_h"/>
       <w:r>
         <w:rPr>
           <w:rFonts w:ascii="Courier New" w:hAnsi="Courier New" w:cs="Courier New"/>
@@ -40322,7 +40322,7 @@
         <w:t>starlightparticle.h</w:t>
       </w:r>
     </w:p>
-    <w:bookmarkEnd w:id="82"/>
+    <w:bookmarkEnd w:id="83"/>
     <w:p>
       <w:pPr>
         <w:pStyle w:val="PlainText"/>
@@ -41231,8 +41231,8 @@
         </w:rPr>
         <w:tab/>
       </w:r>
-      <w:bookmarkStart w:id="83" w:name="starlightparticlecodes_h"/>
-      <w:bookmarkEnd w:id="83"/>
+      <w:bookmarkStart w:id="84" w:name="starlightparticlecodes_h"/>
+      <w:bookmarkEnd w:id="84"/>
       <w:r>
         <w:rPr>
           <w:rFonts w:ascii="Courier New" w:hAnsi="Courier New" w:cs="Courier New"/>
@@ -41457,8 +41457,8 @@
         </w:rPr>
         <w:tab/>
       </w:r>
-      <w:bookmarkStart w:id="84" w:name="starlightpythia_h"/>
-      <w:bookmarkEnd w:id="84"/>
+      <w:bookmarkStart w:id="85" w:name="starlightpythia_h"/>
+      <w:bookmarkEnd w:id="85"/>
       <w:r>
         <w:rPr>
           <w:rFonts w:ascii="Courier New" w:hAnsi="Courier New" w:cs="Courier New"/>
@@ -42022,7 +42022,7 @@
         </w:rPr>
         <w:tab/>
       </w:r>
-      <w:bookmarkStart w:id="85" w:name="starlightStandalone_h"/>
+      <w:bookmarkStart w:id="86" w:name="starlightStandalone_h"/>
       <w:r>
         <w:rPr>
           <w:rFonts w:ascii="Courier New" w:hAnsi="Courier New" w:cs="Courier New"/>
@@ -42030,7 +42030,7 @@
         <w:t>starlightStandalone.h</w:t>
       </w:r>
     </w:p>
-    <w:bookmarkEnd w:id="85"/>
+    <w:bookmarkEnd w:id="86"/>
     <w:p>
       <w:pPr>
         <w:pStyle w:val="PlainText"/>
@@ -42491,7 +42491,7 @@
         </w:rPr>
         <w:tab/>
       </w:r>
-      <w:bookmarkStart w:id="86" w:name="twophotonluminosity_h"/>
+      <w:bookmarkStart w:id="87" w:name="twophotonluminosity_h"/>
       <w:r>
         <w:rPr>
           <w:rFonts w:ascii="Courier New" w:hAnsi="Courier New" w:cs="Courier New"/>
@@ -42499,7 +42499,7 @@
         <w:t>twophotonluminosity.h</w:t>
       </w:r>
     </w:p>
-    <w:bookmarkEnd w:id="86"/>
+    <w:bookmarkEnd w:id="87"/>
     <w:p>
       <w:pPr>
         <w:pStyle w:val="PlainText"/>
@@ -42906,8 +42906,8 @@
         </w:rPr>
         <w:tab/>
       </w:r>
-      <w:bookmarkStart w:id="87" w:name="upcevent_h"/>
-      <w:bookmarkEnd w:id="87"/>
+      <w:bookmarkStart w:id="88" w:name="upcevent_h"/>
+      <w:bookmarkEnd w:id="88"/>
       <w:r>
         <w:rPr>
           <w:rFonts w:ascii="Courier New" w:hAnsi="Courier New" w:cs="Courier New"/>
@@ -43818,7 +43818,7 @@
         </w:rPr>
         <w:tab/>
       </w:r>
-      <w:bookmarkStart w:id="88" w:name="vector_h"/>
+      <w:bookmarkStart w:id="89" w:name="vector_h"/>
       <w:r>
         <w:rPr>
           <w:rFonts w:ascii="Courier New" w:hAnsi="Courier New" w:cs="Courier New"/>
@@ -43826,7 +43826,7 @@
         <w:t>vector3.h</w:t>
       </w:r>
     </w:p>
-    <w:bookmarkEnd w:id="88"/>
+    <w:bookmarkEnd w:id="89"/>
     <w:p>
       <w:pPr>
         <w:pStyle w:val="PlainText"/>
@@ -44484,8 +44484,8 @@
         </w:rPr>
         <w:tab/>
       </w:r>
-      <w:bookmarkStart w:id="89" w:name="wideResonanceCrossSection_h"/>
-      <w:bookmarkEnd w:id="89"/>
+      <w:bookmarkStart w:id="90" w:name="wideResonanceCrossSection_h"/>
+      <w:bookmarkEnd w:id="90"/>
       <w:r>
         <w:rPr>
           <w:rFonts w:ascii="Courier New" w:hAnsi="Courier New" w:cs="Courier New"/>
@@ -44764,7 +44764,7 @@
 </file>
 
 <file path=word/endnotes.xml><?xml version="1.0" encoding="utf-8"?>
-<w:endnotes xmlns:wpc="http://schemas.microsoft.com/office/word/2010/wordprocessingCanvas" xmlns:mc="http://schemas.openxmlformats.org/markup-compatibility/2006" xmlns:o="urn:schemas-microsoft-com:office:office" xmlns:r="http://schemas.openxmlformats.org/officeDocument/2006/relationships" xmlns:m="http://schemas.openxmlformats.org/officeDocument/2006/math" xmlns:v="urn:schemas-microsoft-com:vml" xmlns:wp14="http://schemas.microsoft.com/office/word/2010/wordprocessingDrawing" xmlns:wp="http://schemas.openxmlformats.org/drawingml/2006/wordprocessingDrawing" xmlns:w10="urn:schemas-microsoft-com:office:word" xmlns:w="http://schemas.openxmlformats.org/wordprocessingml/2006/main" xmlns:w14="http://schemas.microsoft.com/office/word/2010/wordml" xmlns:w15="http://schemas.microsoft.com/office/word/2012/wordml" xmlns:wpg="http://schemas.microsoft.com/office/word/2010/wordprocessingGroup" xmlns:wpi="http://schemas.microsoft.com/office/word/2010/wordprocessingInk" xmlns:wne="http://schemas.microsoft.com/office/word/2006/wordml" xmlns:wps="http://schemas.microsoft.com/office/word/2010/wordprocessingShape" mc:Ignorable="w14 w15 wp14">
+<w:endnotes xmlns:wpc="http://schemas.microsoft.com/office/word/2010/wordprocessingCanvas" xmlns:cx="http://schemas.microsoft.com/office/drawing/2014/chartex" xmlns:cx1="http://schemas.microsoft.com/office/drawing/2015/9/8/chartex" xmlns:cx2="http://schemas.microsoft.com/office/drawing/2015/10/21/chartex" xmlns:cx3="http://schemas.microsoft.com/office/drawing/2016/5/9/chartex" xmlns:cx4="http://schemas.microsoft.com/office/drawing/2016/5/10/chartex" xmlns:cx5="http://schemas.microsoft.com/office/drawing/2016/5/11/chartex" xmlns:cx6="http://schemas.microsoft.com/office/drawing/2016/5/12/chartex" xmlns:cx7="http://schemas.microsoft.com/office/drawing/2016/5/13/chartex" xmlns:cx8="http://schemas.microsoft.com/office/drawing/2016/5/14/chartex" xmlns:mc="http://schemas.openxmlformats.org/markup-compatibility/2006" xmlns:aink="http://schemas.microsoft.com/office/drawing/2016/ink" xmlns:am3d="http://schemas.microsoft.com/office/drawing/2017/model3d" xmlns:o="urn:schemas-microsoft-com:office:office" xmlns:r="http://schemas.openxmlformats.org/officeDocument/2006/relationships" xmlns:m="http://schemas.openxmlformats.org/officeDocument/2006/math" xmlns:v="urn:schemas-microsoft-com:vml" xmlns:wp14="http://schemas.microsoft.com/office/word/2010/wordprocessingDrawing" xmlns:wp="http://schemas.openxmlformats.org/drawingml/2006/wordprocessingDrawing" xmlns:w10="urn:schemas-microsoft-com:office:word" xmlns:w="http://schemas.openxmlformats.org/wordprocessingml/2006/main" xmlns:w14="http://schemas.microsoft.com/office/word/2010/wordml" xmlns:w15="http://schemas.microsoft.com/office/word/2012/wordml" xmlns:w16cid="http://schemas.microsoft.com/office/word/2016/wordml/cid" xmlns:w16se="http://schemas.microsoft.com/office/word/2015/wordml/symex" xmlns:wpg="http://schemas.microsoft.com/office/word/2010/wordprocessingGroup" xmlns:wpi="http://schemas.microsoft.com/office/word/2010/wordprocessingInk" xmlns:wne="http://schemas.microsoft.com/office/word/2006/wordml" xmlns:wps="http://schemas.microsoft.com/office/word/2010/wordprocessingShape" mc:Ignorable="w14 w15 w16se w16cid wp14">
   <w:endnote w:type="separator" w:id="-1">
     <w:p>
       <w:pPr>
@@ -44789,7 +44789,7 @@
 </file>
 
 <file path=word/footer1.xml><?xml version="1.0" encoding="utf-8"?>
-<w:ftr xmlns:wpc="http://schemas.microsoft.com/office/word/2010/wordprocessingCanvas" xmlns:mc="http://schemas.openxmlformats.org/markup-compatibility/2006" xmlns:o="urn:schemas-microsoft-com:office:office" xmlns:r="http://schemas.openxmlformats.org/officeDocument/2006/relationships" xmlns:m="http://schemas.openxmlformats.org/officeDocument/2006/math" xmlns:v="urn:schemas-microsoft-com:vml" xmlns:wp14="http://schemas.microsoft.com/office/word/2010/wordprocessingDrawing" xmlns:wp="http://schemas.openxmlformats.org/drawingml/2006/wordprocessingDrawing" xmlns:w10="urn:schemas-microsoft-com:office:word" xmlns:w="http://schemas.openxmlformats.org/wordprocessingml/2006/main" xmlns:w14="http://schemas.microsoft.com/office/word/2010/wordml" xmlns:w15="http://schemas.microsoft.com/office/word/2012/wordml" xmlns:wpg="http://schemas.microsoft.com/office/word/2010/wordprocessingGroup" xmlns:wpi="http://schemas.microsoft.com/office/word/2010/wordprocessingInk" xmlns:wne="http://schemas.microsoft.com/office/word/2006/wordml" xmlns:wps="http://schemas.microsoft.com/office/word/2010/wordprocessingShape" mc:Ignorable="w14 w15 wp14">
+<w:ftr xmlns:wpc="http://schemas.microsoft.com/office/word/2010/wordprocessingCanvas" xmlns:cx="http://schemas.microsoft.com/office/drawing/2014/chartex" xmlns:cx1="http://schemas.microsoft.com/office/drawing/2015/9/8/chartex" xmlns:cx2="http://schemas.microsoft.com/office/drawing/2015/10/21/chartex" xmlns:cx3="http://schemas.microsoft.com/office/drawing/2016/5/9/chartex" xmlns:cx4="http://schemas.microsoft.com/office/drawing/2016/5/10/chartex" xmlns:cx5="http://schemas.microsoft.com/office/drawing/2016/5/11/chartex" xmlns:cx6="http://schemas.microsoft.com/office/drawing/2016/5/12/chartex" xmlns:cx7="http://schemas.microsoft.com/office/drawing/2016/5/13/chartex" xmlns:cx8="http://schemas.microsoft.com/office/drawing/2016/5/14/chartex" xmlns:mc="http://schemas.openxmlformats.org/markup-compatibility/2006" xmlns:aink="http://schemas.microsoft.com/office/drawing/2016/ink" xmlns:am3d="http://schemas.microsoft.com/office/drawing/2017/model3d" xmlns:o="urn:schemas-microsoft-com:office:office" xmlns:r="http://schemas.openxmlformats.org/officeDocument/2006/relationships" xmlns:m="http://schemas.openxmlformats.org/officeDocument/2006/math" xmlns:v="urn:schemas-microsoft-com:vml" xmlns:wp14="http://schemas.microsoft.com/office/word/2010/wordprocessingDrawing" xmlns:wp="http://schemas.openxmlformats.org/drawingml/2006/wordprocessingDrawing" xmlns:w10="urn:schemas-microsoft-com:office:word" xmlns:w="http://schemas.openxmlformats.org/wordprocessingml/2006/main" xmlns:w14="http://schemas.microsoft.com/office/word/2010/wordml" xmlns:w15="http://schemas.microsoft.com/office/word/2012/wordml" xmlns:w16cid="http://schemas.microsoft.com/office/word/2016/wordml/cid" xmlns:w16se="http://schemas.microsoft.com/office/word/2015/wordml/symex" xmlns:wpg="http://schemas.microsoft.com/office/word/2010/wordprocessingGroup" xmlns:wpi="http://schemas.microsoft.com/office/word/2010/wordprocessingInk" xmlns:wne="http://schemas.microsoft.com/office/word/2006/wordml" xmlns:wps="http://schemas.microsoft.com/office/word/2010/wordprocessingShape" mc:Ignorable="w14 w15 w16se w16cid wp14">
   <w:sdt>
     <w:sdtPr>
       <w:id w:val="12502307"/>
@@ -44798,6 +44798,7 @@
         <w:docPartUnique/>
       </w:docPartObj>
     </w:sdtPr>
+    <w:sdtEndPr/>
     <w:sdtContent>
       <w:p>
         <w:pPr>
@@ -44834,7 +44835,7 @@
 </file>
 
 <file path=word/footnotes.xml><?xml version="1.0" encoding="utf-8"?>
-<w:footnotes xmlns:wpc="http://schemas.microsoft.com/office/word/2010/wordprocessingCanvas" xmlns:mc="http://schemas.openxmlformats.org/markup-compatibility/2006" xmlns:o="urn:schemas-microsoft-com:office:office" xmlns:r="http://schemas.openxmlformats.org/officeDocument/2006/relationships" xmlns:m="http://schemas.openxmlformats.org/officeDocument/2006/math" xmlns:v="urn:schemas-microsoft-com:vml" xmlns:wp14="http://schemas.microsoft.com/office/word/2010/wordprocessingDrawing" xmlns:wp="http://schemas.openxmlformats.org/drawingml/2006/wordprocessingDrawing" xmlns:w10="urn:schemas-microsoft-com:office:word" xmlns:w="http://schemas.openxmlformats.org/wordprocessingml/2006/main" xmlns:w14="http://schemas.microsoft.com/office/word/2010/wordml" xmlns:w15="http://schemas.microsoft.com/office/word/2012/wordml" xmlns:wpg="http://schemas.microsoft.com/office/word/2010/wordprocessingGroup" xmlns:wpi="http://schemas.microsoft.com/office/word/2010/wordprocessingInk" xmlns:wne="http://schemas.microsoft.com/office/word/2006/wordml" xmlns:wps="http://schemas.microsoft.com/office/word/2010/wordprocessingShape" mc:Ignorable="w14 w15 wp14">
+<w:footnotes xmlns:wpc="http://schemas.microsoft.com/office/word/2010/wordprocessingCanvas" xmlns:cx="http://schemas.microsoft.com/office/drawing/2014/chartex" xmlns:cx1="http://schemas.microsoft.com/office/drawing/2015/9/8/chartex" xmlns:cx2="http://schemas.microsoft.com/office/drawing/2015/10/21/chartex" xmlns:cx3="http://schemas.microsoft.com/office/drawing/2016/5/9/chartex" xmlns:cx4="http://schemas.microsoft.com/office/drawing/2016/5/10/chartex" xmlns:cx5="http://schemas.microsoft.com/office/drawing/2016/5/11/chartex" xmlns:cx6="http://schemas.microsoft.com/office/drawing/2016/5/12/chartex" xmlns:cx7="http://schemas.microsoft.com/office/drawing/2016/5/13/chartex" xmlns:cx8="http://schemas.microsoft.com/office/drawing/2016/5/14/chartex" xmlns:mc="http://schemas.openxmlformats.org/markup-compatibility/2006" xmlns:aink="http://schemas.microsoft.com/office/drawing/2016/ink" xmlns:am3d="http://schemas.microsoft.com/office/drawing/2017/model3d" xmlns:o="urn:schemas-microsoft-com:office:office" xmlns:r="http://schemas.openxmlformats.org/officeDocument/2006/relationships" xmlns:m="http://schemas.openxmlformats.org/officeDocument/2006/math" xmlns:v="urn:schemas-microsoft-com:vml" xmlns:wp14="http://schemas.microsoft.com/office/word/2010/wordprocessingDrawing" xmlns:wp="http://schemas.openxmlformats.org/drawingml/2006/wordprocessingDrawing" xmlns:w10="urn:schemas-microsoft-com:office:word" xmlns:w="http://schemas.openxmlformats.org/wordprocessingml/2006/main" xmlns:w14="http://schemas.microsoft.com/office/word/2010/wordml" xmlns:w15="http://schemas.microsoft.com/office/word/2012/wordml" xmlns:w16cid="http://schemas.microsoft.com/office/word/2016/wordml/cid" xmlns:w16se="http://schemas.microsoft.com/office/word/2015/wordml/symex" xmlns:wpg="http://schemas.microsoft.com/office/word/2010/wordprocessingGroup" xmlns:wpi="http://schemas.microsoft.com/office/word/2010/wordprocessingInk" xmlns:wne="http://schemas.microsoft.com/office/word/2006/wordml" xmlns:wps="http://schemas.microsoft.com/office/word/2010/wordprocessingShape" mc:Ignorable="w14 w15 w16se w16cid wp14">
   <w:footnote w:type="separator" w:id="-1">
     <w:p>
       <w:pPr>
@@ -44859,7 +44860,7 @@
 </file>
 
 <file path=word/styles.xml><?xml version="1.0" encoding="utf-8"?>
-<w:styles xmlns:mc="http://schemas.openxmlformats.org/markup-compatibility/2006" xmlns:r="http://schemas.openxmlformats.org/officeDocument/2006/relationships" xmlns:w="http://schemas.openxmlformats.org/wordprocessingml/2006/main" xmlns:w14="http://schemas.microsoft.com/office/word/2010/wordml" xmlns:w15="http://schemas.microsoft.com/office/word/2012/wordml" mc:Ignorable="w14 w15">
+<w:styles xmlns:mc="http://schemas.openxmlformats.org/markup-compatibility/2006" xmlns:r="http://schemas.openxmlformats.org/officeDocument/2006/relationships" xmlns:w="http://schemas.openxmlformats.org/wordprocessingml/2006/main" xmlns:w14="http://schemas.microsoft.com/office/word/2010/wordml" xmlns:w15="http://schemas.microsoft.com/office/word/2012/wordml" xmlns:w16cid="http://schemas.microsoft.com/office/word/2016/wordml/cid" xmlns:w16se="http://schemas.microsoft.com/office/word/2015/wordml/symex" mc:Ignorable="w14 w15 w16se w16cid">
   <w:docDefaults>
     <w:rPrDefault>
       <w:rPr>
@@ -44875,7 +44876,7 @@
       </w:pPr>
     </w:pPrDefault>
   </w:docDefaults>
-  <w:latentStyles w:defLockedState="0" w:defUIPriority="99" w:defSemiHidden="0" w:defUnhideWhenUsed="0" w:defQFormat="0" w:count="371">
+  <w:latentStyles w:defLockedState="0" w:defUIPriority="99" w:defSemiHidden="0" w:defUnhideWhenUsed="0" w:defQFormat="0" w:count="375">
     <w:lsdException w:name="Normal" w:uiPriority="0" w:qFormat="1"/>
     <w:lsdException w:name="heading 1" w:uiPriority="9" w:qFormat="1"/>
     <w:lsdException w:name="heading 2" w:semiHidden="1" w:uiPriority="9" w:unhideWhenUsed="1" w:qFormat="1"/>
@@ -44981,7 +44982,6 @@
     <w:lsdException w:name="HTML Sample" w:semiHidden="1" w:unhideWhenUsed="1"/>
     <w:lsdException w:name="HTML Typewriter" w:semiHidden="1" w:unhideWhenUsed="1"/>
     <w:lsdException w:name="HTML Variable" w:semiHidden="1" w:unhideWhenUsed="1"/>
-    <w:lsdException w:name="Normal Table" w:semiHidden="1" w:unhideWhenUsed="1"/>
     <w:lsdException w:name="annotation subject" w:semiHidden="1" w:unhideWhenUsed="1"/>
     <w:lsdException w:name="No List" w:semiHidden="1" w:unhideWhenUsed="1"/>
     <w:lsdException w:name="Outline List 1" w:semiHidden="1" w:unhideWhenUsed="1"/>
@@ -45025,10 +45025,8 @@
     <w:lsdException w:name="Table Elegant" w:semiHidden="1" w:unhideWhenUsed="1"/>
     <w:lsdException w:name="Table Professional" w:semiHidden="1" w:unhideWhenUsed="1"/>
     <w:lsdException w:name="Table Subtle 1" w:semiHidden="1" w:unhideWhenUsed="1"/>
-    <w:lsdException w:name="Table Subtle 2" w:semiHidden="1" w:unhideWhenUsed="1"/>
     <w:lsdException w:name="Table Web 1" w:semiHidden="1" w:unhideWhenUsed="1"/>
     <w:lsdException w:name="Table Web 2" w:semiHidden="1" w:unhideWhenUsed="1"/>
-    <w:lsdException w:name="Table Web 3" w:semiHidden="1" w:unhideWhenUsed="1"/>
     <w:lsdException w:name="Balloon Text" w:semiHidden="1" w:unhideWhenUsed="1"/>
     <w:lsdException w:name="Table Grid" w:uiPriority="39"/>
     <w:lsdException w:name="Table Theme" w:semiHidden="1" w:unhideWhenUsed="1"/>
@@ -45247,6 +45245,10 @@
     <w:lsdException w:name="List Table 5 Dark Accent 6" w:uiPriority="50"/>
     <w:lsdException w:name="List Table 6 Colorful Accent 6" w:uiPriority="51"/>
     <w:lsdException w:name="List Table 7 Colorful Accent 6" w:uiPriority="52"/>
+    <w:lsdException w:name="Mention" w:semiHidden="1" w:unhideWhenUsed="1"/>
+    <w:lsdException w:name="Smart Hyperlink" w:semiHidden="1" w:unhideWhenUsed="1"/>
+    <w:lsdException w:name="Hashtag" w:semiHidden="1" w:unhideWhenUsed="1"/>
+    <w:lsdException w:name="Unresolved Mention" w:semiHidden="1" w:unhideWhenUsed="1"/>
   </w:latentStyles>
   <w:style w:type="paragraph" w:default="1" w:styleId="Normal">
     <w:name w:val="Normal"/>
@@ -46027,7 +46029,7 @@
 </file>
 
 <file path=customXml/itemProps1.xml><?xml version="1.0" encoding="utf-8"?>
-<ds:datastoreItem xmlns:ds="http://schemas.openxmlformats.org/officeDocument/2006/customXml" ds:itemID="{C89ED9B8-39C4-474A-BA26-9B8EAC29B9DF}">
+<ds:datastoreItem xmlns:ds="http://schemas.openxmlformats.org/officeDocument/2006/customXml" ds:itemID="{51249946-3BB2-9B4A-9816-87D02C1008A5}">
   <ds:schemaRefs>
     <ds:schemaRef ds:uri="http://schemas.openxmlformats.org/officeDocument/2006/bibliography"/>
   </ds:schemaRefs>

</xml_diff>

<commit_message>
Corrected density/cross-section normalization for non-predefined nuclei with Z>7
</commit_message>
<xml_diff>
--- a/Readme.docx
+++ b/Readme.docx
@@ -459,10 +459,54 @@
         <w:rPr>
           <w:rFonts w:ascii="Courier New" w:hAnsi="Courier New" w:cs="Courier New"/>
         </w:rPr>
-        <w:t>v295:  Added hard-coded values for xenon-129 to match the recent LHC run.   Radius=5.36 fm, density=0.18406</w:t>
+        <w:t>v297: Changed normalized for Woods-Saxon density for non-predefined (i. e. not gold, lead, xenon or copper</w:t>
+      </w:r>
+      <w:r>
+        <w:rPr>
+          <w:rFonts w:ascii="Courier New" w:hAnsi="Courier New" w:cs="Courier New"/>
+        </w:rPr>
+        <w:t xml:space="preserve"> or nuclei with Z&lt;7</w:t>
+      </w:r>
+      <w:r>
+        <w:rPr>
+          <w:rFonts w:ascii="Courier New" w:hAnsi="Courier New" w:cs="Courier New"/>
+        </w:rPr>
+        <w:t xml:space="preserve">) so that the density is </w:t>
+      </w:r>
+      <w:r>
+        <w:rPr>
+          <w:rFonts w:ascii="Courier New" w:hAnsi="Courier New" w:cs="Courier New"/>
+        </w:rPr>
+        <w:t xml:space="preserve">properly </w:t>
       </w:r>
       <w:bookmarkStart w:id="0" w:name="_GoBack"/>
       <w:bookmarkEnd w:id="0"/>
+      <w:r>
+        <w:rPr>
+          <w:rFonts w:ascii="Courier New" w:hAnsi="Courier New" w:cs="Courier New"/>
+        </w:rPr>
+        <w:t xml:space="preserve">normalized \int d^3r rho(r ) = A.  The normalization was previously done for a hard-sphere nucleus, so this over-estimated the cross-sections by 5-10%.  </w:t>
+      </w:r>
+    </w:p>
+    <w:p>
+      <w:pPr>
+        <w:rPr>
+          <w:rFonts w:ascii="Courier New" w:hAnsi="Courier New" w:cs="Courier New"/>
+        </w:rPr>
+      </w:pPr>
+    </w:p>
+    <w:p>
+      <w:pPr>
+        <w:rPr>
+          <w:rFonts w:ascii="Courier New" w:hAnsi="Courier New" w:cs="Courier New"/>
+        </w:rPr>
+      </w:pPr>
+      <w:r>
+        <w:rPr>
+          <w:rFonts w:ascii="Courier New" w:hAnsi="Courier New" w:cs="Courier New"/>
+        </w:rPr>
+        <w:t>v295:  Added hard-coded values for xenon-129 to match the recent LHC run.   Radius=5.36 fm, density=0.18406</w:t>
+      </w:r>
     </w:p>
     <w:p>
       <w:pPr>
@@ -580,7 +624,14 @@
         <w:rPr>
           <w:rFonts w:ascii="Courier New" w:hAnsi="Courier New" w:cs="Courier New"/>
         </w:rPr>
-        <w:t>QUANTUM_GLAUBER.  When set to 1, performs a quantum Glauber calculation, rather than a classical one.  This leads to greatly increased rho and omega cross-sections for heavy nuclei, little effect for heavier mesons.</w:t>
+        <w:t xml:space="preserve">QUANTUM_GLAUBER.  When set to 1, performs a quantum Glauber calculation, rather than a classical one.  This leads to greatly </w:t>
+      </w:r>
+      <w:r>
+        <w:rPr>
+          <w:rFonts w:ascii="Courier New" w:hAnsi="Courier New" w:cs="Courier New"/>
+        </w:rPr>
+        <w:lastRenderedPageBreak/>
+        <w:t>increased rho and omega cross-sections for heavy nuclei, little effect for heavier mesons.</w:t>
       </w:r>
     </w:p>
     <w:p>
@@ -625,7 +676,6 @@
         <w:rPr>
           <w:rFonts w:ascii="Courier New" w:hAnsi="Courier New" w:cs="Courier New"/>
         </w:rPr>
-        <w:lastRenderedPageBreak/>
         <w:t>v276:   Added two new optional parameters (BSLOPE DEFINITION and BSLOPE_VALUE) for the p</w:t>
       </w:r>
       <w:r>
@@ -44982,6 +45032,7 @@
     <w:lsdException w:name="HTML Sample" w:semiHidden="1" w:unhideWhenUsed="1"/>
     <w:lsdException w:name="HTML Typewriter" w:semiHidden="1" w:unhideWhenUsed="1"/>
     <w:lsdException w:name="HTML Variable" w:semiHidden="1" w:unhideWhenUsed="1"/>
+    <w:lsdException w:name="Normal Table" w:semiHidden="1" w:unhideWhenUsed="1"/>
     <w:lsdException w:name="annotation subject" w:semiHidden="1" w:unhideWhenUsed="1"/>
     <w:lsdException w:name="No List" w:semiHidden="1" w:unhideWhenUsed="1"/>
     <w:lsdException w:name="Outline List 1" w:semiHidden="1" w:unhideWhenUsed="1"/>
@@ -45025,8 +45076,10 @@
     <w:lsdException w:name="Table Elegant" w:semiHidden="1" w:unhideWhenUsed="1"/>
     <w:lsdException w:name="Table Professional" w:semiHidden="1" w:unhideWhenUsed="1"/>
     <w:lsdException w:name="Table Subtle 1" w:semiHidden="1" w:unhideWhenUsed="1"/>
+    <w:lsdException w:name="Table Subtle 2" w:semiHidden="1" w:unhideWhenUsed="1"/>
     <w:lsdException w:name="Table Web 1" w:semiHidden="1" w:unhideWhenUsed="1"/>
     <w:lsdException w:name="Table Web 2" w:semiHidden="1" w:unhideWhenUsed="1"/>
+    <w:lsdException w:name="Table Web 3" w:semiHidden="1" w:unhideWhenUsed="1"/>
     <w:lsdException w:name="Balloon Text" w:semiHidden="1" w:unhideWhenUsed="1"/>
     <w:lsdException w:name="Table Grid" w:uiPriority="39"/>
     <w:lsdException w:name="Table Theme" w:semiHidden="1" w:unhideWhenUsed="1"/>
@@ -46029,7 +46082,7 @@
 </file>
 
 <file path=customXml/itemProps1.xml><?xml version="1.0" encoding="utf-8"?>
-<ds:datastoreItem xmlns:ds="http://schemas.openxmlformats.org/officeDocument/2006/customXml" ds:itemID="{51249946-3BB2-9B4A-9816-87D02C1008A5}">
+<ds:datastoreItem xmlns:ds="http://schemas.openxmlformats.org/officeDocument/2006/customXml" ds:itemID="{B1C52A00-5D45-DD40-8754-D5FD9ECAE8B1}">
   <ds:schemaRefs>
     <ds:schemaRef ds:uri="http://schemas.openxmlformats.org/officeDocument/2006/bibliography"/>
   </ds:schemaRefs>

</xml_diff>

<commit_message>
Documentation for hard-coded nuclear form factors for ^96Ru and ^96Zr
</commit_message>
<xml_diff>
--- a/Readme.docx
+++ b/Readme.docx
@@ -459,6 +459,45 @@
         <w:rPr>
           <w:rFonts w:ascii="Courier New" w:hAnsi="Courier New" w:cs="Courier New"/>
         </w:rPr>
+        <w:t xml:space="preserve">v299:  Added hard-coded Woods-Saxon radii, thickness and density for </w:t>
+      </w:r>
+      <w:r>
+        <w:rPr>
+          <w:rFonts w:ascii="Courier New" w:hAnsi="Courier New" w:cs="Courier New"/>
+          <w:vertAlign w:val="superscript"/>
+        </w:rPr>
+        <w:t>96</w:t>
+      </w:r>
+      <w:r>
+        <w:rPr>
+          <w:rFonts w:ascii="Courier New" w:hAnsi="Courier New" w:cs="Courier New"/>
+        </w:rPr>
+        <w:t xml:space="preserve">Ru and </w:t>
+      </w:r>
+      <w:r>
+        <w:rPr>
+          <w:rFonts w:ascii="Courier New" w:hAnsi="Courier New" w:cs="Courier New"/>
+          <w:vertAlign w:val="superscript"/>
+        </w:rPr>
+        <w:t>96</w:t>
+      </w:r>
+      <w:r>
+        <w:rPr>
+          <w:rFonts w:ascii="Courier New" w:hAnsi="Courier New" w:cs="Courier New"/>
+        </w:rPr>
+        <w:t>Zr, for the RHIC isobar run.  Data is from arXiv:1607.04697</w:t>
+      </w:r>
+    </w:p>
+    <w:p>
+      <w:pPr>
+        <w:rPr>
+          <w:rFonts w:ascii="Courier New" w:hAnsi="Courier New" w:cs="Courier New"/>
+        </w:rPr>
+      </w:pPr>
+      <w:r>
+        <w:rPr>
+          <w:rFonts w:ascii="Courier New" w:hAnsi="Courier New" w:cs="Courier New"/>
+        </w:rPr>
         <w:t>v297: Changed normalized for Woods-Saxon density for non-predefined (i. e. not gold, lead, xenon or copper</w:t>
       </w:r>
       <w:r>
@@ -478,22 +517,15 @@
           <w:rFonts w:ascii="Courier New" w:hAnsi="Courier New" w:cs="Courier New"/>
         </w:rPr>
         <w:t xml:space="preserve">properly </w:t>
+      </w:r>
+      <w:r>
+        <w:rPr>
+          <w:rFonts w:ascii="Courier New" w:hAnsi="Courier New" w:cs="Courier New"/>
+        </w:rPr>
+        <w:t xml:space="preserve">normalized \int d^3r rho(r ) = A.  The normalization was previously done for a hard-sphere nucleus, so this over-estimated the cross-sections by 5-10%.  </w:t>
       </w:r>
       <w:bookmarkStart w:id="0" w:name="_GoBack"/>
       <w:bookmarkEnd w:id="0"/>
-      <w:r>
-        <w:rPr>
-          <w:rFonts w:ascii="Courier New" w:hAnsi="Courier New" w:cs="Courier New"/>
-        </w:rPr>
-        <w:t xml:space="preserve">normalized \int d^3r rho(r ) = A.  The normalization was previously done for a hard-sphere nucleus, so this over-estimated the cross-sections by 5-10%.  </w:t>
-      </w:r>
-    </w:p>
-    <w:p>
-      <w:pPr>
-        <w:rPr>
-          <w:rFonts w:ascii="Courier New" w:hAnsi="Courier New" w:cs="Courier New"/>
-        </w:rPr>
-      </w:pPr>
     </w:p>
     <w:p>
       <w:pPr>
@@ -624,14 +656,8 @@
         <w:rPr>
           <w:rFonts w:ascii="Courier New" w:hAnsi="Courier New" w:cs="Courier New"/>
         </w:rPr>
-        <w:t xml:space="preserve">QUANTUM_GLAUBER.  When set to 1, performs a quantum Glauber calculation, rather than a classical one.  This leads to greatly </w:t>
-      </w:r>
-      <w:r>
-        <w:rPr>
-          <w:rFonts w:ascii="Courier New" w:hAnsi="Courier New" w:cs="Courier New"/>
-        </w:rPr>
         <w:lastRenderedPageBreak/>
-        <w:t>increased rho and omega cross-sections for heavy nuclei, little effect for heavier mesons.</w:t>
+        <w:t>QUANTUM_GLAUBER.  When set to 1, performs a quantum Glauber calculation, rather than a classical one.  This leads to greatly increased rho and omega cross-sections for heavy nuclei, little effect for heavier mesons.</w:t>
       </w:r>
     </w:p>
     <w:p>
@@ -46082,7 +46108,7 @@
 </file>
 
 <file path=customXml/itemProps1.xml><?xml version="1.0" encoding="utf-8"?>
-<ds:datastoreItem xmlns:ds="http://schemas.openxmlformats.org/officeDocument/2006/customXml" ds:itemID="{B1C52A00-5D45-DD40-8754-D5FD9ECAE8B1}">
+<ds:datastoreItem xmlns:ds="http://schemas.openxmlformats.org/officeDocument/2006/customXml" ds:itemID="{A117AF9D-A3AC-E243-A1A0-71C4A699C212}">
   <ds:schemaRefs>
     <ds:schemaRef ds:uri="http://schemas.openxmlformats.org/officeDocument/2006/bibliography"/>
   </ds:schemaRefs>

</xml_diff>

<commit_message>
Changed coefficient in gammavm.cpp, to extend the maximum p_T for no-interference VM production to ~1 GeV/c (was ~ 250 MeV/c).
</commit_message>
<xml_diff>
--- a/Readme.docx
+++ b/Readme.docx
@@ -10,7 +10,6 @@
           <w:docPartUnique/>
         </w:docPartObj>
       </w:sdtPr>
-      <w:sdtEndPr/>
       <w:sdtContent>
         <w:p>
           <w:pPr>
@@ -521,7 +520,28 @@
           <w:rFonts w:ascii="Courier New" w:hAnsi="Courier New" w:cs="Courier New"/>
           <w:noProof/>
         </w:rPr>
-        <w:t>v304: Fixed a serious bug in gammaaluminosity.cpp lines 404, where photonDensity was called with its arguments reversed.  This bug is somewhat less serious than it sounds, but it is still very serious, and leads to changes in the vector meson photoproduction cross-section.</w:t>
+        <w:t xml:space="preserve">v305: Changed coefficient in calculation of pt2 in gammavm.cpp from 8 to 32.  This changes the maximum p_T for vector mesons for calculations without interference from about 250 MeV/c to about 1 Gev/c.  In the long run, we could </w:t>
+      </w:r>
+      <w:r>
+        <w:rPr>
+          <w:rFonts w:ascii="Courier New" w:hAnsi="Courier New" w:cs="Courier New"/>
+          <w:noProof/>
+        </w:rPr>
+        <w:t>rename INT_</w:t>
+      </w:r>
+      <w:r>
+        <w:rPr>
+          <w:rFonts w:ascii="Courier New" w:hAnsi="Courier New" w:cs="Courier New"/>
+          <w:noProof/>
+        </w:rPr>
+        <w:t>PT_MAX</w:t>
+      </w:r>
+      <w:r>
+        <w:rPr>
+          <w:rFonts w:ascii="Courier New" w:hAnsi="Courier New" w:cs="Courier New"/>
+          <w:noProof/>
+        </w:rPr>
+        <w:t xml:space="preserve"> and make it  required parameter with or without interference. This could make the running a bit more efficient. </w:t>
       </w:r>
       <w:bookmarkStart w:id="0" w:name="_GoBack"/>
       <w:bookmarkEnd w:id="0"/>
@@ -533,6 +553,13 @@
           <w:noProof/>
         </w:rPr>
       </w:pPr>
+      <w:r>
+        <w:rPr>
+          <w:rFonts w:ascii="Courier New" w:hAnsi="Courier New" w:cs="Courier New"/>
+          <w:noProof/>
+        </w:rPr>
+        <w:t>v304: Fixed a serious bug in gammaaluminosity.cpp lines 404, where photonDensity was called with its arguments reversed.  This bug is somewhat less serious than it sounds, but it is still very serious, and leads to changes in the vector meson photoproduction cross-section.</w:t>
+      </w:r>
     </w:p>
     <w:p>
       <w:pPr>
@@ -692,6 +719,7 @@
           <w:rFonts w:ascii="Courier New" w:hAnsi="Courier New" w:cs="Courier New"/>
           <w:noProof/>
         </w:rPr>
+        <w:lastRenderedPageBreak/>
         <w:t>v</w:t>
       </w:r>
       <w:r>
@@ -720,15 +748,7 @@
           <w:rFonts w:ascii="Courier New" w:hAnsi="Courier New" w:cs="Courier New"/>
           <w:noProof/>
         </w:rPr>
-        <w:t xml:space="preserve">BREAKUP_MODE=8 sets a fixed impact parameter range, regardless of the presence of nuclear breakup; it is intended to study two-photon production in peripheral collisions.  It requires two additional otherwise optional input lines, BMIN and </w:t>
-      </w:r>
-      <w:r>
-        <w:rPr>
-          <w:rFonts w:ascii="Courier New" w:hAnsi="Courier New" w:cs="Courier New"/>
-          <w:noProof/>
-        </w:rPr>
-        <w:lastRenderedPageBreak/>
-        <w:t xml:space="preserve">BMAX, to set the impact parameter range.  It does not (yet?) work for photonuclear interactions. </w:t>
+        <w:t xml:space="preserve">BREAKUP_MODE=8 sets a fixed impact parameter range, regardless of the presence of nuclear breakup; it is intended to study two-photon production in peripheral collisions.  It requires two additional otherwise optional input lines, BMIN and BMAX, to set the impact parameter range.  It does not (yet?) work for photonuclear interactions. </w:t>
       </w:r>
     </w:p>
     <w:p>
@@ -48686,7 +48706,6 @@
         <w:docPartUnique/>
       </w:docPartObj>
     </w:sdtPr>
-    <w:sdtEndPr/>
     <w:sdtContent>
       <w:p>
         <w:pPr>
@@ -49955,7 +49974,7 @@
 </file>
 
 <file path=customXml/itemProps1.xml><?xml version="1.0" encoding="utf-8"?>
-<ds:datastoreItem xmlns:ds="http://schemas.openxmlformats.org/officeDocument/2006/customXml" ds:itemID="{C4FE9C7D-C047-A046-98AE-9421E4AEFF41}">
+<ds:datastoreItem xmlns:ds="http://schemas.openxmlformats.org/officeDocument/2006/customXml" ds:itemID="{E8B5C906-D0BA-9144-AB64-0AB100E30B16}">
   <ds:schemaRefs>
     <ds:schemaRef ds:uri="http://schemas.openxmlformats.org/officeDocument/2006/bibliography"/>
   </ds:schemaRefs>

</xml_diff>

<commit_message>
Two fixes to handle 4-prong decays properly
</commit_message>
<xml_diff>
--- a/Readme.docx
+++ b/Readme.docx
@@ -520,6 +520,35 @@
           <w:rFonts w:ascii="Courier New" w:hAnsi="Courier New" w:cs="Courier New"/>
           <w:noProof/>
         </w:rPr>
+        <w:t xml:space="preserve">v306: </w:t>
+      </w:r>
+      <w:r>
+        <w:rPr>
+          <w:rFonts w:ascii="Courier New" w:hAnsi="Courier New" w:cs="Courier New"/>
+          <w:noProof/>
+        </w:rPr>
+        <w:t>Updated gammavm.cpp, to properly output 4 pions with net charge 0.  Also c</w:t>
+      </w:r>
+      <w:r>
+        <w:rPr>
+          <w:rFonts w:ascii="Courier New" w:hAnsi="Courier New" w:cs="Courier New"/>
+          <w:noProof/>
+        </w:rPr>
+        <w:t>hanged default Wmax for 4-prong final state to be the larger of the kinematic limit or 10 GeV; previously, it was unduly large for the LHC.</w:t>
+      </w:r>
+    </w:p>
+    <w:p>
+      <w:pPr>
+        <w:rPr>
+          <w:rFonts w:ascii="Courier New" w:hAnsi="Courier New" w:cs="Courier New"/>
+          <w:noProof/>
+        </w:rPr>
+      </w:pPr>
+      <w:r>
+        <w:rPr>
+          <w:rFonts w:ascii="Courier New" w:hAnsi="Courier New" w:cs="Courier New"/>
+          <w:noProof/>
+        </w:rPr>
         <w:t xml:space="preserve">v305: Changed coefficient in calculation of pt2 in gammavm.cpp from 8 to 32.  This changes the maximum p_T for vector mesons for calculations without interference from about 250 MeV/c to about 1 Gev/c.  In the long run, we could </w:t>
       </w:r>
       <w:r>
@@ -542,6 +571,28 @@
           <w:noProof/>
         </w:rPr>
         <w:t xml:space="preserve"> and make it  required parameter with or without interference. This could make the running a bit more efficient. </w:t>
+      </w:r>
+    </w:p>
+    <w:p>
+      <w:pPr>
+        <w:rPr>
+          <w:rFonts w:ascii="Courier New" w:hAnsi="Courier New" w:cs="Courier New"/>
+          <w:noProof/>
+        </w:rPr>
+      </w:pPr>
+      <w:r>
+        <w:rPr>
+          <w:rFonts w:ascii="Courier New" w:hAnsi="Courier New" w:cs="Courier New"/>
+          <w:noProof/>
+        </w:rPr>
+        <w:t xml:space="preserve">v304: Fixed a bug in gammaaluminosity.cpp lines 404, where photonDensity was called with its arguments reversed.  </w:t>
+      </w:r>
+      <w:r>
+        <w:rPr>
+          <w:rFonts w:ascii="Courier New" w:hAnsi="Courier New" w:cs="Courier New"/>
+          <w:noProof/>
+        </w:rPr>
+        <w:t>This bug affected the p_T spectrum when interference is turned on.</w:t>
       </w:r>
       <w:bookmarkStart w:id="0" w:name="_GoBack"/>
       <w:bookmarkEnd w:id="0"/>
@@ -558,21 +609,6 @@
           <w:rFonts w:ascii="Courier New" w:hAnsi="Courier New" w:cs="Courier New"/>
           <w:noProof/>
         </w:rPr>
-        <w:t>v304: Fixed a serious bug in gammaaluminosity.cpp lines 404, where photonDensity was called with its arguments reversed.  This bug is somewhat less serious than it sounds, but it is still very serious, and leads to changes in the vector meson photoproduction cross-section.</w:t>
-      </w:r>
-    </w:p>
-    <w:p>
-      <w:pPr>
-        <w:rPr>
-          <w:rFonts w:ascii="Courier New" w:hAnsi="Courier New" w:cs="Courier New"/>
-          <w:noProof/>
-        </w:rPr>
-      </w:pPr>
-      <w:r>
-        <w:rPr>
-          <w:rFonts w:ascii="Courier New" w:hAnsi="Courier New" w:cs="Courier New"/>
-          <w:noProof/>
-        </w:rPr>
         <w:t xml:space="preserve">v299:  Added hard-coded Woods-Saxon radii, thickness and density for </w:t>
       </w:r>
       <w:r>
@@ -690,13 +726,21 @@
           <w:rFonts w:ascii="Courier New" w:hAnsi="Courier New" w:cs="Courier New"/>
           <w:noProof/>
         </w:rPr>
-        <w:t xml:space="preserve"> All particle constants (masses, widths, </w:t>
+        <w:t xml:space="preserve"> All particle constants (masses, </w:t>
       </w:r>
       <w:r>
         <w:rPr>
           <w:rFonts w:ascii="Courier New" w:hAnsi="Courier New" w:cs="Courier New"/>
           <w:noProof/>
         </w:rPr>
+        <w:lastRenderedPageBreak/>
+        <w:t xml:space="preserve">widths, </w:t>
+      </w:r>
+      <w:r>
+        <w:rPr>
+          <w:rFonts w:ascii="Courier New" w:hAnsi="Courier New" w:cs="Courier New"/>
+          <w:noProof/>
+        </w:rPr>
         <w:t>branching ratio</w:t>
       </w:r>
       <w:r>
@@ -719,7 +763,6 @@
           <w:rFonts w:ascii="Courier New" w:hAnsi="Courier New" w:cs="Courier New"/>
           <w:noProof/>
         </w:rPr>
-        <w:lastRenderedPageBreak/>
         <w:t>v</w:t>
       </w:r>
       <w:r>
@@ -49974,7 +50017,7 @@
 </file>
 
 <file path=customXml/itemProps1.xml><?xml version="1.0" encoding="utf-8"?>
-<ds:datastoreItem xmlns:ds="http://schemas.openxmlformats.org/officeDocument/2006/customXml" ds:itemID="{E8B5C906-D0BA-9144-AB64-0AB100E30B16}">
+<ds:datastoreItem xmlns:ds="http://schemas.openxmlformats.org/officeDocument/2006/customXml" ds:itemID="{D409866B-38AC-244A-8074-27B54D98DDF8}">
   <ds:schemaRefs>
     <ds:schemaRef ds:uri="http://schemas.openxmlformats.org/officeDocument/2006/bibliography"/>
   </ds:schemaRefs>

</xml_diff>

<commit_message>
Fix for 4-prong mass spectrum, scaling mass by 1/m_{4pi}
</commit_message>
<xml_diff>
--- a/Readme.docx
+++ b/Readme.docx
@@ -520,79 +520,28 @@
           <w:rFonts w:ascii="Courier New" w:hAnsi="Courier New" w:cs="Courier New"/>
           <w:noProof/>
         </w:rPr>
-        <w:t xml:space="preserve">v306: </w:t>
+        <w:t xml:space="preserve">v307:  Fixed 4-prong mass spectrum, properly converting dsigma/ds to dsigma/dW.  The net effect is to </w:t>
       </w:r>
       <w:r>
         <w:rPr>
           <w:rFonts w:ascii="Courier New" w:hAnsi="Courier New" w:cs="Courier New"/>
           <w:noProof/>
         </w:rPr>
-        <w:t>Updated gammavm.cpp, to properly output 4 pions with net charge 0.  Also c</w:t>
+        <w:t>scale</w:t>
       </w:r>
       <w:r>
         <w:rPr>
           <w:rFonts w:ascii="Courier New" w:hAnsi="Courier New" w:cs="Courier New"/>
           <w:noProof/>
         </w:rPr>
-        <w:t>hanged default Wmax for 4-prong final state to be the larger of the kinematic limit or 10 GeV; previously, it was unduly large for the LHC.</w:t>
-      </w:r>
-    </w:p>
-    <w:p>
-      <w:pPr>
+        <w:t xml:space="preserve"> the mass spectrum by 1/M_{4\pi}, </w:t>
+      </w:r>
+      <w:r>
         <w:rPr>
           <w:rFonts w:ascii="Courier New" w:hAnsi="Courier New" w:cs="Courier New"/>
           <w:noProof/>
         </w:rPr>
-      </w:pPr>
-      <w:r>
-        <w:rPr>
-          <w:rFonts w:ascii="Courier New" w:hAnsi="Courier New" w:cs="Courier New"/>
-          <w:noProof/>
-        </w:rPr>
-        <w:t xml:space="preserve">v305: Changed coefficient in calculation of pt2 in gammavm.cpp from 8 to 32.  This changes the maximum p_T for vector mesons for calculations without interference from about 250 MeV/c to about 1 Gev/c.  In the long run, we could </w:t>
-      </w:r>
-      <w:r>
-        <w:rPr>
-          <w:rFonts w:ascii="Courier New" w:hAnsi="Courier New" w:cs="Courier New"/>
-          <w:noProof/>
-        </w:rPr>
-        <w:t>rename INT_</w:t>
-      </w:r>
-      <w:r>
-        <w:rPr>
-          <w:rFonts w:ascii="Courier New" w:hAnsi="Courier New" w:cs="Courier New"/>
-          <w:noProof/>
-        </w:rPr>
-        <w:t>PT_MAX</w:t>
-      </w:r>
-      <w:r>
-        <w:rPr>
-          <w:rFonts w:ascii="Courier New" w:hAnsi="Courier New" w:cs="Courier New"/>
-          <w:noProof/>
-        </w:rPr>
-        <w:t xml:space="preserve"> and make it  required parameter with or without interference. This could make the running a bit more efficient. </w:t>
-      </w:r>
-    </w:p>
-    <w:p>
-      <w:pPr>
-        <w:rPr>
-          <w:rFonts w:ascii="Courier New" w:hAnsi="Courier New" w:cs="Courier New"/>
-          <w:noProof/>
-        </w:rPr>
-      </w:pPr>
-      <w:r>
-        <w:rPr>
-          <w:rFonts w:ascii="Courier New" w:hAnsi="Courier New" w:cs="Courier New"/>
-          <w:noProof/>
-        </w:rPr>
-        <w:t xml:space="preserve">v304: Fixed a bug in gammaaluminosity.cpp lines 404, where photonDensity was called with its arguments reversed.  </w:t>
-      </w:r>
-      <w:r>
-        <w:rPr>
-          <w:rFonts w:ascii="Courier New" w:hAnsi="Courier New" w:cs="Courier New"/>
-          <w:noProof/>
-        </w:rPr>
-        <w:t>This bug affected the p_T spectrum when interference is turned on.</w:t>
+        <w:t xml:space="preserve">reducing the number of high-mass states. </w:t>
       </w:r>
       <w:bookmarkStart w:id="0" w:name="_GoBack"/>
       <w:bookmarkEnd w:id="0"/>
@@ -604,6 +553,101 @@
           <w:noProof/>
         </w:rPr>
       </w:pPr>
+    </w:p>
+    <w:p>
+      <w:pPr>
+        <w:rPr>
+          <w:rFonts w:ascii="Courier New" w:hAnsi="Courier New" w:cs="Courier New"/>
+          <w:noProof/>
+        </w:rPr>
+      </w:pPr>
+      <w:r>
+        <w:rPr>
+          <w:rFonts w:ascii="Courier New" w:hAnsi="Courier New" w:cs="Courier New"/>
+          <w:noProof/>
+        </w:rPr>
+        <w:t xml:space="preserve">v306: </w:t>
+      </w:r>
+      <w:r>
+        <w:rPr>
+          <w:rFonts w:ascii="Courier New" w:hAnsi="Courier New" w:cs="Courier New"/>
+          <w:noProof/>
+        </w:rPr>
+        <w:t>Updated gammavm.cpp, to properly output 4 pions with net charge 0.  Also c</w:t>
+      </w:r>
+      <w:r>
+        <w:rPr>
+          <w:rFonts w:ascii="Courier New" w:hAnsi="Courier New" w:cs="Courier New"/>
+          <w:noProof/>
+        </w:rPr>
+        <w:t>hanged default Wmax for 4-prong final state to be the larger of the kinematic limit or 10 GeV; previously, it was unduly large for the LHC.</w:t>
+      </w:r>
+    </w:p>
+    <w:p>
+      <w:pPr>
+        <w:rPr>
+          <w:rFonts w:ascii="Courier New" w:hAnsi="Courier New" w:cs="Courier New"/>
+          <w:noProof/>
+        </w:rPr>
+      </w:pPr>
+      <w:r>
+        <w:rPr>
+          <w:rFonts w:ascii="Courier New" w:hAnsi="Courier New" w:cs="Courier New"/>
+          <w:noProof/>
+        </w:rPr>
+        <w:t xml:space="preserve">v305: Changed coefficient in calculation of pt2 in gammavm.cpp from 8 to 32.  This changes the maximum p_T for vector mesons for calculations without interference from about 250 MeV/c to about 1 Gev/c.  In the long run, we could </w:t>
+      </w:r>
+      <w:r>
+        <w:rPr>
+          <w:rFonts w:ascii="Courier New" w:hAnsi="Courier New" w:cs="Courier New"/>
+          <w:noProof/>
+        </w:rPr>
+        <w:t>rename INT_</w:t>
+      </w:r>
+      <w:r>
+        <w:rPr>
+          <w:rFonts w:ascii="Courier New" w:hAnsi="Courier New" w:cs="Courier New"/>
+          <w:noProof/>
+        </w:rPr>
+        <w:t>PT_MAX</w:t>
+      </w:r>
+      <w:r>
+        <w:rPr>
+          <w:rFonts w:ascii="Courier New" w:hAnsi="Courier New" w:cs="Courier New"/>
+          <w:noProof/>
+        </w:rPr>
+        <w:t xml:space="preserve"> and make it  required parameter with or without interference. This could make the running a bit more efficient. </w:t>
+      </w:r>
+    </w:p>
+    <w:p>
+      <w:pPr>
+        <w:rPr>
+          <w:rFonts w:ascii="Courier New" w:hAnsi="Courier New" w:cs="Courier New"/>
+          <w:noProof/>
+        </w:rPr>
+      </w:pPr>
+      <w:r>
+        <w:rPr>
+          <w:rFonts w:ascii="Courier New" w:hAnsi="Courier New" w:cs="Courier New"/>
+          <w:noProof/>
+        </w:rPr>
+        <w:t xml:space="preserve">v304: Fixed a bug in gammaaluminosity.cpp lines 404, where photonDensity was called with its arguments reversed.  </w:t>
+      </w:r>
+      <w:r>
+        <w:rPr>
+          <w:rFonts w:ascii="Courier New" w:hAnsi="Courier New" w:cs="Courier New"/>
+          <w:noProof/>
+        </w:rPr>
+        <w:t>This bug affected the p_T spectrum when interference is turned on.</w:t>
+      </w:r>
+    </w:p>
+    <w:p>
+      <w:pPr>
+        <w:rPr>
+          <w:rFonts w:ascii="Courier New" w:hAnsi="Courier New" w:cs="Courier New"/>
+          <w:noProof/>
+        </w:rPr>
+      </w:pPr>
       <w:r>
         <w:rPr>
           <w:rFonts w:ascii="Courier New" w:hAnsi="Courier New" w:cs="Courier New"/>
@@ -697,6 +741,7 @@
           <w:rFonts w:ascii="Courier New" w:hAnsi="Courier New" w:cs="Courier New"/>
           <w:noProof/>
         </w:rPr>
+        <w:lastRenderedPageBreak/>
         <w:t>v295:  Added hard-coded values for xenon-129 to match the recent LHC run.   Radius=5.36 fm, density=0.18406</w:t>
       </w:r>
     </w:p>
@@ -726,15 +771,7 @@
           <w:rFonts w:ascii="Courier New" w:hAnsi="Courier New" w:cs="Courier New"/>
           <w:noProof/>
         </w:rPr>
-        <w:t xml:space="preserve"> All particle constants (masses, </w:t>
-      </w:r>
-      <w:r>
-        <w:rPr>
-          <w:rFonts w:ascii="Courier New" w:hAnsi="Courier New" w:cs="Courier New"/>
-          <w:noProof/>
-        </w:rPr>
-        <w:lastRenderedPageBreak/>
-        <w:t xml:space="preserve">widths, </w:t>
+        <w:t xml:space="preserve"> All particle constants (masses, widths, </w:t>
       </w:r>
       <w:r>
         <w:rPr>
@@ -50017,7 +50054,7 @@
 </file>
 
 <file path=customXml/itemProps1.xml><?xml version="1.0" encoding="utf-8"?>
-<ds:datastoreItem xmlns:ds="http://schemas.openxmlformats.org/officeDocument/2006/customXml" ds:itemID="{D409866B-38AC-244A-8074-27B54D98DDF8}">
+<ds:datastoreItem xmlns:ds="http://schemas.openxmlformats.org/officeDocument/2006/customXml" ds:itemID="{2A5E5590-7B75-534C-8937-6A7A85E125EA}">
   <ds:schemaRefs>
     <ds:schemaRef ds:uri="http://schemas.openxmlformats.org/officeDocument/2006/bibliography"/>
   </ds:schemaRefs>

</xml_diff>

<commit_message>
updated README for previous commit
</commit_message>
<xml_diff>
--- a/Readme.docx
+++ b/Readme.docx
@@ -504,6 +504,87 @@
     <w:p>
       <w:pPr>
         <w:rPr>
+          <w:rFonts w:ascii="Courier New" w:hAnsi="Courier New" w:cs="Courier New"/>
+          <w:noProof/>
+        </w:rPr>
+      </w:pPr>
+      <w:r>
+        <w:rPr>
+          <w:rFonts w:ascii="Courier New" w:hAnsi="Courier New" w:cs="Courier New"/>
+          <w:noProof/>
+        </w:rPr>
+        <w:t xml:space="preserve">v311: Added channel: ω -&gt; </w:t>
+      </w:r>
+      <w:r>
+        <w:rPr>
+          <w:rFonts w:ascii="Courier New" w:hAnsi="Courier New" w:cs="Courier New"/>
+          <w:noProof/>
+        </w:rPr>
+        <w:t>π</w:t>
+      </w:r>
+      <w:r>
+        <w:rPr>
+          <w:rFonts w:ascii="Courier New" w:hAnsi="Courier New" w:cs="Courier New"/>
+          <w:noProof/>
+          <w:vertAlign w:val="superscript"/>
+        </w:rPr>
+        <w:t>+</w:t>
+      </w:r>
+      <w:r>
+        <w:rPr>
+          <w:rFonts w:ascii="Courier New" w:hAnsi="Courier New" w:cs="Courier New"/>
+          <w:noProof/>
+        </w:rPr>
+        <w:t>π</w:t>
+      </w:r>
+      <w:r>
+        <w:rPr>
+          <w:rFonts w:ascii="Courier New" w:hAnsi="Courier New" w:cs="Courier New"/>
+          <w:noProof/>
+          <w:vertAlign w:val="superscript"/>
+        </w:rPr>
+        <w:t>-</w:t>
+      </w:r>
+      <w:r>
+        <w:rPr>
+          <w:rFonts w:ascii="Courier New" w:hAnsi="Courier New" w:cs="Courier New"/>
+          <w:noProof/>
+        </w:rPr>
+        <w:t>π</w:t>
+      </w:r>
+      <w:r>
+        <w:rPr>
+          <w:rFonts w:ascii="Courier New" w:hAnsi="Courier New" w:cs="Courier New"/>
+          <w:noProof/>
+          <w:vertAlign w:val="superscript"/>
+        </w:rPr>
+        <w:t>0</w:t>
+      </w:r>
+      <w:r>
+        <w:rPr>
+          <w:rFonts w:ascii="Courier New" w:hAnsi="Courier New" w:cs="Courier New"/>
+          <w:noProof/>
+        </w:rPr>
+        <w:t xml:space="preserve"> with code (</w:t>
+      </w:r>
+      <w:r>
+        <w:rPr>
+          <w:rFonts w:ascii="Courier New" w:hAnsi="Courier New" w:cs="Courier New"/>
+          <w:noProof/>
+        </w:rPr>
+        <w:t>223211111</w:t>
+      </w:r>
+      <w:r>
+        <w:rPr>
+          <w:rFonts w:ascii="Courier New" w:hAnsi="Courier New" w:cs="Courier New"/>
+          <w:noProof/>
+        </w:rPr>
+        <w:t>).</w:t>
+      </w:r>
+    </w:p>
+    <w:p>
+      <w:pPr>
+        <w:rPr>
           <w:rFonts w:ascii="Arial Hebrew" w:hAnsi="Arial Hebrew" w:cs="Courier New"/>
           <w:noProof/>
         </w:rPr>
@@ -619,20 +700,48 @@
         </w:rPr>
         <w:t>-</w:t>
       </w:r>
-    </w:p>
-    <w:p>
-      <w:pPr>
+      <w:r>
         <w:rPr>
           <w:rFonts w:ascii="Courier New" w:hAnsi="Courier New" w:cs="Courier New"/>
           <w:noProof/>
         </w:rPr>
-      </w:pPr>
+        <w:t xml:space="preserve"> with codes(113011) and (113013) </w:t>
+      </w:r>
       <w:r>
         <w:rPr>
           <w:rFonts w:ascii="Courier New" w:hAnsi="Courier New" w:cs="Courier New"/>
           <w:noProof/>
         </w:rPr>
+        <w:t>respectively</w:t>
+      </w:r>
+      <w:r>
+        <w:rPr>
+          <w:rFonts w:ascii="Courier New" w:hAnsi="Courier New" w:cs="Courier New"/>
+          <w:noProof/>
+        </w:rPr>
+        <w:t>.</w:t>
+      </w:r>
+    </w:p>
+    <w:p>
+      <w:pPr>
+        <w:rPr>
+          <w:rFonts w:ascii="Courier New" w:hAnsi="Courier New" w:cs="Courier New"/>
+          <w:noProof/>
+        </w:rPr>
+      </w:pPr>
+      <w:r>
+        <w:rPr>
+          <w:rFonts w:ascii="Courier New" w:hAnsi="Courier New" w:cs="Courier New"/>
+          <w:noProof/>
+        </w:rPr>
         <w:t>v308:  Added an option to display a header in the output file. This header will show input parameters in a similar format to eSTARlight.</w:t>
+      </w:r>
+      <w:r>
+        <w:rPr>
+          <w:rFonts w:ascii="Courier New" w:hAnsi="Courier New" w:cs="Courier New"/>
+          <w:noProof/>
+        </w:rPr>
+        <w:t xml:space="preserve"> Option is controlled by input parameter "OUTPUT_HEADER", see below.</w:t>
       </w:r>
     </w:p>
     <w:p>
@@ -7207,6 +7316,28 @@
     <w:p>
       <w:pPr>
         <w:pStyle w:val="PlainText"/>
+        <w:ind w:firstLine="720"/>
+        <w:rPr>
+          <w:rFonts w:ascii="Courier New" w:hAnsi="Courier New" w:cs="Courier New"/>
+        </w:rPr>
+      </w:pPr>
+      <w:r>
+        <w:rPr>
+          <w:rFonts w:ascii="Courier New" w:hAnsi="Courier New" w:cs="Courier New"/>
+        </w:rPr>
+        <w:t>223211111</w:t>
+      </w:r>
+      <w:r>
+        <w:rPr>
+          <w:rFonts w:ascii="Courier New" w:hAnsi="Courier New" w:cs="Courier New"/>
+        </w:rPr>
+        <w:tab/>
+        <w:t>omega --&gt; pi+pi-pi0</w:t>
+      </w:r>
+    </w:p>
+    <w:p>
+      <w:pPr>
+        <w:pStyle w:val="PlainText"/>
         <w:rPr>
           <w:rFonts w:ascii="Courier New" w:hAnsi="Courier New" w:cs="Courier New"/>
         </w:rPr>
@@ -46188,154 +46319,7 @@
       </w:pPr>
     </w:pPrDefault>
   </w:docDefaults>
-  <w:latentStyles w:defLockedState="0" w:defUIPriority="99" w:defSemiHidden="1" w:defUnhideWhenUsed="1" w:defQFormat="0" w:count="276">
-    <w:lsdException w:name="Normal" w:semiHidden="0" w:uiPriority="0" w:unhideWhenUsed="0" w:qFormat="1"/>
-    <w:lsdException w:name="heading 1" w:semiHidden="0" w:uiPriority="9" w:unhideWhenUsed="0" w:qFormat="1"/>
-    <w:lsdException w:name="heading 2" w:uiPriority="9" w:qFormat="1"/>
-    <w:lsdException w:name="heading 3" w:uiPriority="9" w:qFormat="1"/>
-    <w:lsdException w:name="heading 4" w:uiPriority="9" w:qFormat="1"/>
-    <w:lsdException w:name="heading 5" w:uiPriority="9" w:qFormat="1"/>
-    <w:lsdException w:name="heading 6" w:uiPriority="9" w:qFormat="1"/>
-    <w:lsdException w:name="heading 7" w:uiPriority="9" w:qFormat="1"/>
-    <w:lsdException w:name="heading 8" w:uiPriority="9" w:qFormat="1"/>
-    <w:lsdException w:name="heading 9" w:uiPriority="9" w:qFormat="1"/>
-    <w:lsdException w:name="toc 1" w:uiPriority="39"/>
-    <w:lsdException w:name="toc 2" w:uiPriority="39"/>
-    <w:lsdException w:name="toc 3" w:uiPriority="39"/>
-    <w:lsdException w:name="toc 4" w:uiPriority="39"/>
-    <w:lsdException w:name="toc 5" w:uiPriority="39"/>
-    <w:lsdException w:name="toc 6" w:uiPriority="39"/>
-    <w:lsdException w:name="toc 7" w:uiPriority="39"/>
-    <w:lsdException w:name="toc 8" w:uiPriority="39"/>
-    <w:lsdException w:name="toc 9" w:uiPriority="39"/>
-    <w:lsdException w:name="caption" w:uiPriority="35" w:qFormat="1"/>
-    <w:lsdException w:name="Title" w:semiHidden="0" w:uiPriority="10" w:unhideWhenUsed="0" w:qFormat="1"/>
-    <w:lsdException w:name="Default Paragraph Font" w:uiPriority="1"/>
-    <w:lsdException w:name="Subtitle" w:semiHidden="0" w:uiPriority="11" w:unhideWhenUsed="0" w:qFormat="1"/>
-    <w:lsdException w:name="Strong" w:semiHidden="0" w:uiPriority="22" w:unhideWhenUsed="0" w:qFormat="1"/>
-    <w:lsdException w:name="Emphasis" w:semiHidden="0" w:uiPriority="20" w:unhideWhenUsed="0" w:qFormat="1"/>
-    <w:lsdException w:name="Table Grid" w:semiHidden="0" w:uiPriority="39" w:unhideWhenUsed="0"/>
-    <w:lsdException w:name="Note Level 1" w:semiHidden="0" w:unhideWhenUsed="0"/>
-    <w:lsdException w:name="Note Level 2" w:semiHidden="0" w:unhideWhenUsed="0"/>
-    <w:lsdException w:name="Note Level 3" w:semiHidden="0" w:unhideWhenUsed="0"/>
-    <w:lsdException w:name="Note Level 4" w:semiHidden="0" w:unhideWhenUsed="0"/>
-    <w:lsdException w:name="Note Level 5" w:semiHidden="0" w:unhideWhenUsed="0"/>
-    <w:lsdException w:name="Note Level 6" w:semiHidden="0" w:unhideWhenUsed="0"/>
-    <w:lsdException w:name="Note Level 7" w:semiHidden="0" w:unhideWhenUsed="0"/>
-    <w:lsdException w:name="Note Level 8" w:semiHidden="0" w:unhideWhenUsed="0"/>
-    <w:lsdException w:name="Note Level 9" w:semiHidden="0" w:unhideWhenUsed="0"/>
-    <w:lsdException w:name="Placeholder Text" w:unhideWhenUsed="0"/>
-    <w:lsdException w:name="No Spacing" w:semiHidden="0" w:uiPriority="1" w:unhideWhenUsed="0" w:qFormat="1"/>
-    <w:lsdException w:name="Light Shading" w:semiHidden="0" w:uiPriority="60" w:unhideWhenUsed="0"/>
-    <w:lsdException w:name="Light List" w:semiHidden="0" w:uiPriority="61" w:unhideWhenUsed="0"/>
-    <w:lsdException w:name="Light Grid" w:semiHidden="0" w:uiPriority="62" w:unhideWhenUsed="0"/>
-    <w:lsdException w:name="Medium Shading 1" w:semiHidden="0" w:uiPriority="63" w:unhideWhenUsed="0"/>
-    <w:lsdException w:name="Medium Shading 2" w:semiHidden="0" w:uiPriority="64" w:unhideWhenUsed="0"/>
-    <w:lsdException w:name="Medium List 1" w:semiHidden="0" w:uiPriority="65" w:unhideWhenUsed="0"/>
-    <w:lsdException w:name="Medium List 2" w:semiHidden="0" w:uiPriority="66" w:unhideWhenUsed="0"/>
-    <w:lsdException w:name="Medium Grid 1" w:semiHidden="0" w:uiPriority="67" w:unhideWhenUsed="0"/>
-    <w:lsdException w:name="Medium Grid 2" w:semiHidden="0" w:uiPriority="68" w:unhideWhenUsed="0"/>
-    <w:lsdException w:name="Medium Grid 3" w:semiHidden="0" w:uiPriority="69" w:unhideWhenUsed="0"/>
-    <w:lsdException w:name="Dark List" w:semiHidden="0" w:uiPriority="70" w:unhideWhenUsed="0"/>
-    <w:lsdException w:name="Colorful Shading" w:semiHidden="0" w:uiPriority="71" w:unhideWhenUsed="0"/>
-    <w:lsdException w:name="Colorful List" w:semiHidden="0" w:uiPriority="72" w:unhideWhenUsed="0"/>
-    <w:lsdException w:name="Colorful Grid" w:semiHidden="0" w:uiPriority="73" w:unhideWhenUsed="0"/>
-    <w:lsdException w:name="Light Shading Accent 1" w:semiHidden="0" w:uiPriority="60" w:unhideWhenUsed="0"/>
-    <w:lsdException w:name="Light List Accent 1" w:semiHidden="0" w:uiPriority="61" w:unhideWhenUsed="0"/>
-    <w:lsdException w:name="Light Grid Accent 1" w:semiHidden="0" w:uiPriority="62" w:unhideWhenUsed="0"/>
-    <w:lsdException w:name="Medium Shading 1 Accent 1" w:semiHidden="0" w:uiPriority="63" w:unhideWhenUsed="0"/>
-    <w:lsdException w:name="Medium Shading 2 Accent 1" w:semiHidden="0" w:uiPriority="64" w:unhideWhenUsed="0"/>
-    <w:lsdException w:name="Medium List 1 Accent 1" w:semiHidden="0" w:uiPriority="65" w:unhideWhenUsed="0"/>
-    <w:lsdException w:name="Revision" w:unhideWhenUsed="0"/>
-    <w:lsdException w:name="List Paragraph" w:semiHidden="0" w:uiPriority="34" w:unhideWhenUsed="0" w:qFormat="1"/>
-    <w:lsdException w:name="Quote" w:semiHidden="0" w:uiPriority="29" w:unhideWhenUsed="0" w:qFormat="1"/>
-    <w:lsdException w:name="Intense Quote" w:semiHidden="0" w:uiPriority="30" w:unhideWhenUsed="0" w:qFormat="1"/>
-    <w:lsdException w:name="Medium List 2 Accent 1" w:semiHidden="0" w:uiPriority="66" w:unhideWhenUsed="0"/>
-    <w:lsdException w:name="Medium Grid 1 Accent 1" w:semiHidden="0" w:uiPriority="67" w:unhideWhenUsed="0"/>
-    <w:lsdException w:name="Medium Grid 2 Accent 1" w:semiHidden="0" w:uiPriority="68" w:unhideWhenUsed="0"/>
-    <w:lsdException w:name="Medium Grid 3 Accent 1" w:semiHidden="0" w:uiPriority="69" w:unhideWhenUsed="0"/>
-    <w:lsdException w:name="Dark List Accent 1" w:semiHidden="0" w:uiPriority="70" w:unhideWhenUsed="0"/>
-    <w:lsdException w:name="Colorful Shading Accent 1" w:semiHidden="0" w:uiPriority="71" w:unhideWhenUsed="0"/>
-    <w:lsdException w:name="Colorful List Accent 1" w:semiHidden="0" w:uiPriority="72" w:unhideWhenUsed="0"/>
-    <w:lsdException w:name="Colorful Grid Accent 1" w:semiHidden="0" w:uiPriority="73" w:unhideWhenUsed="0"/>
-    <w:lsdException w:name="Light Shading Accent 2" w:semiHidden="0" w:uiPriority="60" w:unhideWhenUsed="0"/>
-    <w:lsdException w:name="Light List Accent 2" w:semiHidden="0" w:uiPriority="61" w:unhideWhenUsed="0"/>
-    <w:lsdException w:name="Light Grid Accent 2" w:semiHidden="0" w:uiPriority="62" w:unhideWhenUsed="0"/>
-    <w:lsdException w:name="Medium Shading 1 Accent 2" w:semiHidden="0" w:uiPriority="63" w:unhideWhenUsed="0"/>
-    <w:lsdException w:name="Medium Shading 2 Accent 2" w:semiHidden="0" w:uiPriority="64" w:unhideWhenUsed="0"/>
-    <w:lsdException w:name="Medium List 1 Accent 2" w:semiHidden="0" w:uiPriority="65" w:unhideWhenUsed="0"/>
-    <w:lsdException w:name="Medium List 2 Accent 2" w:semiHidden="0" w:uiPriority="66" w:unhideWhenUsed="0"/>
-    <w:lsdException w:name="Medium Grid 1 Accent 2" w:semiHidden="0" w:uiPriority="67" w:unhideWhenUsed="0"/>
-    <w:lsdException w:name="Medium Grid 2 Accent 2" w:semiHidden="0" w:uiPriority="68" w:unhideWhenUsed="0"/>
-    <w:lsdException w:name="Medium Grid 3 Accent 2" w:semiHidden="0" w:uiPriority="69" w:unhideWhenUsed="0"/>
-    <w:lsdException w:name="Dark List Accent 2" w:semiHidden="0" w:uiPriority="70" w:unhideWhenUsed="0"/>
-    <w:lsdException w:name="Colorful Shading Accent 2" w:semiHidden="0" w:uiPriority="71" w:unhideWhenUsed="0"/>
-    <w:lsdException w:name="Colorful List Accent 2" w:semiHidden="0" w:uiPriority="72" w:unhideWhenUsed="0"/>
-    <w:lsdException w:name="Colorful Grid Accent 2" w:semiHidden="0" w:uiPriority="73" w:unhideWhenUsed="0"/>
-    <w:lsdException w:name="Light Shading Accent 3" w:semiHidden="0" w:uiPriority="60" w:unhideWhenUsed="0"/>
-    <w:lsdException w:name="Light List Accent 3" w:semiHidden="0" w:uiPriority="61" w:unhideWhenUsed="0"/>
-    <w:lsdException w:name="Light Grid Accent 3" w:semiHidden="0" w:uiPriority="62" w:unhideWhenUsed="0"/>
-    <w:lsdException w:name="Medium Shading 1 Accent 3" w:semiHidden="0" w:uiPriority="63" w:unhideWhenUsed="0"/>
-    <w:lsdException w:name="Medium Shading 2 Accent 3" w:semiHidden="0" w:uiPriority="64" w:unhideWhenUsed="0"/>
-    <w:lsdException w:name="Medium List 1 Accent 3" w:semiHidden="0" w:uiPriority="65" w:unhideWhenUsed="0"/>
-    <w:lsdException w:name="Medium List 2 Accent 3" w:semiHidden="0" w:uiPriority="66" w:unhideWhenUsed="0"/>
-    <w:lsdException w:name="Medium Grid 1 Accent 3" w:semiHidden="0" w:uiPriority="67" w:unhideWhenUsed="0"/>
-    <w:lsdException w:name="Medium Grid 2 Accent 3" w:semiHidden="0" w:uiPriority="68" w:unhideWhenUsed="0"/>
-    <w:lsdException w:name="Medium Grid 3 Accent 3" w:semiHidden="0" w:uiPriority="69" w:unhideWhenUsed="0"/>
-    <w:lsdException w:name="Dark List Accent 3" w:semiHidden="0" w:uiPriority="70" w:unhideWhenUsed="0"/>
-    <w:lsdException w:name="Colorful Shading Accent 3" w:semiHidden="0" w:uiPriority="71" w:unhideWhenUsed="0"/>
-    <w:lsdException w:name="Colorful List Accent 3" w:semiHidden="0" w:uiPriority="72" w:unhideWhenUsed="0"/>
-    <w:lsdException w:name="Colorful Grid Accent 3" w:semiHidden="0" w:uiPriority="73" w:unhideWhenUsed="0"/>
-    <w:lsdException w:name="Light Shading Accent 4" w:semiHidden="0" w:uiPriority="60" w:unhideWhenUsed="0"/>
-    <w:lsdException w:name="Light List Accent 4" w:semiHidden="0" w:uiPriority="61" w:unhideWhenUsed="0"/>
-    <w:lsdException w:name="Light Grid Accent 4" w:semiHidden="0" w:uiPriority="62" w:unhideWhenUsed="0"/>
-    <w:lsdException w:name="Medium Shading 1 Accent 4" w:semiHidden="0" w:uiPriority="63" w:unhideWhenUsed="0"/>
-    <w:lsdException w:name="Medium Shading 2 Accent 4" w:semiHidden="0" w:uiPriority="64" w:unhideWhenUsed="0"/>
-    <w:lsdException w:name="Medium List 1 Accent 4" w:semiHidden="0" w:uiPriority="65" w:unhideWhenUsed="0"/>
-    <w:lsdException w:name="Medium List 2 Accent 4" w:semiHidden="0" w:uiPriority="66" w:unhideWhenUsed="0"/>
-    <w:lsdException w:name="Medium Grid 1 Accent 4" w:semiHidden="0" w:uiPriority="67" w:unhideWhenUsed="0"/>
-    <w:lsdException w:name="Medium Grid 2 Accent 4" w:semiHidden="0" w:uiPriority="68" w:unhideWhenUsed="0"/>
-    <w:lsdException w:name="Medium Grid 3 Accent 4" w:semiHidden="0" w:uiPriority="69" w:unhideWhenUsed="0"/>
-    <w:lsdException w:name="Dark List Accent 4" w:semiHidden="0" w:uiPriority="70" w:unhideWhenUsed="0"/>
-    <w:lsdException w:name="Colorful Shading Accent 4" w:semiHidden="0" w:uiPriority="71" w:unhideWhenUsed="0"/>
-    <w:lsdException w:name="Colorful List Accent 4" w:semiHidden="0" w:uiPriority="72" w:unhideWhenUsed="0"/>
-    <w:lsdException w:name="Colorful Grid Accent 4" w:semiHidden="0" w:uiPriority="73" w:unhideWhenUsed="0"/>
-    <w:lsdException w:name="Light Shading Accent 5" w:semiHidden="0" w:uiPriority="60" w:unhideWhenUsed="0"/>
-    <w:lsdException w:name="Light List Accent 5" w:semiHidden="0" w:uiPriority="61" w:unhideWhenUsed="0"/>
-    <w:lsdException w:name="Light Grid Accent 5" w:semiHidden="0" w:uiPriority="62" w:unhideWhenUsed="0"/>
-    <w:lsdException w:name="Medium Shading 1 Accent 5" w:semiHidden="0" w:uiPriority="63" w:unhideWhenUsed="0"/>
-    <w:lsdException w:name="Medium Shading 2 Accent 5" w:semiHidden="0" w:uiPriority="64" w:unhideWhenUsed="0"/>
-    <w:lsdException w:name="Medium List 1 Accent 5" w:semiHidden="0" w:uiPriority="65" w:unhideWhenUsed="0"/>
-    <w:lsdException w:name="Medium List 2 Accent 5" w:semiHidden="0" w:uiPriority="66" w:unhideWhenUsed="0"/>
-    <w:lsdException w:name="Medium Grid 1 Accent 5" w:semiHidden="0" w:uiPriority="67" w:unhideWhenUsed="0"/>
-    <w:lsdException w:name="Medium Grid 2 Accent 5" w:semiHidden="0" w:uiPriority="68" w:unhideWhenUsed="0"/>
-    <w:lsdException w:name="Medium Grid 3 Accent 5" w:semiHidden="0" w:uiPriority="69" w:unhideWhenUsed="0"/>
-    <w:lsdException w:name="Dark List Accent 5" w:semiHidden="0" w:uiPriority="70" w:unhideWhenUsed="0"/>
-    <w:lsdException w:name="Colorful Shading Accent 5" w:semiHidden="0" w:uiPriority="71" w:unhideWhenUsed="0"/>
-    <w:lsdException w:name="Colorful List Accent 5" w:semiHidden="0" w:uiPriority="72" w:unhideWhenUsed="0"/>
-    <w:lsdException w:name="Colorful Grid Accent 5" w:semiHidden="0" w:uiPriority="73" w:unhideWhenUsed="0"/>
-    <w:lsdException w:name="Light Shading Accent 6" w:semiHidden="0" w:uiPriority="60" w:unhideWhenUsed="0"/>
-    <w:lsdException w:name="Light List Accent 6" w:semiHidden="0" w:uiPriority="61" w:unhideWhenUsed="0"/>
-    <w:lsdException w:name="Light Grid Accent 6" w:semiHidden="0" w:uiPriority="62" w:unhideWhenUsed="0"/>
-    <w:lsdException w:name="Medium Shading 1 Accent 6" w:semiHidden="0" w:uiPriority="63" w:unhideWhenUsed="0"/>
-    <w:lsdException w:name="Medium Shading 2 Accent 6" w:semiHidden="0" w:uiPriority="64" w:unhideWhenUsed="0"/>
-    <w:lsdException w:name="Medium List 1 Accent 6" w:semiHidden="0" w:uiPriority="65" w:unhideWhenUsed="0"/>
-    <w:lsdException w:name="Medium List 2 Accent 6" w:semiHidden="0" w:uiPriority="66" w:unhideWhenUsed="0"/>
-    <w:lsdException w:name="Medium Grid 1 Accent 6" w:semiHidden="0" w:uiPriority="67" w:unhideWhenUsed="0"/>
-    <w:lsdException w:name="Medium Grid 2 Accent 6" w:semiHidden="0" w:uiPriority="68" w:unhideWhenUsed="0"/>
-    <w:lsdException w:name="Medium Grid 3 Accent 6" w:semiHidden="0" w:uiPriority="69" w:unhideWhenUsed="0"/>
-    <w:lsdException w:name="Dark List Accent 6" w:semiHidden="0" w:uiPriority="70" w:unhideWhenUsed="0"/>
-    <w:lsdException w:name="Colorful Shading Accent 6" w:semiHidden="0" w:uiPriority="71" w:unhideWhenUsed="0"/>
-    <w:lsdException w:name="Colorful List Accent 6" w:semiHidden="0" w:uiPriority="72" w:unhideWhenUsed="0"/>
-    <w:lsdException w:name="Colorful Grid Accent 6" w:semiHidden="0" w:uiPriority="73" w:unhideWhenUsed="0"/>
-    <w:lsdException w:name="Subtle Emphasis" w:semiHidden="0" w:uiPriority="19" w:unhideWhenUsed="0" w:qFormat="1"/>
-    <w:lsdException w:name="Intense Emphasis" w:semiHidden="0" w:uiPriority="21" w:unhideWhenUsed="0" w:qFormat="1"/>
-    <w:lsdException w:name="Subtle Reference" w:semiHidden="0" w:uiPriority="31" w:unhideWhenUsed="0" w:qFormat="1"/>
-    <w:lsdException w:name="Intense Reference" w:semiHidden="0" w:uiPriority="32" w:unhideWhenUsed="0" w:qFormat="1"/>
-    <w:lsdException w:name="Book Title" w:semiHidden="0" w:uiPriority="33" w:unhideWhenUsed="0" w:qFormat="1"/>
-    <w:lsdException w:name="Bibliography" w:uiPriority="37"/>
-    <w:lsdException w:name="TOC Heading" w:uiPriority="39" w:qFormat="1"/>
-  </w:latentStyles>
+  <w:latentStyles w:defLockedState="0" w:defUIPriority="0" w:defSemiHidden="0" w:defUnhideWhenUsed="0" w:defQFormat="0" w:count="276"/>
   <w:style w:type="paragraph" w:default="1" w:styleId="Normal">
     <w:name w:val="Normal"/>
     <w:qFormat/>
@@ -47144,7 +47128,7 @@
   <a:extraClrSchemeLst/>
   <a:extLst>
     <a:ext uri="{05A4C25C-085E-4340-85A3-A5531E510DB2}">
-      <thm15:themeFamily xmlns="" xmlns:a="http://schemas.openxmlformats.org/drawingml/2006/main" xmlns:thm15="http://schemas.microsoft.com/office/thememl/2012/main" name="Office Theme" id="{62F939B6-93AF-4DB8-9C6B-D6C7DFDC589F}" vid="{4A3C46E8-61CC-4603-A589-7422A47A8E4A}"/>
+      <thm15:themeFamily xmlns:thm15="http://schemas.microsoft.com/office/thememl/2012/main" xmlns:a="http://schemas.openxmlformats.org/drawingml/2006/main" xmlns="" name="Office Theme" id="{62F939B6-93AF-4DB8-9C6B-D6C7DFDC589F}" vid="{4A3C46E8-61CC-4603-A589-7422A47A8E4A}"/>
     </a:ext>
   </a:extLst>
 </a:theme>
@@ -47155,7 +47139,7 @@
 </file>
 
 <file path=customXml/itemProps1.xml><?xml version="1.0" encoding="utf-8"?>
-<ds:datastoreItem xmlns:ds="http://schemas.openxmlformats.org/officeDocument/2006/customXml" ds:itemID="{DFC55716-E5E5-A843-9847-115BB8866184}">
+<ds:datastoreItem xmlns:ds="http://schemas.openxmlformats.org/officeDocument/2006/customXml" ds:itemID="{48A6CD2D-D201-FB47-B97E-282E1897AD17}">
   <ds:schemaRefs>
     <ds:schemaRef ds:uri="http://schemas.openxmlformats.org/officeDocument/2006/bibliography"/>
   </ds:schemaRefs>

</xml_diff>

<commit_message>
found a bug in omega to pi+pi-pi0
</commit_message>
<xml_diff>
--- a/Readme.docx
+++ b/Readme.docx
@@ -513,7 +513,140 @@
           <w:rFonts w:ascii="Courier New" w:hAnsi="Courier New" w:cs="Courier New"/>
           <w:noProof/>
         </w:rPr>
-        <w:t xml:space="preserve">v311: Added channel: ω -&gt; </w:t>
+        <w:t xml:space="preserve">v313: Found a bug in channel: ω -&gt; </w:t>
+      </w:r>
+      <w:r>
+        <w:rPr>
+          <w:rFonts w:ascii="Courier New" w:hAnsi="Courier New" w:cs="Courier New"/>
+          <w:noProof/>
+        </w:rPr>
+        <w:t>π</w:t>
+      </w:r>
+      <w:r>
+        <w:rPr>
+          <w:rFonts w:ascii="Courier New" w:hAnsi="Courier New" w:cs="Courier New"/>
+          <w:noProof/>
+          <w:vertAlign w:val="superscript"/>
+        </w:rPr>
+        <w:t>+</w:t>
+      </w:r>
+      <w:r>
+        <w:rPr>
+          <w:rFonts w:ascii="Courier New" w:hAnsi="Courier New" w:cs="Courier New"/>
+          <w:noProof/>
+        </w:rPr>
+        <w:t>π</w:t>
+      </w:r>
+      <w:r>
+        <w:rPr>
+          <w:rFonts w:ascii="Courier New" w:hAnsi="Courier New" w:cs="Courier New"/>
+          <w:noProof/>
+          <w:vertAlign w:val="superscript"/>
+        </w:rPr>
+        <w:t>-</w:t>
+      </w:r>
+      <w:r>
+        <w:rPr>
+          <w:rFonts w:ascii="Courier New" w:hAnsi="Courier New" w:cs="Courier New"/>
+          <w:noProof/>
+        </w:rPr>
+        <w:t>π</w:t>
+      </w:r>
+      <w:r>
+        <w:rPr>
+          <w:rFonts w:ascii="Courier New" w:hAnsi="Courier New" w:cs="Courier New"/>
+          <w:noProof/>
+          <w:vertAlign w:val="superscript"/>
+        </w:rPr>
+        <w:t>0</w:t>
+      </w:r>
+      <w:r>
+        <w:rPr>
+          <w:rFonts w:ascii="Courier New" w:hAnsi="Courier New" w:cs="Courier New"/>
+          <w:noProof/>
+        </w:rPr>
+        <w:t xml:space="preserve">. Reconstructed ω mass is about 0.4% too high. While debugging, resolved an unrelated error. Marked ω -&gt; </w:t>
+      </w:r>
+      <w:r>
+        <w:rPr>
+          <w:rFonts w:ascii="Courier New" w:hAnsi="Courier New" w:cs="Courier New"/>
+          <w:noProof/>
+        </w:rPr>
+        <w:t>π</w:t>
+      </w:r>
+      <w:r>
+        <w:rPr>
+          <w:rFonts w:ascii="Courier New" w:hAnsi="Courier New" w:cs="Courier New"/>
+          <w:noProof/>
+          <w:vertAlign w:val="superscript"/>
+        </w:rPr>
+        <w:t>+</w:t>
+      </w:r>
+      <w:r>
+        <w:rPr>
+          <w:rFonts w:ascii="Courier New" w:hAnsi="Courier New" w:cs="Courier New"/>
+          <w:noProof/>
+        </w:rPr>
+        <w:t>π</w:t>
+      </w:r>
+      <w:r>
+        <w:rPr>
+          <w:rFonts w:ascii="Courier New" w:hAnsi="Courier New" w:cs="Courier New"/>
+          <w:noProof/>
+          <w:vertAlign w:val="superscript"/>
+        </w:rPr>
+        <w:t>-</w:t>
+      </w:r>
+      <w:r>
+        <w:rPr>
+          <w:rFonts w:ascii="Courier New" w:hAnsi="Courier New" w:cs="Courier New"/>
+          <w:noProof/>
+        </w:rPr>
+        <w:t>π</w:t>
+      </w:r>
+      <w:r>
+        <w:rPr>
+          <w:rFonts w:ascii="Courier New" w:hAnsi="Courier New" w:cs="Courier New"/>
+          <w:noProof/>
+          <w:vertAlign w:val="superscript"/>
+        </w:rPr>
+        <w:t>0</w:t>
+      </w:r>
+      <w:r>
+        <w:rPr>
+          <w:rFonts w:ascii="Courier New" w:hAnsi="Courier New" w:cs="Courier New"/>
+          <w:noProof/>
+        </w:rPr>
+        <w:t xml:space="preserve"> as UNSTABLE in this document.</w:t>
+      </w:r>
+    </w:p>
+    <w:p>
+      <w:pPr>
+        <w:rPr>
+          <w:rFonts w:ascii="Courier New" w:hAnsi="Courier New" w:cs="Courier New"/>
+          <w:noProof/>
+        </w:rPr>
+      </w:pPr>
+      <w:r>
+        <w:rPr>
+          <w:rFonts w:ascii="Courier New" w:hAnsi="Courier New" w:cs="Courier New"/>
+          <w:noProof/>
+        </w:rPr>
+        <w:t xml:space="preserve">v311: </w:t>
+      </w:r>
+      <w:r>
+        <w:rPr>
+          <w:rFonts w:ascii="Courier New" w:hAnsi="Courier New" w:cs="Courier New"/>
+          <w:noProof/>
+        </w:rPr>
+        <w:t xml:space="preserve">(UNSTABLE) </w:t>
+      </w:r>
+      <w:r>
+        <w:rPr>
+          <w:rFonts w:ascii="Courier New" w:hAnsi="Courier New" w:cs="Courier New"/>
+          <w:noProof/>
+        </w:rPr>
+        <w:t xml:space="preserve">Added channel: ω -&gt; </w:t>
       </w:r>
       <w:r>
         <w:rPr>
@@ -7334,6 +7467,12 @@
         <w:tab/>
         <w:t>omega --&gt; pi+pi-pi0</w:t>
       </w:r>
+      <w:r>
+        <w:rPr>
+          <w:rFonts w:ascii="Courier New" w:hAnsi="Courier New" w:cs="Courier New"/>
+        </w:rPr>
+        <w:t xml:space="preserve"> (UNSTABLE)</w:t>
+      </w:r>
     </w:p>
     <w:p>
       <w:pPr>
@@ -46261,7 +46400,7 @@
           <w:rPr>
             <w:noProof/>
           </w:rPr>
-          <w:t>12</w:t>
+          <w:t>45</w:t>
         </w:r>
         <w:r>
           <w:fldChar w:fldCharType="end"/>
@@ -47128,7 +47267,7 @@
   <a:extraClrSchemeLst/>
   <a:extLst>
     <a:ext uri="{05A4C25C-085E-4340-85A3-A5531E510DB2}">
-      <thm15:themeFamily xmlns:thm15="http://schemas.microsoft.com/office/thememl/2012/main" xmlns:a="http://schemas.openxmlformats.org/drawingml/2006/main" xmlns="" name="Office Theme" id="{62F939B6-93AF-4DB8-9C6B-D6C7DFDC589F}" vid="{4A3C46E8-61CC-4603-A589-7422A47A8E4A}"/>
+      <thm15:themeFamily xmlns="" xmlns:a="http://schemas.openxmlformats.org/drawingml/2006/main" xmlns:thm15="http://schemas.microsoft.com/office/thememl/2012/main" name="Office Theme" id="{62F939B6-93AF-4DB8-9C6B-D6C7DFDC589F}" vid="{4A3C46E8-61CC-4603-A589-7422A47A8E4A}"/>
     </a:ext>
   </a:extLst>
 </a:theme>
@@ -47139,7 +47278,7 @@
 </file>
 
 <file path=customXml/itemProps1.xml><?xml version="1.0" encoding="utf-8"?>
-<ds:datastoreItem xmlns:ds="http://schemas.openxmlformats.org/officeDocument/2006/customXml" ds:itemID="{48A6CD2D-D201-FB47-B97E-282E1897AD17}">
+<ds:datastoreItem xmlns:ds="http://schemas.openxmlformats.org/officeDocument/2006/customXml" ds:itemID="{A3AB1719-2547-4748-8646-BAF713CF02B3}">
   <ds:schemaRefs>
     <ds:schemaRef ds:uri="http://schemas.openxmlformats.org/officeDocument/2006/bibliography"/>
   </ds:schemaRefs>

</xml_diff>

<commit_message>
Updated readme to reflect REV 327 which updated the DPMJET functionality  Changes to be committed: 	modified:   Readme.docx 	modified:   Readme.pdf
</commit_message>
<xml_diff>
--- a/Readme.docx
+++ b/Readme.docx
@@ -854,7 +854,36 @@
           <w:rFonts w:ascii="Courier New" w:eastAsia="Calibri" w:hAnsi="Courier New" w:cs="Courier New"/>
           <w:noProof/>
         </w:rPr>
-        <w:t>v327 - Implemented the HEPMC3 standard for two-photon interactions and coherent photonuclear interactions with INTERFERENCE turned off and 0n0n breakup modes. Made changes to the parameterization of the normalization constant for the default nuclear density distribution (2-parameter Fermi Model) in STARlight.</w:t>
+        <w:t>v32</w:t>
+      </w:r>
+      <w:r>
+        <w:rPr>
+          <w:rFonts w:ascii="Courier New" w:eastAsia="Calibri" w:hAnsi="Courier New" w:cs="Courier New"/>
+          <w:noProof/>
+        </w:rPr>
+        <w:t>8</w:t>
+      </w:r>
+      <w:r>
+        <w:rPr>
+          <w:rFonts w:ascii="Courier New" w:eastAsia="Calibri" w:hAnsi="Courier New" w:cs="Courier New"/>
+          <w:noProof/>
+        </w:rPr>
+        <w:t xml:space="preserve"> - Implemented the HEPMC3 standard for two-photon interactions and coherent photonuclear interactions with INTERFERENCE turned off and 0n0n breakup modes. Made changes to the parameterization of the normalization constant for the default nuclear density distribution (2-parameter Fermi Model) in STARlight.</w:t>
+      </w:r>
+    </w:p>
+    <w:p>
+      <w:pPr>
+        <w:rPr>
+          <w:rFonts w:ascii="Courier New" w:hAnsi="Courier New" w:cs="Courier New"/>
+          <w:noProof/>
+        </w:rPr>
+      </w:pPr>
+      <w:r>
+        <w:rPr>
+          <w:rFonts w:ascii="Courier New" w:hAnsi="Courier New" w:cs="Courier New"/>
+          <w:noProof/>
+        </w:rPr>
+        <w:t>v327 - Updated CMAkeLists.tx and cmake_modules/FindDMJet.cmake with versions from Luan Arbeletche that accommodate the new version of DPMJET.  Updated documentation to point to that version.  n. b. There may still be a problem with running DPMJet, but this is much closer</w:t>
       </w:r>
     </w:p>
     <w:p>
@@ -1452,6 +1481,7 @@
           <w:rFonts w:ascii="Courier New" w:eastAsia="Calibri" w:hAnsi="Courier New" w:cs="Courier New"/>
           <w:noProof/>
         </w:rPr>
+        <w:lastRenderedPageBreak/>
         <w:t>v309: Added channels: ρ</w:t>
       </w:r>
       <w:r>
@@ -1558,7 +1588,6 @@
           <w:rFonts w:ascii="Courier New" w:eastAsia="Calibri" w:hAnsi="Courier New" w:cs="Courier New"/>
           <w:noProof/>
         </w:rPr>
-        <w:lastRenderedPageBreak/>
         <w:t>v308:  Added an option to display a header in the output file. This header will show input parameters in a similar format to eSTARlight. Option is controlled by input parameter "OUTPUT_HEADER", see below.</w:t>
       </w:r>
     </w:p>
@@ -1765,6 +1794,7 @@
           <w:rFonts w:ascii="Courier New" w:eastAsia="Calibri" w:hAnsi="Courier New" w:cs="Courier New"/>
           <w:noProof/>
         </w:rPr>
+        <w:lastRenderedPageBreak/>
         <w:t xml:space="preserve">IMPULSE_VM  Normally 0, but can be set to 1 to perform an impulse approximation calculation (i.e. ignoring nuclear effects) </w:t>
       </w:r>
     </w:p>
@@ -1781,7 +1811,6 @@
           <w:rFonts w:ascii="Courier New" w:eastAsia="Calibri" w:hAnsi="Courier New" w:cs="Courier New"/>
           <w:noProof/>
         </w:rPr>
-        <w:lastRenderedPageBreak/>
         <w:t>QUANTUM_GLAUBER.  When set to 1, performs a quantum Glauber calculation, rather than a classical one.  This leads to greatly increased rho and omega cross-sections for heavy nuclei, little effect for heavier mesons.</w:t>
       </w:r>
     </w:p>

</xml_diff>

<commit_message>
Removed warning that omega->3 pi is unstable.
</commit_message>
<xml_diff>
--- a/Readme.docx
+++ b/Readme.docx
@@ -1,6 +1,6 @@
 
 <file path=word/document.xml><?xml version="1.0" encoding="utf-8"?>
-<w:document xmlns:wpc="http://schemas.microsoft.com/office/word/2010/wordprocessingCanvas" xmlns:cx="http://schemas.microsoft.com/office/drawing/2014/chartex" xmlns:cx1="http://schemas.microsoft.com/office/drawing/2015/9/8/chartex" xmlns:cx2="http://schemas.microsoft.com/office/drawing/2015/10/21/chartex" xmlns:cx3="http://schemas.microsoft.com/office/drawing/2016/5/9/chartex" xmlns:cx4="http://schemas.microsoft.com/office/drawing/2016/5/10/chartex" xmlns:cx5="http://schemas.microsoft.com/office/drawing/2016/5/11/chartex" xmlns:cx6="http://schemas.microsoft.com/office/drawing/2016/5/12/chartex" xmlns:cx7="http://schemas.microsoft.com/office/drawing/2016/5/13/chartex" xmlns:cx8="http://schemas.microsoft.com/office/drawing/2016/5/14/chartex" xmlns:mc="http://schemas.openxmlformats.org/markup-compatibility/2006" xmlns:aink="http://schemas.microsoft.com/office/drawing/2016/ink" xmlns:am3d="http://schemas.microsoft.com/office/drawing/2017/model3d" xmlns:o="urn:schemas-microsoft-com:office:office" xmlns:oel="http://schemas.microsoft.com/office/2019/extlst" xmlns:r="http://schemas.openxmlformats.org/officeDocument/2006/relationships" xmlns:m="http://schemas.openxmlformats.org/officeDocument/2006/math" xmlns:v="urn:schemas-microsoft-com:vml" xmlns:wp14="http://schemas.microsoft.com/office/word/2010/wordprocessingDrawing" xmlns:wp="http://schemas.openxmlformats.org/drawingml/2006/wordprocessingDrawing" xmlns:w10="urn:schemas-microsoft-com:office:word" xmlns:w="http://schemas.openxmlformats.org/wordprocessingml/2006/main" xmlns:w14="http://schemas.microsoft.com/office/word/2010/wordml" xmlns:w15="http://schemas.microsoft.com/office/word/2012/wordml" xmlns:w16cex="http://schemas.microsoft.com/office/word/2018/wordml/cex" xmlns:w16cid="http://schemas.microsoft.com/office/word/2016/wordml/cid" xmlns:w16="http://schemas.microsoft.com/office/word/2018/wordml" xmlns:w16sdtdh="http://schemas.microsoft.com/office/word/2020/wordml/sdtdatahash" xmlns:w16se="http://schemas.microsoft.com/office/word/2015/wordml/symex" xmlns:wpg="http://schemas.microsoft.com/office/word/2010/wordprocessingGroup" xmlns:wpi="http://schemas.microsoft.com/office/word/2010/wordprocessingInk" xmlns:wne="http://schemas.microsoft.com/office/word/2006/wordml" xmlns:wps="http://schemas.microsoft.com/office/word/2010/wordprocessingShape" mc:Ignorable="w14 w15 w16se w16cid w16 w16cex w16sdtdh wp14">
+<w:document xmlns:wpc="http://schemas.microsoft.com/office/word/2010/wordprocessingCanvas" xmlns:cx="http://schemas.microsoft.com/office/drawing/2014/chartex" xmlns:cx1="http://schemas.microsoft.com/office/drawing/2015/9/8/chartex" xmlns:cx2="http://schemas.microsoft.com/office/drawing/2015/10/21/chartex" xmlns:cx3="http://schemas.microsoft.com/office/drawing/2016/5/9/chartex" xmlns:cx4="http://schemas.microsoft.com/office/drawing/2016/5/10/chartex" xmlns:cx5="http://schemas.microsoft.com/office/drawing/2016/5/11/chartex" xmlns:cx6="http://schemas.microsoft.com/office/drawing/2016/5/12/chartex" xmlns:cx7="http://schemas.microsoft.com/office/drawing/2016/5/13/chartex" xmlns:cx8="http://schemas.microsoft.com/office/drawing/2016/5/14/chartex" xmlns:mc="http://schemas.openxmlformats.org/markup-compatibility/2006" xmlns:aink="http://schemas.microsoft.com/office/drawing/2016/ink" xmlns:am3d="http://schemas.microsoft.com/office/drawing/2017/model3d" xmlns:o="urn:schemas-microsoft-com:office:office" xmlns:oel="http://schemas.microsoft.com/office/2019/extlst" xmlns:r="http://schemas.openxmlformats.org/officeDocument/2006/relationships" xmlns:m="http://schemas.openxmlformats.org/officeDocument/2006/math" xmlns:v="urn:schemas-microsoft-com:vml" xmlns:wp14="http://schemas.microsoft.com/office/word/2010/wordprocessingDrawing" xmlns:wp="http://schemas.openxmlformats.org/drawingml/2006/wordprocessingDrawing" xmlns:w10="urn:schemas-microsoft-com:office:word" xmlns:w="http://schemas.openxmlformats.org/wordprocessingml/2006/main" xmlns:w14="http://schemas.microsoft.com/office/word/2010/wordml" xmlns:w15="http://schemas.microsoft.com/office/word/2012/wordml" xmlns:w16cex="http://schemas.microsoft.com/office/word/2018/wordml/cex" xmlns:w16cid="http://schemas.microsoft.com/office/word/2016/wordml/cid" xmlns:w16="http://schemas.microsoft.com/office/word/2018/wordml" xmlns:w16du="http://schemas.microsoft.com/office/word/2023/wordml/word16du" xmlns:w16sdtdh="http://schemas.microsoft.com/office/word/2020/wordml/sdtdatahash" xmlns:w16se="http://schemas.microsoft.com/office/word/2015/wordml/symex" xmlns:wpg="http://schemas.microsoft.com/office/word/2010/wordprocessingGroup" xmlns:wpi="http://schemas.microsoft.com/office/word/2010/wordprocessingInk" xmlns:wne="http://schemas.microsoft.com/office/word/2006/wordml" xmlns:wps="http://schemas.microsoft.com/office/word/2010/wordprocessingShape" mc:Ignorable="w14 w15 w16se w16cid w16 w16cex w16sdtdh w16du wp14">
   <w:body>
     <w:bookmarkStart w:id="0" w:name="_Toc144055152" w:displacedByCustomXml="next"/>
     <w:sdt>
@@ -813,6 +813,17 @@
     </w:p>
     <w:p>
       <w:pPr>
+        <w:pStyle w:val="PlainText"/>
+        <w:outlineLvl w:val="0"/>
+        <w:rPr>
+          <w:rFonts w:ascii="Courier New" w:hAnsi="Courier New" w:cs="Courier New"/>
+          <w:b/>
+          <w:sz w:val="32"/>
+        </w:rPr>
+      </w:pPr>
+    </w:p>
+    <w:p>
+      <w:pPr>
         <w:tabs>
           <w:tab w:val="right" w:leader="dot" w:pos="9227"/>
         </w:tabs>
@@ -854,7 +865,98 @@
           <w:rFonts w:ascii="Courier New" w:eastAsia="Calibri" w:hAnsi="Courier New" w:cs="Courier New"/>
           <w:noProof/>
         </w:rPr>
-        <w:t xml:space="preserve">vxxx (Nov. 10, 2023) Added Option for photoproduction of phi + direct KK, just like rho + direct pipi.  This is particle type 933.  The phi:direct KK </w:t>
+        <w:t xml:space="preserve">vxxx </w:t>
+      </w:r>
+      <w:r>
+        <w:rPr>
+          <w:rFonts w:ascii="Courier New" w:eastAsia="Calibri" w:hAnsi="Courier New" w:cs="Courier New"/>
+          <w:noProof/>
+        </w:rPr>
+        <w:t xml:space="preserve">(Nov. 13, 2024)  Removed warning that </w:t>
+      </w:r>
+      <w:r>
+        <w:rPr>
+          <w:rFonts w:ascii="Courier New" w:eastAsia="Calibri" w:hAnsi="Courier New" w:cs="Courier New"/>
+          <w:noProof/>
+        </w:rPr>
+        <w:t>ω -&gt; π</w:t>
+      </w:r>
+      <w:r>
+        <w:rPr>
+          <w:rFonts w:ascii="Courier New" w:eastAsia="Calibri" w:hAnsi="Courier New" w:cs="Courier New"/>
+          <w:noProof/>
+          <w:vertAlign w:val="superscript"/>
+        </w:rPr>
+        <w:t>+</w:t>
+      </w:r>
+      <w:r>
+        <w:rPr>
+          <w:rFonts w:ascii="Courier New" w:eastAsia="Calibri" w:hAnsi="Courier New" w:cs="Courier New"/>
+          <w:noProof/>
+        </w:rPr>
+        <w:t>π</w:t>
+      </w:r>
+      <w:r>
+        <w:rPr>
+          <w:rFonts w:ascii="Courier New" w:eastAsia="Calibri" w:hAnsi="Courier New" w:cs="Courier New"/>
+          <w:noProof/>
+          <w:vertAlign w:val="superscript"/>
+        </w:rPr>
+        <w:t>-</w:t>
+      </w:r>
+      <w:r>
+        <w:rPr>
+          <w:rFonts w:ascii="Courier New" w:eastAsia="Calibri" w:hAnsi="Courier New" w:cs="Courier New"/>
+          <w:noProof/>
+        </w:rPr>
+        <w:t>π</w:t>
+      </w:r>
+      <w:r>
+        <w:rPr>
+          <w:rFonts w:ascii="Courier New" w:eastAsia="Calibri" w:hAnsi="Courier New" w:cs="Courier New"/>
+          <w:noProof/>
+          <w:vertAlign w:val="superscript"/>
+        </w:rPr>
+        <w:t>0</w:t>
+      </w:r>
+      <w:r>
+        <w:rPr>
+          <w:rFonts w:ascii="Courier New" w:eastAsia="Calibri" w:hAnsi="Courier New" w:cs="Courier New"/>
+          <w:noProof/>
+        </w:rPr>
+        <w:t xml:space="preserve"> is unstable, since it seems OK. </w:t>
+      </w:r>
+    </w:p>
+    <w:p>
+      <w:pPr>
+        <w:spacing w:line="254" w:lineRule="auto"/>
+        <w:rPr>
+          <w:rFonts w:ascii="Courier New" w:eastAsia="Calibri" w:hAnsi="Courier New" w:cs="Courier New"/>
+          <w:noProof/>
+        </w:rPr>
+      </w:pPr>
+    </w:p>
+    <w:p>
+      <w:pPr>
+        <w:spacing w:line="254" w:lineRule="auto"/>
+        <w:rPr>
+          <w:rFonts w:ascii="Courier New" w:eastAsia="Calibri" w:hAnsi="Courier New" w:cs="Courier New"/>
+          <w:noProof/>
+        </w:rPr>
+      </w:pPr>
+      <w:r>
+        <w:rPr>
+          <w:rFonts w:ascii="Courier New" w:eastAsia="Calibri" w:hAnsi="Courier New" w:cs="Courier New"/>
+          <w:noProof/>
+        </w:rPr>
+        <w:t xml:space="preserve">vxxx </w:t>
+      </w:r>
+      <w:r>
+        <w:rPr>
+          <w:rFonts w:ascii="Courier New" w:eastAsia="Calibri" w:hAnsi="Courier New" w:cs="Courier New"/>
+          <w:noProof/>
+        </w:rPr>
+        <w:t xml:space="preserve">(Nov. 10, 2023) Added Option for photoproduction of phi + direct KK, just like rho + direct pipi.  This is particle type 933.  The phi:direct KK </w:t>
       </w:r>
       <w:r>
         <w:rPr>
@@ -1296,6 +1398,7 @@
           <w:rFonts w:ascii="Courier New" w:eastAsia="Times New Roman" w:hAnsi="Courier New" w:cs="Courier New"/>
           <w:noProof/>
         </w:rPr>
+        <w:lastRenderedPageBreak/>
         <w:t>v316 -</w:t>
       </w:r>
       <w:r>
@@ -1353,7 +1456,6 @@
           <w:rFonts w:ascii="Courier New" w:eastAsia="Calibri" w:hAnsi="Courier New" w:cs="Courier New"/>
           <w:noProof/>
         </w:rPr>
-        <w:lastRenderedPageBreak/>
         <w:t>v313: Found a bug in channel: ω -&gt; π</w:t>
       </w:r>
       <w:r>
@@ -1785,31 +1887,31 @@
           <w:rFonts w:ascii="Courier New" w:eastAsia="Calibri" w:hAnsi="Courier New" w:cs="Courier New"/>
           <w:noProof/>
         </w:rPr>
-        <w:t>v293:  Introduced shared random number generator which can be externally passed by the user.  All particle constants (masses, widths, branching ratios, and spins) can now also be set by the user, but should be changed from the default values with care.</w:t>
-      </w:r>
-    </w:p>
-    <w:p>
-      <w:pPr>
-        <w:spacing w:line="254" w:lineRule="auto"/>
+        <w:t xml:space="preserve">v293:  Introduced shared random number generator which can be externally passed by the user.  All particle constants (masses, </w:t>
+      </w:r>
+      <w:r>
         <w:rPr>
           <w:rFonts w:ascii="Courier New" w:eastAsia="Calibri" w:hAnsi="Courier New" w:cs="Courier New"/>
           <w:noProof/>
         </w:rPr>
-      </w:pPr>
-      <w:r>
+        <w:lastRenderedPageBreak/>
+        <w:t>widths, branching ratios, and spins) can now also be set by the user, but should be changed from the default values with care.</w:t>
+      </w:r>
+    </w:p>
+    <w:p>
+      <w:pPr>
+        <w:spacing w:line="254" w:lineRule="auto"/>
         <w:rPr>
           <w:rFonts w:ascii="Courier New" w:eastAsia="Calibri" w:hAnsi="Courier New" w:cs="Courier New"/>
           <w:noProof/>
         </w:rPr>
-        <w:t xml:space="preserve">v290:  Added an new BREAKUP_MODE option to generate two-photon events in peripheral collisions.  BREAKUP_MODE=8 sets a fixed impact parameter range, regardless of the presence of nuclear breakup; it is </w:t>
-      </w:r>
+      </w:pPr>
       <w:r>
         <w:rPr>
           <w:rFonts w:ascii="Courier New" w:eastAsia="Calibri" w:hAnsi="Courier New" w:cs="Courier New"/>
           <w:noProof/>
         </w:rPr>
-        <w:lastRenderedPageBreak/>
-        <w:t xml:space="preserve">intended to study two-photon production in peripheral collisions.  It requires two additional otherwise optional input lines, BMIN and BMAX, to set the impact parameter range.  It does not (yet?) work for photonuclear interactions. </w:t>
+        <w:t xml:space="preserve">v290:  Added an new BREAKUP_MODE option to generate two-photon events in peripheral collisions.  BREAKUP_MODE=8 sets a fixed impact parameter range, regardless of the presence of nuclear breakup; it is intended to study two-photon production in peripheral collisions.  It requires two additional otherwise optional input lines, BMIN and BMAX, to set the impact parameter range.  It does not (yet?) work for photonuclear interactions. </w:t>
       </w:r>
     </w:p>
     <w:p>
@@ -2048,21 +2150,7 @@
         <w:rPr>
           <w:rFonts w:ascii="Courier New" w:hAnsi="Courier New" w:cs="Courier New"/>
         </w:rPr>
-        <w:t xml:space="preserve"> spectrum (including vector meson interference) discussed in Phys. Rev. Lett. 84, 2330 (2000). The 2-photon interactions are described in Baltz, </w:t>
-      </w:r>
-      <w:proofErr w:type="spellStart"/>
-      <w:r>
-        <w:rPr>
-          <w:rFonts w:ascii="Courier New" w:hAnsi="Courier New" w:cs="Courier New"/>
-        </w:rPr>
-        <w:t>Gorbunov</w:t>
-      </w:r>
-      <w:proofErr w:type="spellEnd"/>
-      <w:r>
-        <w:rPr>
-          <w:rFonts w:ascii="Courier New" w:hAnsi="Courier New" w:cs="Courier New"/>
-        </w:rPr>
-        <w:t xml:space="preserve">, Klein, </w:t>
+        <w:t xml:space="preserve"> spectrum (including vector meson interference) discussed in Phys. Rev. Lett. 84, 2330 (2000). The 2-photon interactions are described in Baltz, Gorbunov, Klein, </w:t>
       </w:r>
       <w:proofErr w:type="spellStart"/>
       <w:r>
@@ -2192,6 +2280,7 @@
         <w:rPr>
           <w:rFonts w:ascii="Courier New" w:hAnsi="Courier New" w:cs="Courier New"/>
         </w:rPr>
+        <w:lastRenderedPageBreak/>
         <w:tab/>
         <w:t>The simulated events are written to an ASCII file named "</w:t>
       </w:r>
@@ -3302,21 +3391,7 @@
         <w:rPr>
           <w:rFonts w:ascii="Courier New" w:hAnsi="Courier New" w:cs="Courier New"/>
         </w:rPr>
-        <w:t xml:space="preserve">If you do not have a public </w:t>
-      </w:r>
-      <w:proofErr w:type="spellStart"/>
-      <w:r>
-        <w:rPr>
-          <w:rFonts w:ascii="Courier New" w:hAnsi="Courier New" w:cs="Courier New"/>
-        </w:rPr>
-        <w:t>ssh</w:t>
-      </w:r>
-      <w:proofErr w:type="spellEnd"/>
-      <w:r>
-        <w:rPr>
-          <w:rFonts w:ascii="Courier New" w:hAnsi="Courier New" w:cs="Courier New"/>
-        </w:rPr>
-        <w:t xml:space="preserve"> key to </w:t>
+        <w:t xml:space="preserve">If you do not have a public ssh key to </w:t>
       </w:r>
       <w:r>
         <w:rPr>
@@ -3347,21 +3422,7 @@
         <w:rPr>
           <w:rFonts w:ascii="Courier New" w:hAnsi="Courier New" w:cs="Courier New"/>
         </w:rPr>
-        <w:t xml:space="preserve">With the private </w:t>
-      </w:r>
-      <w:proofErr w:type="spellStart"/>
-      <w:r>
-        <w:rPr>
-          <w:rFonts w:ascii="Courier New" w:hAnsi="Courier New" w:cs="Courier New"/>
-        </w:rPr>
-        <w:t>ssh</w:t>
-      </w:r>
-      <w:proofErr w:type="spellEnd"/>
-      <w:r>
-        <w:rPr>
-          <w:rFonts w:ascii="Courier New" w:hAnsi="Courier New" w:cs="Courier New"/>
-        </w:rPr>
-        <w:t xml:space="preserve"> key loaded on your machine (and public on their machine), use </w:t>
+        <w:t xml:space="preserve">With the private ssh key loaded on your machine (and public on their machine), use </w:t>
       </w:r>
       <w:proofErr w:type="spellStart"/>
       <w:r>
@@ -4053,21 +4114,7 @@
         <w:rPr>
           <w:rFonts w:ascii="Courier New" w:hAnsi="Courier New" w:cs="Courier New"/>
         </w:rPr>
-        <w:t>- First create your build directory &lt;BUILDDIR&gt; (</w:t>
-      </w:r>
-      <w:proofErr w:type="gramStart"/>
-      <w:r>
-        <w:rPr>
-          <w:rFonts w:ascii="Courier New" w:hAnsi="Courier New" w:cs="Courier New"/>
-        </w:rPr>
-        <w:t>e.g.</w:t>
-      </w:r>
-      <w:proofErr w:type="gramEnd"/>
-      <w:r>
-        <w:rPr>
-          <w:rFonts w:ascii="Courier New" w:hAnsi="Courier New" w:cs="Courier New"/>
-        </w:rPr>
-        <w:t xml:space="preserve"> </w:t>
+        <w:t xml:space="preserve">- First create your build directory &lt;BUILDDIR&gt; (e.g. </w:t>
       </w:r>
       <w:proofErr w:type="spellStart"/>
       <w:r>
@@ -6611,21 +6658,7 @@
         <w:rPr>
           <w:rFonts w:ascii="Courier New" w:hAnsi="Courier New" w:cs="Courier New"/>
         </w:rPr>
-        <w:t>selectable input parameter range (</w:t>
-      </w:r>
-      <w:proofErr w:type="gramStart"/>
-      <w:r>
-        <w:rPr>
-          <w:rFonts w:ascii="Courier New" w:hAnsi="Courier New" w:cs="Courier New"/>
-        </w:rPr>
-        <w:t>i.e.</w:t>
-      </w:r>
-      <w:proofErr w:type="gramEnd"/>
-      <w:r>
-        <w:rPr>
-          <w:rFonts w:ascii="Courier New" w:hAnsi="Courier New" w:cs="Courier New"/>
-        </w:rPr>
-        <w:t xml:space="preserve"> for peripheral collisions, not UPCs) regardless of nuclear breakup.  Fixed input range between BMAX and BMIN (set by two otherwise optional cards, below)  </w:t>
+        <w:t xml:space="preserve">selectable input parameter range (i.e. for peripheral collisions, not UPCs) regardless of nuclear breakup.  Fixed input range between BMAX and BMIN (set by two otherwise optional cards, below)  </w:t>
       </w:r>
     </w:p>
     <w:p>
@@ -6804,7 +6837,6 @@
         </w:rPr>
         <w:t xml:space="preserve"> cross-sections.  XSEC_METHOD=0 is faster, but works only for symmetric collisions (</w:t>
       </w:r>
-      <w:proofErr w:type="gramStart"/>
       <w:r>
         <w:rPr>
           <w:rFonts w:ascii="Courier New" w:hAnsi="Courier New" w:cs="Courier New"/>
@@ -6812,7 +6844,6 @@
         </w:rPr>
         <w:t>i.e.</w:t>
       </w:r>
-      <w:proofErr w:type="gramEnd"/>
       <w:r>
         <w:rPr>
           <w:rFonts w:ascii="Courier New" w:hAnsi="Courier New" w:cs="Courier New"/>
@@ -11033,12 +11064,6 @@
         </w:rPr>
         <w:tab/>
         <w:t>omega --&gt; pi+pi-pi0</w:t>
-      </w:r>
-      <w:r>
-        <w:rPr>
-          <w:rFonts w:ascii="Courier New" w:hAnsi="Courier New" w:cs="Courier New"/>
-        </w:rPr>
-        <w:t xml:space="preserve"> (UNSTABLE)</w:t>
       </w:r>
     </w:p>
     <w:p>
@@ -17019,21 +17044,7 @@
         <w:rPr>
           <w:rFonts w:ascii="Courier New" w:hAnsi="Courier New" w:cs="Courier New"/>
         </w:rPr>
-        <w:t xml:space="preserve">, rapidity and mass of the parent.  It assumes there are only 2 daughter tracks that are electrons, muons, or </w:t>
-      </w:r>
-      <w:proofErr w:type="spellStart"/>
-      <w:r>
-        <w:rPr>
-          <w:rFonts w:ascii="Courier New" w:hAnsi="Courier New" w:cs="Courier New"/>
-        </w:rPr>
-        <w:t>pions</w:t>
-      </w:r>
-      <w:proofErr w:type="spellEnd"/>
-      <w:r>
-        <w:rPr>
-          <w:rFonts w:ascii="Courier New" w:hAnsi="Courier New" w:cs="Courier New"/>
-        </w:rPr>
-        <w:t xml:space="preserve">.  The histograms for the daughter particles are called fPt2, fPt2, fRap1, and fRap2.  Parent histograms are created for each possible daughter species (e.g., parent </w:t>
+        <w:t xml:space="preserve">, rapidity and mass of the parent.  It assumes there are only 2 daughter tracks that are electrons, muons, or pions.  The histograms for the daughter particles are called fPt2, fPt2, fRap1, and fRap2.  Parent histograms are created for each possible daughter species (e.g., parent </w:t>
       </w:r>
       <w:proofErr w:type="spellStart"/>
       <w:r>
@@ -17845,21 +17856,7 @@
         <w:rPr>
           <w:rFonts w:ascii="Courier New" w:hAnsi="Courier New" w:cs="Courier New"/>
         </w:rPr>
-        <w:t xml:space="preserve">) with one branch labeled "parent" and the other labeled "daughters".  Any number of daughter tracks can be accommodated.  Daughter species currently accommodated are:  electrons, muons, charged or neutral </w:t>
-      </w:r>
-      <w:proofErr w:type="spellStart"/>
-      <w:r>
-        <w:rPr>
-          <w:rFonts w:ascii="Courier New" w:hAnsi="Courier New" w:cs="Courier New"/>
-        </w:rPr>
-        <w:t>pions</w:t>
-      </w:r>
-      <w:proofErr w:type="spellEnd"/>
-      <w:r>
-        <w:rPr>
-          <w:rFonts w:ascii="Courier New" w:hAnsi="Courier New" w:cs="Courier New"/>
-        </w:rPr>
-        <w:t xml:space="preserve">, charged or neutral kaons, and protons.  </w:t>
+        <w:t xml:space="preserve">) with one branch labeled "parent" and the other labeled "daughters".  Any number of daughter tracks can be accommodated.  Daughter species currently accommodated are:  electrons, muons, charged or neutral pions, charged or neutral kaons, and protons.  </w:t>
       </w:r>
     </w:p>
     <w:p>
@@ -61387,7 +61384,7 @@
 </file>
 
 <file path=word/endnotes.xml><?xml version="1.0" encoding="utf-8"?>
-<w:endnotes xmlns:wpc="http://schemas.microsoft.com/office/word/2010/wordprocessingCanvas" xmlns:cx="http://schemas.microsoft.com/office/drawing/2014/chartex" xmlns:cx1="http://schemas.microsoft.com/office/drawing/2015/9/8/chartex" xmlns:cx2="http://schemas.microsoft.com/office/drawing/2015/10/21/chartex" xmlns:cx3="http://schemas.microsoft.com/office/drawing/2016/5/9/chartex" xmlns:cx4="http://schemas.microsoft.com/office/drawing/2016/5/10/chartex" xmlns:cx5="http://schemas.microsoft.com/office/drawing/2016/5/11/chartex" xmlns:cx6="http://schemas.microsoft.com/office/drawing/2016/5/12/chartex" xmlns:cx7="http://schemas.microsoft.com/office/drawing/2016/5/13/chartex" xmlns:cx8="http://schemas.microsoft.com/office/drawing/2016/5/14/chartex" xmlns:mc="http://schemas.openxmlformats.org/markup-compatibility/2006" xmlns:aink="http://schemas.microsoft.com/office/drawing/2016/ink" xmlns:am3d="http://schemas.microsoft.com/office/drawing/2017/model3d" xmlns:o="urn:schemas-microsoft-com:office:office" xmlns:oel="http://schemas.microsoft.com/office/2019/extlst" xmlns:r="http://schemas.openxmlformats.org/officeDocument/2006/relationships" xmlns:m="http://schemas.openxmlformats.org/officeDocument/2006/math" xmlns:v="urn:schemas-microsoft-com:vml" xmlns:wp14="http://schemas.microsoft.com/office/word/2010/wordprocessingDrawing" xmlns:wp="http://schemas.openxmlformats.org/drawingml/2006/wordprocessingDrawing" xmlns:w10="urn:schemas-microsoft-com:office:word" xmlns:w="http://schemas.openxmlformats.org/wordprocessingml/2006/main" xmlns:w14="http://schemas.microsoft.com/office/word/2010/wordml" xmlns:w15="http://schemas.microsoft.com/office/word/2012/wordml" xmlns:w16cex="http://schemas.microsoft.com/office/word/2018/wordml/cex" xmlns:w16cid="http://schemas.microsoft.com/office/word/2016/wordml/cid" xmlns:w16="http://schemas.microsoft.com/office/word/2018/wordml" xmlns:w16sdtdh="http://schemas.microsoft.com/office/word/2020/wordml/sdtdatahash" xmlns:w16se="http://schemas.microsoft.com/office/word/2015/wordml/symex" xmlns:wpg="http://schemas.microsoft.com/office/word/2010/wordprocessingGroup" xmlns:wpi="http://schemas.microsoft.com/office/word/2010/wordprocessingInk" xmlns:wne="http://schemas.microsoft.com/office/word/2006/wordml" xmlns:wps="http://schemas.microsoft.com/office/word/2010/wordprocessingShape" mc:Ignorable="w14 w15 w16se w16cid w16 w16cex w16sdtdh wp14">
+<w:endnotes xmlns:wpc="http://schemas.microsoft.com/office/word/2010/wordprocessingCanvas" xmlns:cx="http://schemas.microsoft.com/office/drawing/2014/chartex" xmlns:cx1="http://schemas.microsoft.com/office/drawing/2015/9/8/chartex" xmlns:cx2="http://schemas.microsoft.com/office/drawing/2015/10/21/chartex" xmlns:cx3="http://schemas.microsoft.com/office/drawing/2016/5/9/chartex" xmlns:cx4="http://schemas.microsoft.com/office/drawing/2016/5/10/chartex" xmlns:cx5="http://schemas.microsoft.com/office/drawing/2016/5/11/chartex" xmlns:cx6="http://schemas.microsoft.com/office/drawing/2016/5/12/chartex" xmlns:cx7="http://schemas.microsoft.com/office/drawing/2016/5/13/chartex" xmlns:cx8="http://schemas.microsoft.com/office/drawing/2016/5/14/chartex" xmlns:mc="http://schemas.openxmlformats.org/markup-compatibility/2006" xmlns:aink="http://schemas.microsoft.com/office/drawing/2016/ink" xmlns:am3d="http://schemas.microsoft.com/office/drawing/2017/model3d" xmlns:o="urn:schemas-microsoft-com:office:office" xmlns:oel="http://schemas.microsoft.com/office/2019/extlst" xmlns:r="http://schemas.openxmlformats.org/officeDocument/2006/relationships" xmlns:m="http://schemas.openxmlformats.org/officeDocument/2006/math" xmlns:v="urn:schemas-microsoft-com:vml" xmlns:wp14="http://schemas.microsoft.com/office/word/2010/wordprocessingDrawing" xmlns:wp="http://schemas.openxmlformats.org/drawingml/2006/wordprocessingDrawing" xmlns:w10="urn:schemas-microsoft-com:office:word" xmlns:w="http://schemas.openxmlformats.org/wordprocessingml/2006/main" xmlns:w14="http://schemas.microsoft.com/office/word/2010/wordml" xmlns:w15="http://schemas.microsoft.com/office/word/2012/wordml" xmlns:w16cex="http://schemas.microsoft.com/office/word/2018/wordml/cex" xmlns:w16cid="http://schemas.microsoft.com/office/word/2016/wordml/cid" xmlns:w16="http://schemas.microsoft.com/office/word/2018/wordml" xmlns:w16du="http://schemas.microsoft.com/office/word/2023/wordml/word16du" xmlns:w16sdtdh="http://schemas.microsoft.com/office/word/2020/wordml/sdtdatahash" xmlns:w16se="http://schemas.microsoft.com/office/word/2015/wordml/symex" xmlns:wpg="http://schemas.microsoft.com/office/word/2010/wordprocessingGroup" xmlns:wpi="http://schemas.microsoft.com/office/word/2010/wordprocessingInk" xmlns:wne="http://schemas.microsoft.com/office/word/2006/wordml" xmlns:wps="http://schemas.microsoft.com/office/word/2010/wordprocessingShape" mc:Ignorable="w14 w15 w16se w16cid w16 w16cex w16sdtdh w16du wp14">
   <w:endnote w:type="separator" w:id="-1">
     <w:p>
       <w:pPr>
@@ -61412,7 +61409,7 @@
 </file>
 
 <file path=word/footer1.xml><?xml version="1.0" encoding="utf-8"?>
-<w:ftr xmlns:wpc="http://schemas.microsoft.com/office/word/2010/wordprocessingCanvas" xmlns:cx="http://schemas.microsoft.com/office/drawing/2014/chartex" xmlns:cx1="http://schemas.microsoft.com/office/drawing/2015/9/8/chartex" xmlns:cx2="http://schemas.microsoft.com/office/drawing/2015/10/21/chartex" xmlns:cx3="http://schemas.microsoft.com/office/drawing/2016/5/9/chartex" xmlns:cx4="http://schemas.microsoft.com/office/drawing/2016/5/10/chartex" xmlns:cx5="http://schemas.microsoft.com/office/drawing/2016/5/11/chartex" xmlns:cx6="http://schemas.microsoft.com/office/drawing/2016/5/12/chartex" xmlns:cx7="http://schemas.microsoft.com/office/drawing/2016/5/13/chartex" xmlns:cx8="http://schemas.microsoft.com/office/drawing/2016/5/14/chartex" xmlns:mc="http://schemas.openxmlformats.org/markup-compatibility/2006" xmlns:aink="http://schemas.microsoft.com/office/drawing/2016/ink" xmlns:am3d="http://schemas.microsoft.com/office/drawing/2017/model3d" xmlns:o="urn:schemas-microsoft-com:office:office" xmlns:oel="http://schemas.microsoft.com/office/2019/extlst" xmlns:r="http://schemas.openxmlformats.org/officeDocument/2006/relationships" xmlns:m="http://schemas.openxmlformats.org/officeDocument/2006/math" xmlns:v="urn:schemas-microsoft-com:vml" xmlns:wp14="http://schemas.microsoft.com/office/word/2010/wordprocessingDrawing" xmlns:wp="http://schemas.openxmlformats.org/drawingml/2006/wordprocessingDrawing" xmlns:w10="urn:schemas-microsoft-com:office:word" xmlns:w="http://schemas.openxmlformats.org/wordprocessingml/2006/main" xmlns:w14="http://schemas.microsoft.com/office/word/2010/wordml" xmlns:w15="http://schemas.microsoft.com/office/word/2012/wordml" xmlns:w16cex="http://schemas.microsoft.com/office/word/2018/wordml/cex" xmlns:w16cid="http://schemas.microsoft.com/office/word/2016/wordml/cid" xmlns:w16="http://schemas.microsoft.com/office/word/2018/wordml" xmlns:w16sdtdh="http://schemas.microsoft.com/office/word/2020/wordml/sdtdatahash" xmlns:w16se="http://schemas.microsoft.com/office/word/2015/wordml/symex" xmlns:wpg="http://schemas.microsoft.com/office/word/2010/wordprocessingGroup" xmlns:wpi="http://schemas.microsoft.com/office/word/2010/wordprocessingInk" xmlns:wne="http://schemas.microsoft.com/office/word/2006/wordml" xmlns:wps="http://schemas.microsoft.com/office/word/2010/wordprocessingShape" mc:Ignorable="w14 w15 w16se w16cid w16 w16cex w16sdtdh wp14">
+<w:ftr xmlns:wpc="http://schemas.microsoft.com/office/word/2010/wordprocessingCanvas" xmlns:cx="http://schemas.microsoft.com/office/drawing/2014/chartex" xmlns:cx1="http://schemas.microsoft.com/office/drawing/2015/9/8/chartex" xmlns:cx2="http://schemas.microsoft.com/office/drawing/2015/10/21/chartex" xmlns:cx3="http://schemas.microsoft.com/office/drawing/2016/5/9/chartex" xmlns:cx4="http://schemas.microsoft.com/office/drawing/2016/5/10/chartex" xmlns:cx5="http://schemas.microsoft.com/office/drawing/2016/5/11/chartex" xmlns:cx6="http://schemas.microsoft.com/office/drawing/2016/5/12/chartex" xmlns:cx7="http://schemas.microsoft.com/office/drawing/2016/5/13/chartex" xmlns:cx8="http://schemas.microsoft.com/office/drawing/2016/5/14/chartex" xmlns:mc="http://schemas.openxmlformats.org/markup-compatibility/2006" xmlns:aink="http://schemas.microsoft.com/office/drawing/2016/ink" xmlns:am3d="http://schemas.microsoft.com/office/drawing/2017/model3d" xmlns:o="urn:schemas-microsoft-com:office:office" xmlns:oel="http://schemas.microsoft.com/office/2019/extlst" xmlns:r="http://schemas.openxmlformats.org/officeDocument/2006/relationships" xmlns:m="http://schemas.openxmlformats.org/officeDocument/2006/math" xmlns:v="urn:schemas-microsoft-com:vml" xmlns:wp14="http://schemas.microsoft.com/office/word/2010/wordprocessingDrawing" xmlns:wp="http://schemas.openxmlformats.org/drawingml/2006/wordprocessingDrawing" xmlns:w10="urn:schemas-microsoft-com:office:word" xmlns:w="http://schemas.openxmlformats.org/wordprocessingml/2006/main" xmlns:w14="http://schemas.microsoft.com/office/word/2010/wordml" xmlns:w15="http://schemas.microsoft.com/office/word/2012/wordml" xmlns:w16cex="http://schemas.microsoft.com/office/word/2018/wordml/cex" xmlns:w16cid="http://schemas.microsoft.com/office/word/2016/wordml/cid" xmlns:w16="http://schemas.microsoft.com/office/word/2018/wordml" xmlns:w16du="http://schemas.microsoft.com/office/word/2023/wordml/word16du" xmlns:w16sdtdh="http://schemas.microsoft.com/office/word/2020/wordml/sdtdatahash" xmlns:w16se="http://schemas.microsoft.com/office/word/2015/wordml/symex" xmlns:wpg="http://schemas.microsoft.com/office/word/2010/wordprocessingGroup" xmlns:wpi="http://schemas.microsoft.com/office/word/2010/wordprocessingInk" xmlns:wne="http://schemas.microsoft.com/office/word/2006/wordml" xmlns:wps="http://schemas.microsoft.com/office/word/2010/wordprocessingShape" mc:Ignorable="w14 w15 w16se w16cid w16 w16cex w16sdtdh w16du wp14">
   <w:sdt>
     <w:sdtPr>
       <w:id w:val="12502307"/>
@@ -61457,7 +61454,7 @@
 </file>
 
 <file path=word/footnotes.xml><?xml version="1.0" encoding="utf-8"?>
-<w:footnotes xmlns:wpc="http://schemas.microsoft.com/office/word/2010/wordprocessingCanvas" xmlns:cx="http://schemas.microsoft.com/office/drawing/2014/chartex" xmlns:cx1="http://schemas.microsoft.com/office/drawing/2015/9/8/chartex" xmlns:cx2="http://schemas.microsoft.com/office/drawing/2015/10/21/chartex" xmlns:cx3="http://schemas.microsoft.com/office/drawing/2016/5/9/chartex" xmlns:cx4="http://schemas.microsoft.com/office/drawing/2016/5/10/chartex" xmlns:cx5="http://schemas.microsoft.com/office/drawing/2016/5/11/chartex" xmlns:cx6="http://schemas.microsoft.com/office/drawing/2016/5/12/chartex" xmlns:cx7="http://schemas.microsoft.com/office/drawing/2016/5/13/chartex" xmlns:cx8="http://schemas.microsoft.com/office/drawing/2016/5/14/chartex" xmlns:mc="http://schemas.openxmlformats.org/markup-compatibility/2006" xmlns:aink="http://schemas.microsoft.com/office/drawing/2016/ink" xmlns:am3d="http://schemas.microsoft.com/office/drawing/2017/model3d" xmlns:o="urn:schemas-microsoft-com:office:office" xmlns:oel="http://schemas.microsoft.com/office/2019/extlst" xmlns:r="http://schemas.openxmlformats.org/officeDocument/2006/relationships" xmlns:m="http://schemas.openxmlformats.org/officeDocument/2006/math" xmlns:v="urn:schemas-microsoft-com:vml" xmlns:wp14="http://schemas.microsoft.com/office/word/2010/wordprocessingDrawing" xmlns:wp="http://schemas.openxmlformats.org/drawingml/2006/wordprocessingDrawing" xmlns:w10="urn:schemas-microsoft-com:office:word" xmlns:w="http://schemas.openxmlformats.org/wordprocessingml/2006/main" xmlns:w14="http://schemas.microsoft.com/office/word/2010/wordml" xmlns:w15="http://schemas.microsoft.com/office/word/2012/wordml" xmlns:w16cex="http://schemas.microsoft.com/office/word/2018/wordml/cex" xmlns:w16cid="http://schemas.microsoft.com/office/word/2016/wordml/cid" xmlns:w16="http://schemas.microsoft.com/office/word/2018/wordml" xmlns:w16sdtdh="http://schemas.microsoft.com/office/word/2020/wordml/sdtdatahash" xmlns:w16se="http://schemas.microsoft.com/office/word/2015/wordml/symex" xmlns:wpg="http://schemas.microsoft.com/office/word/2010/wordprocessingGroup" xmlns:wpi="http://schemas.microsoft.com/office/word/2010/wordprocessingInk" xmlns:wne="http://schemas.microsoft.com/office/word/2006/wordml" xmlns:wps="http://schemas.microsoft.com/office/word/2010/wordprocessingShape" mc:Ignorable="w14 w15 w16se w16cid w16 w16cex w16sdtdh wp14">
+<w:footnotes xmlns:wpc="http://schemas.microsoft.com/office/word/2010/wordprocessingCanvas" xmlns:cx="http://schemas.microsoft.com/office/drawing/2014/chartex" xmlns:cx1="http://schemas.microsoft.com/office/drawing/2015/9/8/chartex" xmlns:cx2="http://schemas.microsoft.com/office/drawing/2015/10/21/chartex" xmlns:cx3="http://schemas.microsoft.com/office/drawing/2016/5/9/chartex" xmlns:cx4="http://schemas.microsoft.com/office/drawing/2016/5/10/chartex" xmlns:cx5="http://schemas.microsoft.com/office/drawing/2016/5/11/chartex" xmlns:cx6="http://schemas.microsoft.com/office/drawing/2016/5/12/chartex" xmlns:cx7="http://schemas.microsoft.com/office/drawing/2016/5/13/chartex" xmlns:cx8="http://schemas.microsoft.com/office/drawing/2016/5/14/chartex" xmlns:mc="http://schemas.openxmlformats.org/markup-compatibility/2006" xmlns:aink="http://schemas.microsoft.com/office/drawing/2016/ink" xmlns:am3d="http://schemas.microsoft.com/office/drawing/2017/model3d" xmlns:o="urn:schemas-microsoft-com:office:office" xmlns:oel="http://schemas.microsoft.com/office/2019/extlst" xmlns:r="http://schemas.openxmlformats.org/officeDocument/2006/relationships" xmlns:m="http://schemas.openxmlformats.org/officeDocument/2006/math" xmlns:v="urn:schemas-microsoft-com:vml" xmlns:wp14="http://schemas.microsoft.com/office/word/2010/wordprocessingDrawing" xmlns:wp="http://schemas.openxmlformats.org/drawingml/2006/wordprocessingDrawing" xmlns:w10="urn:schemas-microsoft-com:office:word" xmlns:w="http://schemas.openxmlformats.org/wordprocessingml/2006/main" xmlns:w14="http://schemas.microsoft.com/office/word/2010/wordml" xmlns:w15="http://schemas.microsoft.com/office/word/2012/wordml" xmlns:w16cex="http://schemas.microsoft.com/office/word/2018/wordml/cex" xmlns:w16cid="http://schemas.microsoft.com/office/word/2016/wordml/cid" xmlns:w16="http://schemas.microsoft.com/office/word/2018/wordml" xmlns:w16du="http://schemas.microsoft.com/office/word/2023/wordml/word16du" xmlns:w16sdtdh="http://schemas.microsoft.com/office/word/2020/wordml/sdtdatahash" xmlns:w16se="http://schemas.microsoft.com/office/word/2015/wordml/symex" xmlns:wpg="http://schemas.microsoft.com/office/word/2010/wordprocessingGroup" xmlns:wpi="http://schemas.microsoft.com/office/word/2010/wordprocessingInk" xmlns:wne="http://schemas.microsoft.com/office/word/2006/wordml" xmlns:wps="http://schemas.microsoft.com/office/word/2010/wordprocessingShape" mc:Ignorable="w14 w15 w16se w16cid w16 w16cex w16sdtdh w16du wp14">
   <w:footnote w:type="separator" w:id="-1">
     <w:p>
       <w:pPr>
@@ -61482,7 +61479,7 @@
 </file>
 
 <file path=word/styles.xml><?xml version="1.0" encoding="utf-8"?>
-<w:styles xmlns:mc="http://schemas.openxmlformats.org/markup-compatibility/2006" xmlns:r="http://schemas.openxmlformats.org/officeDocument/2006/relationships" xmlns:w="http://schemas.openxmlformats.org/wordprocessingml/2006/main" xmlns:w14="http://schemas.microsoft.com/office/word/2010/wordml" xmlns:w15="http://schemas.microsoft.com/office/word/2012/wordml" xmlns:w16cex="http://schemas.microsoft.com/office/word/2018/wordml/cex" xmlns:w16cid="http://schemas.microsoft.com/office/word/2016/wordml/cid" xmlns:w16="http://schemas.microsoft.com/office/word/2018/wordml" xmlns:w16sdtdh="http://schemas.microsoft.com/office/word/2020/wordml/sdtdatahash" xmlns:w16se="http://schemas.microsoft.com/office/word/2015/wordml/symex" mc:Ignorable="w14 w15 w16se w16cid w16 w16cex w16sdtdh">
+<w:styles xmlns:mc="http://schemas.openxmlformats.org/markup-compatibility/2006" xmlns:r="http://schemas.openxmlformats.org/officeDocument/2006/relationships" xmlns:w="http://schemas.openxmlformats.org/wordprocessingml/2006/main" xmlns:w14="http://schemas.microsoft.com/office/word/2010/wordml" xmlns:w15="http://schemas.microsoft.com/office/word/2012/wordml" xmlns:w16cex="http://schemas.microsoft.com/office/word/2018/wordml/cex" xmlns:w16cid="http://schemas.microsoft.com/office/word/2016/wordml/cid" xmlns:w16="http://schemas.microsoft.com/office/word/2018/wordml" xmlns:w16du="http://schemas.microsoft.com/office/word/2023/wordml/word16du" xmlns:w16sdtdh="http://schemas.microsoft.com/office/word/2020/wordml/sdtdatahash" xmlns:w16se="http://schemas.microsoft.com/office/word/2015/wordml/symex" mc:Ignorable="w14 w15 w16se w16cid w16 w16cex w16sdtdh w16du">
   <w:docDefaults>
     <w:rPrDefault>
       <w:rPr>

</xml_diff>